<commit_message>
Remove table, add projects and make more standard
</commit_message>
<xml_diff>
--- a/Aprajita CV.docx
+++ b/Aprajita CV.docx
@@ -1,509 +1,570 @@
 
 <file path=word/document.xml><?xml version="1.0" encoding="utf-8"?>
-<w:document xmlns:wpc="http://schemas.microsoft.com/office/word/2010/wordprocessingCanvas" xmlns:cx="http://schemas.microsoft.com/office/drawing/2014/chartex" xmlns:cx1="http://schemas.microsoft.com/office/drawing/2015/9/8/chartex" xmlns:cx2="http://schemas.microsoft.com/office/drawing/2015/10/21/chartex" xmlns:cx3="http://schemas.microsoft.com/office/drawing/2016/5/9/chartex" xmlns:cx4="http://schemas.microsoft.com/office/drawing/2016/5/10/chartex" xmlns:cx5="http://schemas.microsoft.com/office/drawing/2016/5/11/chartex" xmlns:cx6="http://schemas.microsoft.com/office/drawing/2016/5/12/chartex" xmlns:cx7="http://schemas.microsoft.com/office/drawing/2016/5/13/chartex" xmlns:cx8="http://schemas.microsoft.com/office/drawing/2016/5/14/chartex" xmlns:mc="http://schemas.openxmlformats.org/markup-compatibility/2006" xmlns:aink="http://schemas.microsoft.com/office/drawing/2016/ink" xmlns:am3d="http://schemas.microsoft.com/office/drawing/2017/model3d" xmlns:o="urn:schemas-microsoft-com:office:office" xmlns:r="http://schemas.openxmlformats.org/officeDocument/2006/relationships" xmlns:m="http://schemas.openxmlformats.org/officeDocument/2006/math" xmlns:v="urn:schemas-microsoft-com:vml" xmlns:wp14="http://schemas.microsoft.com/office/word/2010/wordprocessingDrawing" xmlns:wp="http://schemas.openxmlformats.org/drawingml/2006/wordprocessingDrawing" xmlns:w10="urn:schemas-microsoft-com:office:word" xmlns:w="http://schemas.openxmlformats.org/wordprocessingml/2006/main" xmlns:w14="http://schemas.microsoft.com/office/word/2010/wordml" xmlns:w15="http://schemas.microsoft.com/office/word/2012/wordml" xmlns:w16cid="http://schemas.microsoft.com/office/word/2016/wordml/cid" xmlns:w16se="http://schemas.microsoft.com/office/word/2015/wordml/symex" xmlns:wpg="http://schemas.microsoft.com/office/word/2010/wordprocessingGroup" xmlns:wpi="http://schemas.microsoft.com/office/word/2010/wordprocessingInk" xmlns:wne="http://schemas.microsoft.com/office/word/2006/wordml" xmlns:wps="http://schemas.microsoft.com/office/word/2010/wordprocessingShape" mc:Ignorable="w14 w15 w16se w16cid wp14">
+<w:document xmlns:wpc="http://schemas.microsoft.com/office/word/2010/wordprocessingCanvas" xmlns:cx="http://schemas.microsoft.com/office/drawing/2014/chartex" xmlns:cx1="http://schemas.microsoft.com/office/drawing/2015/9/8/chartex" xmlns:mc="http://schemas.openxmlformats.org/markup-compatibility/2006" xmlns:o="urn:schemas-microsoft-com:office:office" xmlns:r="http://schemas.openxmlformats.org/officeDocument/2006/relationships" xmlns:m="http://schemas.openxmlformats.org/officeDocument/2006/math" xmlns:v="urn:schemas-microsoft-com:vml" xmlns:wp14="http://schemas.microsoft.com/office/word/2010/wordprocessingDrawing" xmlns:wp="http://schemas.openxmlformats.org/drawingml/2006/wordprocessingDrawing" xmlns:w10="urn:schemas-microsoft-com:office:word" xmlns:w="http://schemas.openxmlformats.org/wordprocessingml/2006/main" xmlns:w14="http://schemas.microsoft.com/office/word/2010/wordml" xmlns:w15="http://schemas.microsoft.com/office/word/2012/wordml" xmlns:w16se="http://schemas.microsoft.com/office/word/2015/wordml/symex" xmlns:wpg="http://schemas.microsoft.com/office/word/2010/wordprocessingGroup" xmlns:wpi="http://schemas.microsoft.com/office/word/2010/wordprocessingInk" xmlns:wne="http://schemas.microsoft.com/office/word/2006/wordml" xmlns:wps="http://schemas.microsoft.com/office/word/2010/wordprocessingShape" mc:Ignorable="w14 w15 w16se wp14">
   <w:body>
     <w:p>
-      <w:pPr>
-        <w:pStyle w:val="Title"/>
+      <w:r>
         <w:rPr>
-          <w:sz w:val="44"/>
+          <w:rStyle w:val="TitleChar"/>
+          <w:sz w:val="32"/>
+          <w:szCs w:val="32"/>
         </w:rPr>
-      </w:pPr>
+        <w:t>APRAJITA SHUKLA</w:t>
+      </w:r>
       <w:r>
         <w:rPr>
-          <w:sz w:val="44"/>
+          <w:b/>
+          <w:sz w:val="32"/>
+          <w:szCs w:val="32"/>
         </w:rPr>
-        <w:t>Aprajita Shukla</w:t>
+        <w:t xml:space="preserve"> </w:t>
+      </w:r>
+      <w:r>
+        <w:rPr>
+          <w:b/>
+          <w:sz w:val="14"/>
+        </w:rPr>
+        <w:t xml:space="preserve">   </w:t>
+      </w:r>
+      <w:r>
+        <w:tab/>
+      </w:r>
+      <w:r>
+        <w:tab/>
+      </w:r>
+      <w:r>
+        <w:tab/>
+        <w:t>(208)-391-</w:t>
+      </w:r>
+      <w:r>
+        <w:t>9680</w:t>
+      </w:r>
+      <w:r>
+        <w:t xml:space="preserve"> | </w:t>
+      </w:r>
+      <w:r>
+        <w:t>aprajitashukla0407@gmail.com |</w:t>
+      </w:r>
+      <w:r>
+        <w:t xml:space="preserve"> </w:t>
+      </w:r>
+      <w:r>
+        <w:t>Female </w:t>
       </w:r>
     </w:p>
     <w:p>
-      <w:r>
-        <w:t xml:space="preserve">1076 S. Denver Avenue Apt.314, Boise, ID-83706 | (208)-391-9680 </w:t>
-      </w:r>
-      <w:r>
-        <w:t>| </w:t>
-      </w:r>
-      <w:r>
-        <w:t xml:space="preserve">Female| </w:t>
-      </w:r>
-      <w:r>
-        <w:t>aprajita.shukla</w:t>
-      </w:r>
-      <w:r>
-        <w:t>.f</w:t>
-      </w:r>
-      <w:r>
-        <w:t>@gmail.com</w:t>
+      <w:pPr>
+        <w:pStyle w:val="Title"/>
+        <w:pBdr>
+          <w:bottom w:val="single" w:sz="12" w:space="0" w:color="39A5B7" w:themeColor="accent1"/>
+        </w:pBdr>
+        <w:rPr>
+          <w:sz w:val="24"/>
+          <w:szCs w:val="24"/>
+        </w:rPr>
+      </w:pPr>
+      <w:r>
+        <w:rPr>
+          <w:sz w:val="24"/>
+          <w:szCs w:val="24"/>
+        </w:rPr>
+        <w:t>EDUCATIONAL QUALIFICATION</w:t>
       </w:r>
     </w:p>
     <w:p>
       <w:pPr>
-        <w:pStyle w:val="Heading1"/>
-      </w:pPr>
-      <w:sdt>
-        <w:sdtPr>
-          <w:alias w:val="Objective:"/>
-          <w:tag w:val="Objective:"/>
-          <w:id w:val="-731932020"/>
-          <w:placeholder>
-            <w:docPart w:val="413651013270487D9A42AF45CE2D10AD"/>
-          </w:placeholder>
-          <w:temporary/>
-          <w:showingPlcHdr/>
-          <w15:appearance w15:val="hidden"/>
-        </w:sdtPr>
-        <w:sdtEndPr/>
-        <w:sdtContent>
-          <w:r>
-            <w:t>Objective</w:t>
-          </w:r>
-        </w:sdtContent>
-      </w:sdt>
+        <w:pStyle w:val="ListParagraph"/>
+        <w:numPr>
+          <w:ilvl w:val="0"/>
+          <w:numId w:val="25"/>
+        </w:numPr>
+      </w:pPr>
+      <w:r>
+        <w:rPr>
+          <w:b/>
+        </w:rPr>
+        <w:t>Boise State University</w:t>
+      </w:r>
+      <w:r>
+        <w:t>, Boise, ID</w:t>
+      </w:r>
+      <w:r>
+        <w:t xml:space="preserve"> </w:t>
+      </w:r>
+      <w:r>
+        <w:tab/>
+      </w:r>
+      <w:r>
+        <w:tab/>
+      </w:r>
+      <w:r>
+        <w:tab/>
+      </w:r>
+      <w:r>
+        <w:tab/>
+      </w:r>
+      <w:r>
+        <w:tab/>
+      </w:r>
+      <w:r>
+        <w:tab/>
+        <w:t>Aug 2016 – Present</w:t>
+      </w:r>
     </w:p>
     <w:p>
       <w:pPr>
+        <w:pStyle w:val="ListParagraph"/>
+      </w:pPr>
+      <w:r>
+        <w:rPr>
+          <w:b/>
+        </w:rPr>
+        <w:t>Master of Science – Computer Science (Data Science Track)</w:t>
+      </w:r>
+      <w:r>
+        <w:tab/>
+      </w:r>
+      <w:r>
+        <w:tab/>
+        <w:t>GPA: 3.25 / 4.0</w:t>
+      </w:r>
+    </w:p>
+    <w:p>
+      <w:pPr>
+        <w:pStyle w:val="ListParagraph"/>
+      </w:pPr>
+      <w:r>
+        <w:rPr>
+          <w:u w:val="single"/>
+        </w:rPr>
+        <w:t>Relevant Coursework</w:t>
+      </w:r>
+      <w:r>
+        <w:t xml:space="preserve"> – Introduction to Data Science with R, Natural Language Processing, Information Retrieval, Human Computer Interaction, Computer Architecture, Databases, Networks</w:t>
+      </w:r>
+    </w:p>
+    <w:p>
+      <w:pPr>
+        <w:pStyle w:val="ListParagraph"/>
+        <w:numPr>
+          <w:ilvl w:val="0"/>
+          <w:numId w:val="25"/>
+        </w:numPr>
+      </w:pPr>
+      <w:r>
+        <w:rPr>
+          <w:b/>
+        </w:rPr>
+        <w:t>SRM University</w:t>
+      </w:r>
+      <w:r>
+        <w:t>, Chennai, India</w:t>
+      </w:r>
+      <w:r>
+        <w:tab/>
+      </w:r>
+      <w:r>
+        <w:tab/>
+      </w:r>
+      <w:r>
+        <w:tab/>
+      </w:r>
+      <w:r>
+        <w:tab/>
+      </w:r>
+      <w:r>
+        <w:tab/>
+        <w:t xml:space="preserve">              Aug 2008 – May 2012</w:t>
+      </w:r>
+    </w:p>
+    <w:p>
+      <w:pPr>
+        <w:pStyle w:val="ListParagraph"/>
+      </w:pPr>
+      <w:r>
+        <w:rPr>
+          <w:b/>
+        </w:rPr>
+        <w:t xml:space="preserve">Bachelor of Technology – Computer Science and Engineering                      </w:t>
+      </w:r>
+      <w:r>
+        <w:t>GPA</w:t>
+      </w:r>
+      <w:r>
+        <w:t>: 8.5 / 10</w:t>
+      </w:r>
+    </w:p>
+    <w:p>
+      <w:pPr>
+        <w:pStyle w:val="Title"/>
+        <w:pBdr>
+          <w:bottom w:val="single" w:sz="12" w:space="0" w:color="39A5B7" w:themeColor="accent1"/>
+        </w:pBdr>
+        <w:rPr>
+          <w:sz w:val="24"/>
+          <w:szCs w:val="24"/>
+        </w:rPr>
+      </w:pPr>
+      <w:r>
+        <w:rPr>
+          <w:sz w:val="24"/>
+          <w:szCs w:val="24"/>
+        </w:rPr>
+        <w:t>WORK EXPERIENCE</w:t>
+      </w:r>
+    </w:p>
+    <w:p>
+      <w:pPr>
+        <w:pStyle w:val="ListParagraph"/>
+        <w:numPr>
+          <w:ilvl w:val="0"/>
+          <w:numId w:val="25"/>
+        </w:numPr>
+      </w:pPr>
+      <w:r>
+        <w:t>CS121: Java Programming</w:t>
+      </w:r>
+      <w:r>
+        <w:tab/>
+      </w:r>
+      <w:r>
+        <w:tab/>
+      </w:r>
+      <w:r>
+        <w:tab/>
+      </w:r>
+      <w:r>
+        <w:tab/>
+      </w:r>
+      <w:r>
+        <w:tab/>
+      </w:r>
+      <w:r>
+        <w:tab/>
+      </w:r>
+      <w:r>
+        <w:tab/>
+      </w:r>
+    </w:p>
+    <w:p>
+      <w:pPr>
+        <w:pStyle w:val="ListParagraph"/>
+      </w:pPr>
+      <w:r>
+        <w:t>Teaching Assistant (Lead) with Dr. Jerry Fails and Professor Jim Conrad</w:t>
+      </w:r>
+      <w:r>
+        <w:tab/>
+        <w:t>Aug 2017 – Dec 2017</w:t>
+      </w:r>
+    </w:p>
+    <w:p>
+      <w:pPr>
+        <w:pStyle w:val="ListParagraph"/>
+        <w:numPr>
+          <w:ilvl w:val="0"/>
+          <w:numId w:val="25"/>
+        </w:numPr>
+      </w:pPr>
+      <w:r>
+        <w:t>Improving Spoken dialogue Systems Using Machine learning and GUIs</w:t>
+      </w:r>
+      <w:r>
+        <w:tab/>
+        <w:t>Aug 2016 – Dec 2017</w:t>
+      </w:r>
+    </w:p>
+    <w:p>
+      <w:pPr>
+        <w:pStyle w:val="ListParagraph"/>
+      </w:pPr>
+      <w:r>
+        <w:t>Research Assistant with Dr. Casey Kennington</w:t>
+      </w:r>
+    </w:p>
+    <w:p>
+      <w:pPr>
+        <w:pStyle w:val="Title"/>
+        <w:pBdr>
+          <w:bottom w:val="single" w:sz="12" w:space="0" w:color="39A5B7" w:themeColor="accent1"/>
+        </w:pBdr>
+        <w:rPr>
+          <w:sz w:val="24"/>
+          <w:szCs w:val="24"/>
+        </w:rPr>
+      </w:pPr>
+      <w:r>
+        <w:rPr>
+          <w:sz w:val="24"/>
+          <w:szCs w:val="24"/>
+        </w:rPr>
+        <w:t>TECHNICAL SKILLS</w:t>
+      </w:r>
+    </w:p>
+    <w:p>
+      <w:pPr>
+        <w:pStyle w:val="ListParagraph"/>
+        <w:numPr>
+          <w:ilvl w:val="0"/>
+          <w:numId w:val="25"/>
+        </w:numPr>
+      </w:pPr>
+      <w:r>
+        <w:t>Programming Languages and Libraries:</w:t>
+      </w:r>
+    </w:p>
+    <w:p>
+      <w:pPr>
+        <w:pStyle w:val="ListParagraph"/>
+      </w:pPr>
+      <w:r>
+        <w:t>Proficient: Java</w:t>
+      </w:r>
+      <w:r>
+        <w:tab/>
+      </w:r>
+      <w:r>
+        <w:tab/>
+      </w:r>
+      <w:r>
+        <w:tab/>
+      </w:r>
+      <w:r>
+        <w:tab/>
+      </w:r>
+      <w:r>
+        <w:tab/>
+      </w:r>
+      <w:r>
+        <w:tab/>
+      </w:r>
+      <w:r>
+        <w:tab/>
+      </w:r>
+    </w:p>
+    <w:p>
+      <w:pPr>
+        <w:pStyle w:val="ListParagraph"/>
+      </w:pPr>
+      <w:r>
+        <w:t xml:space="preserve">Familiar: C, Python, R, JavaScript, HTML, CSS, NLTK, </w:t>
+      </w:r>
+      <w:proofErr w:type="spellStart"/>
+      <w:r>
+        <w:t>GraphLab</w:t>
+      </w:r>
+      <w:proofErr w:type="spellEnd"/>
+      <w:r>
+        <w:t xml:space="preserve">, </w:t>
+      </w:r>
+      <w:proofErr w:type="spellStart"/>
+      <w:r>
+        <w:t>Tidytext</w:t>
+      </w:r>
+      <w:proofErr w:type="spellEnd"/>
+      <w:r>
+        <w:t xml:space="preserve">, </w:t>
+      </w:r>
+      <w:proofErr w:type="spellStart"/>
+      <w:r>
+        <w:t>dplyr</w:t>
+      </w:r>
+      <w:proofErr w:type="spellEnd"/>
+    </w:p>
+    <w:p>
+      <w:pPr>
+        <w:pStyle w:val="ListParagraph"/>
+        <w:numPr>
+          <w:ilvl w:val="0"/>
+          <w:numId w:val="25"/>
+        </w:numPr>
+      </w:pPr>
+      <w:r>
+        <w:t>Software Tools:</w:t>
+      </w:r>
+    </w:p>
+    <w:p>
+      <w:pPr>
+        <w:pStyle w:val="ListParagraph"/>
+      </w:pPr>
+      <w:r>
+        <w:t xml:space="preserve">Eclipse, IntelliJ, Latex, </w:t>
+      </w:r>
+      <w:proofErr w:type="spellStart"/>
+      <w:r>
+        <w:t>Git</w:t>
+      </w:r>
+      <w:proofErr w:type="spellEnd"/>
+      <w:r>
+        <w:t xml:space="preserve">, </w:t>
+      </w:r>
+      <w:proofErr w:type="spellStart"/>
+      <w:r>
+        <w:t>Jupyter</w:t>
+      </w:r>
+      <w:proofErr w:type="spellEnd"/>
+      <w:r>
+        <w:t xml:space="preserve"> Notebook, Android Studio, MS Office.</w:t>
+      </w:r>
+    </w:p>
+    <w:p>
+      <w:pPr>
+        <w:pStyle w:val="Title"/>
+        <w:pBdr>
+          <w:bottom w:val="single" w:sz="12" w:space="0" w:color="39A5B7" w:themeColor="accent1"/>
+        </w:pBdr>
+        <w:rPr>
+          <w:sz w:val="24"/>
+          <w:szCs w:val="24"/>
+        </w:rPr>
+      </w:pPr>
+      <w:r>
+        <w:rPr>
+          <w:sz w:val="24"/>
+          <w:szCs w:val="24"/>
+        </w:rPr>
+        <w:t>ACADEMIC PROJECTS</w:t>
+      </w:r>
+    </w:p>
+    <w:p>
+      <w:pPr>
+        <w:pStyle w:val="ListParagraph"/>
+        <w:numPr>
+          <w:ilvl w:val="0"/>
+          <w:numId w:val="25"/>
+        </w:numPr>
+      </w:pPr>
+      <w:r>
+        <w:t xml:space="preserve">Predicting Sarcasm in Amazon Reviews using Python, R and </w:t>
+      </w:r>
+      <w:proofErr w:type="spellStart"/>
+      <w:r>
+        <w:t>GraphLabs</w:t>
+      </w:r>
+      <w:proofErr w:type="spellEnd"/>
+      <w:r>
+        <w:t xml:space="preserve"> library</w:t>
+      </w:r>
+    </w:p>
+    <w:p>
+      <w:pPr>
+        <w:pStyle w:val="ListParagraph"/>
+        <w:numPr>
+          <w:ilvl w:val="0"/>
+          <w:numId w:val="25"/>
+        </w:numPr>
+      </w:pPr>
+      <w:r>
+        <w:t>Predicting the Stock market Trends in the future by analyzing past data</w:t>
+      </w:r>
+    </w:p>
+    <w:p>
+      <w:pPr>
+        <w:pStyle w:val="ListParagraph"/>
+        <w:numPr>
+          <w:ilvl w:val="0"/>
+          <w:numId w:val="25"/>
+        </w:numPr>
+      </w:pPr>
+      <w:proofErr w:type="spellStart"/>
+      <w:r>
+        <w:t>UltaFit</w:t>
+      </w:r>
+      <w:proofErr w:type="spellEnd"/>
+      <w:r>
+        <w:t xml:space="preserve"> Fitbit gaming App for kids, in which kids exercise and make friends in order to win</w:t>
+      </w:r>
+    </w:p>
+    <w:p>
+      <w:pPr>
+        <w:pStyle w:val="ListParagraph"/>
+        <w:numPr>
+          <w:ilvl w:val="0"/>
+          <w:numId w:val="25"/>
+        </w:numPr>
+      </w:pPr>
+      <w:r>
+        <w:t>Improved a digital personal assistant used to help find restaurants in Boise</w:t>
+      </w:r>
+    </w:p>
+    <w:p>
+      <w:pPr>
+        <w:pStyle w:val="ListParagraph"/>
+        <w:numPr>
+          <w:ilvl w:val="0"/>
+          <w:numId w:val="25"/>
+        </w:numPr>
+      </w:pPr>
+      <w:r>
+        <w:t>Designed RFID tollgate system for controlling traffic congestion and sending car theft alerts</w:t>
+      </w:r>
+    </w:p>
+    <w:p>
+      <w:pPr>
+        <w:pStyle w:val="Title"/>
+        <w:pBdr>
+          <w:bottom w:val="single" w:sz="12" w:space="0" w:color="39A5B7" w:themeColor="accent1"/>
+        </w:pBdr>
+        <w:rPr>
+          <w:sz w:val="24"/>
+          <w:szCs w:val="24"/>
+        </w:rPr>
+      </w:pPr>
+      <w:r>
+        <w:rPr>
+          <w:sz w:val="24"/>
+          <w:szCs w:val="24"/>
+        </w:rPr>
+        <w:t>PUBLICATIONS, POSTERS AND CONFERENCES</w:t>
+      </w:r>
+    </w:p>
+    <w:p>
+      <w:pPr>
+        <w:pStyle w:val="ListParagraph"/>
+        <w:numPr>
+          <w:ilvl w:val="0"/>
+          <w:numId w:val="26"/>
+        </w:numPr>
         <w:rPr>
           <w:sz w:val="20"/>
         </w:rPr>
       </w:pPr>
       <w:r>
-        <w:rPr>
-          <w:sz w:val="20"/>
-        </w:rPr>
-        <w:t>T</w:t>
-      </w:r>
-      <w:r>
-        <w:rPr>
-          <w:sz w:val="20"/>
-        </w:rPr>
-        <w:t>o consistently enhance my knowledge base so that I can be an asset to the organization.</w:t>
-      </w:r>
-      <w:r>
-        <w:rPr>
-          <w:sz w:val="20"/>
-        </w:rPr>
-        <w:t xml:space="preserve"> </w:t>
-      </w:r>
-      <w:r>
-        <w:rPr>
-          <w:sz w:val="20"/>
-        </w:rPr>
-        <w:t>I am looking for an opportunity in the field of Natural Language Processing that can challenge me further and push my limits.</w:t>
+        <w:t>“A Graphical Digital Personal Assistant that Grounds and Learns Autonomously” - Dr. Casey Kennington &amp; Aprajita Shukla” has been accepted at the Human-Agent Interaction (HAI) Conference held in Oct 2017</w:t>
       </w:r>
     </w:p>
     <w:p>
       <w:pPr>
-        <w:pStyle w:val="Heading1"/>
-      </w:pPr>
-      <w:r>
-        <w:t>Academic Profile</w:t>
+        <w:pStyle w:val="ListParagraph"/>
+        <w:numPr>
+          <w:ilvl w:val="0"/>
+          <w:numId w:val="26"/>
+        </w:numPr>
+      </w:pPr>
+      <w:r>
+        <w:t>Supporting Spoken Assistant Systems with a Graphical User Interface (GUI) that Signals Incremental Understanding and Prediction State. Presented at Boise St</w:t>
+      </w:r>
+      <w:r>
+        <w:t>ate University Grad Showcase 2017</w:t>
       </w:r>
     </w:p>
-    <w:tbl>
-      <w:tblPr>
-        <w:tblStyle w:val="GridTable1Light-Accent1"/>
-        <w:tblW w:w="0" w:type="auto"/>
-        <w:tblLook w:val="04A0" w:firstRow="1" w:lastRow="0" w:firstColumn="1" w:lastColumn="0" w:noHBand="0" w:noVBand="1"/>
-      </w:tblPr>
-      <w:tblGrid>
-        <w:gridCol w:w="1981"/>
-        <w:gridCol w:w="1982"/>
-        <w:gridCol w:w="1998"/>
-        <w:gridCol w:w="1982"/>
-        <w:gridCol w:w="1983"/>
-      </w:tblGrid>
-      <w:tr>
-        <w:trPr>
-          <w:cnfStyle w:val="100000000000" w:firstRow="1" w:lastRow="0" w:firstColumn="0" w:lastColumn="0" w:oddVBand="0" w:evenVBand="0" w:oddHBand="0" w:evenHBand="0" w:firstRowFirstColumn="0" w:firstRowLastColumn="0" w:lastRowFirstColumn="0" w:lastRowLastColumn="0"/>
-        </w:trPr>
-        <w:tc>
-          <w:tcPr>
-            <w:cnfStyle w:val="001000000000" w:firstRow="0" w:lastRow="0" w:firstColumn="1" w:lastColumn="0" w:oddVBand="0" w:evenVBand="0" w:oddHBand="0" w:evenHBand="0" w:firstRowFirstColumn="0" w:firstRowLastColumn="0" w:lastRowFirstColumn="0" w:lastRowLastColumn="0"/>
-            <w:tcW w:w="1984" w:type="dxa"/>
-            <w:vAlign w:val="center"/>
-          </w:tcPr>
-          <w:p>
-            <w:pPr>
-              <w:pStyle w:val="Heading2"/>
-              <w:jc w:val="center"/>
-              <w:outlineLvl w:val="1"/>
-            </w:pPr>
-            <w:r>
-              <w:t>DEGREE</w:t>
-            </w:r>
-          </w:p>
-        </w:tc>
-        <w:tc>
-          <w:tcPr>
-            <w:tcW w:w="1984" w:type="dxa"/>
-          </w:tcPr>
-          <w:p>
-            <w:pPr>
-              <w:pStyle w:val="Heading2"/>
-              <w:jc w:val="center"/>
-              <w:outlineLvl w:val="1"/>
-              <w:cnfStyle w:val="100000000000" w:firstRow="1" w:lastRow="0" w:firstColumn="0" w:lastColumn="0" w:oddVBand="0" w:evenVBand="0" w:oddHBand="0" w:evenHBand="0" w:firstRowFirstColumn="0" w:firstRowLastColumn="0" w:lastRowFirstColumn="0" w:lastRowLastColumn="0"/>
-            </w:pPr>
-            <w:r>
-              <w:t>UNIVERSITY</w:t>
-            </w:r>
-          </w:p>
-        </w:tc>
-        <w:tc>
-          <w:tcPr>
-            <w:tcW w:w="1986" w:type="dxa"/>
-          </w:tcPr>
-          <w:p>
-            <w:pPr>
-              <w:pStyle w:val="Heading2"/>
-              <w:jc w:val="center"/>
-              <w:outlineLvl w:val="1"/>
-              <w:cnfStyle w:val="100000000000" w:firstRow="1" w:lastRow="0" w:firstColumn="0" w:lastColumn="0" w:oddVBand="0" w:evenVBand="0" w:oddHBand="0" w:evenHBand="0" w:firstRowFirstColumn="0" w:firstRowLastColumn="0" w:lastRowFirstColumn="0" w:lastRowLastColumn="0"/>
-            </w:pPr>
-            <w:r>
-              <w:t>SPECIALIZATION</w:t>
-            </w:r>
-          </w:p>
-        </w:tc>
-        <w:tc>
-          <w:tcPr>
-            <w:tcW w:w="1986" w:type="dxa"/>
-          </w:tcPr>
-          <w:p>
-            <w:pPr>
-              <w:pStyle w:val="Heading2"/>
-              <w:jc w:val="center"/>
-              <w:outlineLvl w:val="1"/>
-              <w:cnfStyle w:val="100000000000" w:firstRow="1" w:lastRow="0" w:firstColumn="0" w:lastColumn="0" w:oddVBand="0" w:evenVBand="0" w:oddHBand="0" w:evenHBand="0" w:firstRowFirstColumn="0" w:firstRowLastColumn="0" w:lastRowFirstColumn="0" w:lastRowLastColumn="0"/>
-            </w:pPr>
-            <w:r>
-              <w:t>YEAR</w:t>
-            </w:r>
-          </w:p>
-        </w:tc>
-        <w:tc>
-          <w:tcPr>
-            <w:tcW w:w="1986" w:type="dxa"/>
-          </w:tcPr>
-          <w:p>
-            <w:pPr>
-              <w:pStyle w:val="Heading2"/>
-              <w:jc w:val="center"/>
-              <w:outlineLvl w:val="1"/>
-              <w:cnfStyle w:val="100000000000" w:firstRow="1" w:lastRow="0" w:firstColumn="0" w:lastColumn="0" w:oddVBand="0" w:evenVBand="0" w:oddHBand="0" w:evenHBand="0" w:firstRowFirstColumn="0" w:firstRowLastColumn="0" w:lastRowFirstColumn="0" w:lastRowLastColumn="0"/>
-            </w:pPr>
-            <w:r>
-              <w:t>GPA</w:t>
-            </w:r>
-          </w:p>
-        </w:tc>
-      </w:tr>
-      <w:tr>
-        <w:tc>
-          <w:tcPr>
-            <w:cnfStyle w:val="001000000000" w:firstRow="0" w:lastRow="0" w:firstColumn="1" w:lastColumn="0" w:oddVBand="0" w:evenVBand="0" w:oddHBand="0" w:evenHBand="0" w:firstRowFirstColumn="0" w:firstRowLastColumn="0" w:lastRowFirstColumn="0" w:lastRowLastColumn="0"/>
-            <w:tcW w:w="1984" w:type="dxa"/>
-          </w:tcPr>
-          <w:p>
-            <w:pPr>
-              <w:pStyle w:val="Heading2"/>
-              <w:outlineLvl w:val="1"/>
-              <w:rPr>
-                <w:b/>
-                <w:sz w:val="20"/>
-              </w:rPr>
-            </w:pPr>
-            <w:r>
-              <w:rPr>
-                <w:b/>
-                <w:sz w:val="20"/>
-              </w:rPr>
-              <w:t>MASTERS</w:t>
-            </w:r>
-          </w:p>
-        </w:tc>
-        <w:tc>
-          <w:tcPr>
-            <w:tcW w:w="1984" w:type="dxa"/>
-          </w:tcPr>
-          <w:p>
-            <w:pPr>
-              <w:pStyle w:val="Heading2"/>
-              <w:outlineLvl w:val="1"/>
-              <w:cnfStyle w:val="000000000000" w:firstRow="0" w:lastRow="0" w:firstColumn="0" w:lastColumn="0" w:oddVBand="0" w:evenVBand="0" w:oddHBand="0" w:evenHBand="0" w:firstRowFirstColumn="0" w:firstRowLastColumn="0" w:lastRowFirstColumn="0" w:lastRowLastColumn="0"/>
-              <w:rPr>
-                <w:b w:val="0"/>
-                <w:sz w:val="20"/>
-              </w:rPr>
-            </w:pPr>
-            <w:r>
-              <w:rPr>
-                <w:b w:val="0"/>
-                <w:sz w:val="20"/>
-              </w:rPr>
-              <w:t>BOISE STATE UNIVERSITY</w:t>
-            </w:r>
-          </w:p>
-        </w:tc>
-        <w:tc>
-          <w:tcPr>
-            <w:tcW w:w="1986" w:type="dxa"/>
-          </w:tcPr>
-          <w:p>
-            <w:pPr>
-              <w:pStyle w:val="Heading2"/>
-              <w:outlineLvl w:val="1"/>
-              <w:cnfStyle w:val="000000000000" w:firstRow="0" w:lastRow="0" w:firstColumn="0" w:lastColumn="0" w:oddVBand="0" w:evenVBand="0" w:oddHBand="0" w:evenHBand="0" w:firstRowFirstColumn="0" w:firstRowLastColumn="0" w:lastRowFirstColumn="0" w:lastRowLastColumn="0"/>
-              <w:rPr>
-                <w:rFonts w:asciiTheme="minorHAnsi" w:eastAsiaTheme="minorEastAsia" w:hAnsiTheme="minorHAnsi" w:cstheme="minorBidi"/>
-                <w:b w:val="0"/>
-                <w:caps w:val="0"/>
-                <w:color w:val="404040" w:themeColor="text1" w:themeTint="BF"/>
-                <w:sz w:val="20"/>
-                <w:szCs w:val="22"/>
-              </w:rPr>
-            </w:pPr>
-            <w:r>
-              <w:rPr>
-                <w:rFonts w:asciiTheme="minorHAnsi" w:eastAsiaTheme="minorEastAsia" w:hAnsiTheme="minorHAnsi" w:cstheme="minorBidi"/>
-                <w:b w:val="0"/>
-                <w:caps w:val="0"/>
-                <w:color w:val="404040" w:themeColor="text1" w:themeTint="BF"/>
-                <w:sz w:val="20"/>
-                <w:szCs w:val="22"/>
-              </w:rPr>
-              <w:t>Natural Language Processing</w:t>
-            </w:r>
-          </w:p>
-        </w:tc>
-        <w:tc>
-          <w:tcPr>
-            <w:tcW w:w="1986" w:type="dxa"/>
-          </w:tcPr>
-          <w:p>
-            <w:pPr>
-              <w:pStyle w:val="Heading2"/>
-              <w:outlineLvl w:val="1"/>
-              <w:cnfStyle w:val="000000000000" w:firstRow="0" w:lastRow="0" w:firstColumn="0" w:lastColumn="0" w:oddVBand="0" w:evenVBand="0" w:oddHBand="0" w:evenHBand="0" w:firstRowFirstColumn="0" w:firstRowLastColumn="0" w:lastRowFirstColumn="0" w:lastRowLastColumn="0"/>
-              <w:rPr>
-                <w:b w:val="0"/>
-                <w:sz w:val="20"/>
-              </w:rPr>
-            </w:pPr>
-            <w:r>
-              <w:rPr>
-                <w:b w:val="0"/>
-                <w:sz w:val="20"/>
-              </w:rPr>
-              <w:t>2016- P</w:t>
-            </w:r>
-            <w:r>
-              <w:rPr>
-                <w:rFonts w:asciiTheme="minorHAnsi" w:eastAsiaTheme="minorEastAsia" w:hAnsiTheme="minorHAnsi" w:cstheme="minorBidi"/>
-                <w:b w:val="0"/>
-                <w:caps w:val="0"/>
-                <w:color w:val="404040" w:themeColor="text1" w:themeTint="BF"/>
-                <w:sz w:val="20"/>
-                <w:szCs w:val="22"/>
-              </w:rPr>
-              <w:t>ursuing</w:t>
-            </w:r>
-          </w:p>
-        </w:tc>
-        <w:tc>
-          <w:tcPr>
-            <w:tcW w:w="1986" w:type="dxa"/>
-          </w:tcPr>
-          <w:p>
-            <w:pPr>
-              <w:pStyle w:val="Heading2"/>
-              <w:outlineLvl w:val="1"/>
-              <w:cnfStyle w:val="000000000000" w:firstRow="0" w:lastRow="0" w:firstColumn="0" w:lastColumn="0" w:oddVBand="0" w:evenVBand="0" w:oddHBand="0" w:evenHBand="0" w:firstRowFirstColumn="0" w:firstRowLastColumn="0" w:lastRowFirstColumn="0" w:lastRowLastColumn="0"/>
-              <w:rPr>
-                <w:b w:val="0"/>
-                <w:sz w:val="20"/>
-              </w:rPr>
-            </w:pPr>
-            <w:r>
-              <w:rPr>
-                <w:b w:val="0"/>
-                <w:sz w:val="20"/>
-              </w:rPr>
-              <w:t>3.2</w:t>
-            </w:r>
-            <w:r>
-              <w:rPr>
-                <w:b w:val="0"/>
-                <w:sz w:val="20"/>
-              </w:rPr>
-              <w:t>5</w:t>
-            </w:r>
-            <w:r>
-              <w:rPr>
-                <w:b w:val="0"/>
-                <w:sz w:val="20"/>
-              </w:rPr>
-              <w:t>/4</w:t>
-            </w:r>
-            <w:r>
-              <w:rPr>
-                <w:b w:val="0"/>
-                <w:sz w:val="20"/>
-              </w:rPr>
-              <w:t>*</w:t>
-            </w:r>
-            <w:r>
-              <w:rPr>
-                <w:b w:val="0"/>
-                <w:sz w:val="20"/>
-              </w:rPr>
-              <w:br/>
-              <w:t>*P</w:t>
-            </w:r>
-            <w:r>
-              <w:rPr>
-                <w:rFonts w:asciiTheme="minorHAnsi" w:eastAsiaTheme="minorEastAsia" w:hAnsiTheme="minorHAnsi" w:cstheme="minorBidi"/>
-                <w:b w:val="0"/>
-                <w:caps w:val="0"/>
-                <w:color w:val="404040" w:themeColor="text1" w:themeTint="BF"/>
-                <w:sz w:val="20"/>
-                <w:szCs w:val="22"/>
-              </w:rPr>
-              <w:t>ursuing</w:t>
-            </w:r>
-          </w:p>
-        </w:tc>
-      </w:tr>
-      <w:tr>
-        <w:tc>
-          <w:tcPr>
-            <w:cnfStyle w:val="001000000000" w:firstRow="0" w:lastRow="0" w:firstColumn="1" w:lastColumn="0" w:oddVBand="0" w:evenVBand="0" w:oddHBand="0" w:evenHBand="0" w:firstRowFirstColumn="0" w:firstRowLastColumn="0" w:lastRowFirstColumn="0" w:lastRowLastColumn="0"/>
-            <w:tcW w:w="1984" w:type="dxa"/>
-          </w:tcPr>
-          <w:p>
-            <w:pPr>
-              <w:pStyle w:val="Heading2"/>
-              <w:outlineLvl w:val="1"/>
-              <w:rPr>
-                <w:b/>
-                <w:sz w:val="20"/>
-              </w:rPr>
-            </w:pPr>
-            <w:r>
-              <w:rPr>
-                <w:b/>
-                <w:sz w:val="20"/>
-              </w:rPr>
-              <w:t>B.Tech</w:t>
-            </w:r>
-          </w:p>
-        </w:tc>
-        <w:tc>
-          <w:tcPr>
-            <w:tcW w:w="1984" w:type="dxa"/>
-          </w:tcPr>
-          <w:p>
-            <w:pPr>
-              <w:pStyle w:val="Heading2"/>
-              <w:outlineLvl w:val="1"/>
-              <w:cnfStyle w:val="000000000000" w:firstRow="0" w:lastRow="0" w:firstColumn="0" w:lastColumn="0" w:oddVBand="0" w:evenVBand="0" w:oddHBand="0" w:evenHBand="0" w:firstRowFirstColumn="0" w:firstRowLastColumn="0" w:lastRowFirstColumn="0" w:lastRowLastColumn="0"/>
-              <w:rPr>
-                <w:b w:val="0"/>
-                <w:sz w:val="20"/>
-              </w:rPr>
-            </w:pPr>
-            <w:r>
-              <w:rPr>
-                <w:b w:val="0"/>
-                <w:sz w:val="20"/>
-              </w:rPr>
-              <w:t xml:space="preserve">SRM UNIVERSITY, CHENNAI, INDIA </w:t>
-            </w:r>
-          </w:p>
-        </w:tc>
-        <w:tc>
-          <w:tcPr>
-            <w:tcW w:w="1986" w:type="dxa"/>
-          </w:tcPr>
-          <w:p>
-            <w:pPr>
-              <w:pStyle w:val="Heading2"/>
-              <w:outlineLvl w:val="1"/>
-              <w:cnfStyle w:val="000000000000" w:firstRow="0" w:lastRow="0" w:firstColumn="0" w:lastColumn="0" w:oddVBand="0" w:evenVBand="0" w:oddHBand="0" w:evenHBand="0" w:firstRowFirstColumn="0" w:firstRowLastColumn="0" w:lastRowFirstColumn="0" w:lastRowLastColumn="0"/>
-              <w:rPr>
-                <w:rFonts w:asciiTheme="minorHAnsi" w:eastAsiaTheme="minorEastAsia" w:hAnsiTheme="minorHAnsi" w:cstheme="minorBidi"/>
-                <w:b w:val="0"/>
-                <w:caps w:val="0"/>
-                <w:color w:val="404040" w:themeColor="text1" w:themeTint="BF"/>
-                <w:sz w:val="20"/>
-                <w:szCs w:val="22"/>
-              </w:rPr>
-            </w:pPr>
-            <w:r>
-              <w:rPr>
-                <w:rFonts w:asciiTheme="minorHAnsi" w:eastAsiaTheme="minorEastAsia" w:hAnsiTheme="minorHAnsi" w:cstheme="minorBidi"/>
-                <w:b w:val="0"/>
-                <w:caps w:val="0"/>
-                <w:color w:val="404040" w:themeColor="text1" w:themeTint="BF"/>
-                <w:sz w:val="20"/>
-                <w:szCs w:val="22"/>
-              </w:rPr>
-              <w:t>Computer Science</w:t>
-            </w:r>
-          </w:p>
-        </w:tc>
-        <w:tc>
-          <w:tcPr>
-            <w:tcW w:w="1986" w:type="dxa"/>
-          </w:tcPr>
-          <w:p>
-            <w:pPr>
-              <w:pStyle w:val="Heading2"/>
-              <w:outlineLvl w:val="1"/>
-              <w:cnfStyle w:val="000000000000" w:firstRow="0" w:lastRow="0" w:firstColumn="0" w:lastColumn="0" w:oddVBand="0" w:evenVBand="0" w:oddHBand="0" w:evenHBand="0" w:firstRowFirstColumn="0" w:firstRowLastColumn="0" w:lastRowFirstColumn="0" w:lastRowLastColumn="0"/>
-              <w:rPr>
-                <w:b w:val="0"/>
-                <w:sz w:val="20"/>
-              </w:rPr>
-            </w:pPr>
-            <w:r>
-              <w:rPr>
-                <w:b w:val="0"/>
-                <w:sz w:val="20"/>
-              </w:rPr>
-              <w:t>2008-2012</w:t>
-            </w:r>
-          </w:p>
-        </w:tc>
-        <w:tc>
-          <w:tcPr>
-            <w:tcW w:w="1986" w:type="dxa"/>
-          </w:tcPr>
-          <w:p>
-            <w:pPr>
-              <w:pStyle w:val="Heading2"/>
-              <w:outlineLvl w:val="1"/>
-              <w:cnfStyle w:val="000000000000" w:firstRow="0" w:lastRow="0" w:firstColumn="0" w:lastColumn="0" w:oddVBand="0" w:evenVBand="0" w:oddHBand="0" w:evenHBand="0" w:firstRowFirstColumn="0" w:firstRowLastColumn="0" w:lastRowFirstColumn="0" w:lastRowLastColumn="0"/>
-              <w:rPr>
-                <w:b w:val="0"/>
-                <w:sz w:val="20"/>
-              </w:rPr>
-            </w:pPr>
-            <w:r>
-              <w:rPr>
-                <w:b w:val="0"/>
-                <w:sz w:val="20"/>
-              </w:rPr>
-              <w:t>8.6/10</w:t>
-            </w:r>
-          </w:p>
-        </w:tc>
-      </w:tr>
-    </w:tbl>
     <w:p>
       <w:pPr>
-        <w:pStyle w:val="Heading2"/>
-      </w:pPr>
+        <w:pStyle w:val="ListParagraph"/>
+        <w:numPr>
+          <w:ilvl w:val="0"/>
+          <w:numId w:val="26"/>
+        </w:numPr>
+        <w:rPr>
+          <w:sz w:val="24"/>
+        </w:rPr>
+      </w:pPr>
+      <w:r>
+        <w:t>Flexibility in providing clarification requests in personal assistants. Presented at the Grace Hopper Conference (GHC)</w:t>
+      </w:r>
+      <w:r>
+        <w:t xml:space="preserve"> held in October 2017</w:t>
+      </w:r>
     </w:p>
     <w:p>
       <w:pPr>
@@ -534,17 +595,18 @@
       <w:tblGrid>
         <w:gridCol w:w="1085"/>
         <w:gridCol w:w="1556"/>
-        <w:gridCol w:w="6084"/>
-        <w:gridCol w:w="1201"/>
+        <w:gridCol w:w="6075"/>
+        <w:gridCol w:w="1199"/>
       </w:tblGrid>
       <w:tr>
         <w:trPr>
           <w:cnfStyle w:val="100000000000" w:firstRow="1" w:lastRow="0" w:firstColumn="0" w:lastColumn="0" w:oddVBand="0" w:evenVBand="0" w:oddHBand="0" w:evenHBand="0" w:firstRowFirstColumn="0" w:firstRowLastColumn="0" w:lastRowFirstColumn="0" w:lastRowLastColumn="0"/>
+          <w:trHeight w:val="63"/>
         </w:trPr>
         <w:tc>
           <w:tcPr>
             <w:cnfStyle w:val="001000000000" w:firstRow="0" w:lastRow="0" w:firstColumn="1" w:lastColumn="0" w:oddVBand="0" w:evenVBand="0" w:oddHBand="0" w:evenHBand="0" w:firstRowFirstColumn="0" w:firstRowLastColumn="0" w:lastRowFirstColumn="0" w:lastRowLastColumn="0"/>
-            <w:tcW w:w="1085" w:type="dxa"/>
+            <w:tcW w:w="1083" w:type="dxa"/>
           </w:tcPr>
           <w:p>
             <w:pPr>
@@ -575,7 +637,7 @@
         </w:tc>
         <w:tc>
           <w:tcPr>
-            <w:tcW w:w="1556" w:type="dxa"/>
+            <w:tcW w:w="1553" w:type="dxa"/>
           </w:tcPr>
           <w:p>
             <w:pPr>
@@ -607,7 +669,7 @@
         </w:tc>
         <w:tc>
           <w:tcPr>
-            <w:tcW w:w="6084" w:type="dxa"/>
+            <w:tcW w:w="6075" w:type="dxa"/>
           </w:tcPr>
           <w:p>
             <w:pPr>
@@ -639,7 +701,7 @@
         </w:tc>
         <w:tc>
           <w:tcPr>
-            <w:tcW w:w="1201" w:type="dxa"/>
+            <w:tcW w:w="1199" w:type="dxa"/>
           </w:tcPr>
           <w:p>
             <w:pPr>
@@ -671,10 +733,13 @@
         </w:tc>
       </w:tr>
       <w:tr>
+        <w:trPr>
+          <w:trHeight w:val="197"/>
+        </w:trPr>
         <w:tc>
           <w:tcPr>
             <w:cnfStyle w:val="001000000000" w:firstRow="0" w:lastRow="0" w:firstColumn="1" w:lastColumn="0" w:oddVBand="0" w:evenVBand="0" w:oddHBand="0" w:evenHBand="0" w:firstRowFirstColumn="0" w:firstRowLastColumn="0" w:lastRowFirstColumn="0" w:lastRowLastColumn="0"/>
-            <w:tcW w:w="1075" w:type="dxa"/>
+            <w:tcW w:w="1083" w:type="dxa"/>
             <w:vMerge w:val="restart"/>
             <w:vAlign w:val="center"/>
           </w:tcPr>
@@ -686,7 +751,7 @@
         </w:tc>
         <w:tc>
           <w:tcPr>
-            <w:tcW w:w="1556" w:type="dxa"/>
+            <w:tcW w:w="1553" w:type="dxa"/>
           </w:tcPr>
           <w:p>
             <w:pPr>
@@ -699,7 +764,7 @@
         </w:tc>
         <w:tc>
           <w:tcPr>
-            <w:tcW w:w="6094" w:type="dxa"/>
+            <w:tcW w:w="6075" w:type="dxa"/>
           </w:tcPr>
           <w:p>
             <w:pPr>
@@ -720,38 +785,34 @@
               <w:rPr>
                 <w:sz w:val="20"/>
               </w:rPr>
-              <w:t xml:space="preserve">: </w:t>
+              <w:t xml:space="preserve">: Developed a conversational grounding mechanism in a personal assistant -  </w:t>
             </w:r>
+            <w:proofErr w:type="spellStart"/>
             <w:r>
               <w:rPr>
                 <w:sz w:val="20"/>
               </w:rPr>
-              <w:t>Developed a conversational grounding mechanism in a perso</w:t>
+              <w:t>amBrOISEa</w:t>
             </w:r>
+            <w:proofErr w:type="spellEnd"/>
             <w:r>
               <w:rPr>
                 <w:sz w:val="20"/>
               </w:rPr>
-              <w:t xml:space="preserve">nal assistant -  amBrOISEa </w:t>
+              <w:t xml:space="preserve"> </w:t>
             </w:r>
             <w:r>
               <w:rPr>
                 <w:sz w:val="20"/>
               </w:rPr>
               <w:br/>
-              <w:t xml:space="preserve">The mechanism supports in finding places of significance like </w:t>
             </w:r>
             <w:r>
               <w:rPr>
                 <w:sz w:val="20"/>
               </w:rPr>
-              <w:t>restaurants,</w:t>
-            </w:r>
-            <w:r>
-              <w:rPr>
-                <w:sz w:val="20"/>
-              </w:rPr>
-              <w:t xml:space="preserve"> parks and bus station in a particular area</w:t>
+              <w:lastRenderedPageBreak/>
+              <w:t>The mechanism supports in finding places of significance like restaurants, parks and bus station in a particular area</w:t>
             </w:r>
           </w:p>
           <w:p>
@@ -772,43 +833,147 @@
         </w:tc>
         <w:tc>
           <w:tcPr>
-            <w:tcW w:w="1201" w:type="dxa"/>
+            <w:tcW w:w="1199" w:type="dxa"/>
           </w:tcPr>
           <w:p>
             <w:pPr>
               <w:cnfStyle w:val="000000000000" w:firstRow="0" w:lastRow="0" w:firstColumn="0" w:lastColumn="0" w:oddVBand="0" w:evenVBand="0" w:oddHBand="0" w:evenHBand="0" w:firstRowFirstColumn="0" w:firstRowLastColumn="0" w:lastRowFirstColumn="0" w:lastRowLastColumn="0"/>
             </w:pPr>
             <w:r>
+              <w:lastRenderedPageBreak/>
               <w:t>August-2016</w:t>
             </w:r>
           </w:p>
         </w:tc>
       </w:tr>
       <w:tr>
+        <w:trPr>
+          <w:trHeight w:val="197"/>
+        </w:trPr>
         <w:tc>
           <w:tcPr>
             <w:cnfStyle w:val="001000000000" w:firstRow="0" w:lastRow="0" w:firstColumn="1" w:lastColumn="0" w:oddVBand="0" w:evenVBand="0" w:oddHBand="0" w:evenHBand="0" w:firstRowFirstColumn="0" w:firstRowLastColumn="0" w:lastRowFirstColumn="0" w:lastRowLastColumn="0"/>
-            <w:tcW w:w="1085" w:type="dxa"/>
+            <w:tcW w:w="1083" w:type="dxa"/>
             <w:vMerge/>
           </w:tcPr>
           <w:p/>
         </w:tc>
         <w:tc>
           <w:tcPr>
-            <w:tcW w:w="1556" w:type="dxa"/>
+            <w:tcW w:w="1553" w:type="dxa"/>
+          </w:tcPr>
+          <w:p>
+            <w:pPr>
+              <w:cnfStyle w:val="000000000000" w:firstRow="0" w:lastRow="0" w:firstColumn="0" w:lastColumn="0" w:oddVBand="0" w:evenVBand="0" w:oddHBand="0" w:evenHBand="0" w:firstRowFirstColumn="0" w:firstRowLastColumn="0" w:lastRowFirstColumn="0" w:lastRowLastColumn="0"/>
+            </w:pPr>
+          </w:p>
+        </w:tc>
+        <w:tc>
+          <w:tcPr>
+            <w:tcW w:w="6075" w:type="dxa"/>
+          </w:tcPr>
+          <w:p>
+            <w:pPr>
+              <w:pStyle w:val="ListBullet"/>
+              <w:cnfStyle w:val="000000000000" w:firstRow="0" w:lastRow="0" w:firstColumn="0" w:lastColumn="0" w:oddVBand="0" w:evenVBand="0" w:oddHBand="0" w:evenHBand="0" w:firstRowFirstColumn="0" w:firstRowLastColumn="0" w:lastRowFirstColumn="0" w:lastRowLastColumn="0"/>
+              <w:rPr>
+                <w:sz w:val="20"/>
+              </w:rPr>
+            </w:pPr>
+          </w:p>
+        </w:tc>
+        <w:tc>
+          <w:tcPr>
+            <w:tcW w:w="1199" w:type="dxa"/>
           </w:tcPr>
           <w:p>
             <w:pPr>
               <w:cnfStyle w:val="000000000000" w:firstRow="0" w:lastRow="0" w:firstColumn="0" w:lastColumn="0" w:oddVBand="0" w:evenVBand="0" w:oddHBand="0" w:evenHBand="0" w:firstRowFirstColumn="0" w:firstRowLastColumn="0" w:lastRowFirstColumn="0" w:lastRowLastColumn="0"/>
             </w:pPr>
             <w:r>
-              <w:t>Publications</w:t>
+              <w:t>Oct-2017</w:t>
+            </w:r>
+          </w:p>
+        </w:tc>
+      </w:tr>
+      <w:tr>
+        <w:trPr>
+          <w:trHeight w:val="197"/>
+        </w:trPr>
+        <w:tc>
+          <w:tcPr>
+            <w:cnfStyle w:val="001000000000" w:firstRow="0" w:lastRow="0" w:firstColumn="1" w:lastColumn="0" w:oddVBand="0" w:evenVBand="0" w:oddHBand="0" w:evenHBand="0" w:firstRowFirstColumn="0" w:firstRowLastColumn="0" w:lastRowFirstColumn="0" w:lastRowLastColumn="0"/>
+            <w:tcW w:w="1083" w:type="dxa"/>
+            <w:vMerge/>
+          </w:tcPr>
+          <w:p/>
+        </w:tc>
+        <w:tc>
+          <w:tcPr>
+            <w:tcW w:w="1553" w:type="dxa"/>
+          </w:tcPr>
+          <w:p>
+            <w:pPr>
+              <w:cnfStyle w:val="000000000000" w:firstRow="0" w:lastRow="0" w:firstColumn="0" w:lastColumn="0" w:oddVBand="0" w:evenVBand="0" w:oddHBand="0" w:evenHBand="0" w:firstRowFirstColumn="0" w:firstRowLastColumn="0" w:lastRowFirstColumn="0" w:lastRowLastColumn="0"/>
+            </w:pPr>
+          </w:p>
+        </w:tc>
+        <w:tc>
+          <w:tcPr>
+            <w:tcW w:w="6075" w:type="dxa"/>
+          </w:tcPr>
+          <w:p>
+            <w:pPr>
+              <w:pStyle w:val="ListBullet"/>
+              <w:cnfStyle w:val="000000000000" w:firstRow="0" w:lastRow="0" w:firstColumn="0" w:lastColumn="0" w:oddVBand="0" w:evenVBand="0" w:oddHBand="0" w:evenHBand="0" w:firstRowFirstColumn="0" w:firstRowLastColumn="0" w:lastRowFirstColumn="0" w:lastRowLastColumn="0"/>
+              <w:rPr>
+                <w:sz w:val="20"/>
+              </w:rPr>
+            </w:pPr>
+          </w:p>
+        </w:tc>
+        <w:tc>
+          <w:tcPr>
+            <w:tcW w:w="1199" w:type="dxa"/>
+          </w:tcPr>
+          <w:p>
+            <w:pPr>
+              <w:cnfStyle w:val="000000000000" w:firstRow="0" w:lastRow="0" w:firstColumn="0" w:lastColumn="0" w:oddVBand="0" w:evenVBand="0" w:oddHBand="0" w:evenHBand="0" w:firstRowFirstColumn="0" w:firstRowLastColumn="0" w:lastRowFirstColumn="0" w:lastRowLastColumn="0"/>
+            </w:pPr>
+            <w:r>
+              <w:t>Aug-2016 to Oct-2017</w:t>
+            </w:r>
+          </w:p>
+        </w:tc>
+      </w:tr>
+      <w:tr>
+        <w:trPr>
+          <w:trHeight w:val="197"/>
+        </w:trPr>
+        <w:tc>
+          <w:tcPr>
+            <w:cnfStyle w:val="001000000000" w:firstRow="0" w:lastRow="0" w:firstColumn="1" w:lastColumn="0" w:oddVBand="0" w:evenVBand="0" w:oddHBand="0" w:evenHBand="0" w:firstRowFirstColumn="0" w:firstRowLastColumn="0" w:lastRowFirstColumn="0" w:lastRowLastColumn="0"/>
+            <w:tcW w:w="1083" w:type="dxa"/>
+            <w:vMerge/>
+          </w:tcPr>
+          <w:p/>
+        </w:tc>
+        <w:tc>
+          <w:tcPr>
+            <w:tcW w:w="1553" w:type="dxa"/>
+          </w:tcPr>
+          <w:p>
+            <w:pPr>
+              <w:cnfStyle w:val="000000000000" w:firstRow="0" w:lastRow="0" w:firstColumn="0" w:lastColumn="0" w:oddVBand="0" w:evenVBand="0" w:oddHBand="0" w:evenHBand="0" w:firstRowFirstColumn="0" w:firstRowLastColumn="0" w:lastRowFirstColumn="0" w:lastRowLastColumn="0"/>
+            </w:pPr>
+            <w:r>
+              <w:t>Posters</w:t>
             </w:r>
           </w:p>
         </w:tc>
         <w:tc>
           <w:tcPr>
-            <w:tcW w:w="6084" w:type="dxa"/>
+            <w:tcW w:w="6075" w:type="dxa"/>
           </w:tcPr>
           <w:p>
             <w:pPr>
@@ -822,240 +987,7 @@
               <w:rPr>
                 <w:sz w:val="20"/>
               </w:rPr>
-              <w:t>My Publication “</w:t>
-            </w:r>
-            <w:r>
-              <w:rPr>
-                <w:sz w:val="20"/>
-              </w:rPr>
-              <w:t>A Graphica</w:t>
-            </w:r>
-            <w:r>
-              <w:rPr>
-                <w:sz w:val="20"/>
-              </w:rPr>
-              <w:t>l Digital Personal Assistant that</w:t>
-            </w:r>
-            <w:r>
-              <w:rPr>
-                <w:sz w:val="20"/>
-              </w:rPr>
-              <w:t xml:space="preserve"> </w:t>
-            </w:r>
-            <w:r>
-              <w:rPr>
-                <w:sz w:val="20"/>
-              </w:rPr>
-              <w:t xml:space="preserve">Grounds and Learns Autonomously </w:t>
-            </w:r>
-            <w:r>
-              <w:rPr>
-                <w:sz w:val="20"/>
-              </w:rPr>
-              <w:t>- Dr. Casey Kennington &amp;</w:t>
-            </w:r>
-            <w:r>
-              <w:rPr>
-                <w:sz w:val="20"/>
-              </w:rPr>
-              <w:t xml:space="preserve"> Aprajita Shukla</w:t>
-            </w:r>
-            <w:r>
-              <w:rPr>
-                <w:sz w:val="20"/>
-              </w:rPr>
-              <w:t xml:space="preserve">” has been accepted at the </w:t>
-            </w:r>
-            <w:r>
-              <w:rPr>
-                <w:sz w:val="20"/>
-              </w:rPr>
-              <w:t>Human-Agent Interaction Conference (HAI) to be held in in October (17</w:t>
-            </w:r>
-            <w:r>
-              <w:rPr>
-                <w:sz w:val="20"/>
-                <w:vertAlign w:val="superscript"/>
-              </w:rPr>
-              <w:t>th</w:t>
-            </w:r>
-            <w:r>
-              <w:rPr>
-                <w:sz w:val="20"/>
-              </w:rPr>
-              <w:t>-20</w:t>
-            </w:r>
-            <w:r>
-              <w:rPr>
-                <w:sz w:val="20"/>
-                <w:vertAlign w:val="superscript"/>
-              </w:rPr>
-              <w:t>th</w:t>
-            </w:r>
-            <w:r>
-              <w:rPr>
-                <w:sz w:val="20"/>
-              </w:rPr>
-              <w:t>)</w:t>
-            </w:r>
-          </w:p>
-        </w:tc>
-        <w:tc>
-          <w:tcPr>
-            <w:tcW w:w="1201" w:type="dxa"/>
-          </w:tcPr>
-          <w:p>
-            <w:pPr>
-              <w:cnfStyle w:val="000000000000" w:firstRow="0" w:lastRow="0" w:firstColumn="0" w:lastColumn="0" w:oddVBand="0" w:evenVBand="0" w:oddHBand="0" w:evenHBand="0" w:firstRowFirstColumn="0" w:firstRowLastColumn="0" w:lastRowFirstColumn="0" w:lastRowLastColumn="0"/>
-            </w:pPr>
-            <w:r>
-              <w:t>Oct-2017</w:t>
-            </w:r>
-          </w:p>
-        </w:tc>
-      </w:tr>
-      <w:tr>
-        <w:tc>
-          <w:tcPr>
-            <w:cnfStyle w:val="001000000000" w:firstRow="0" w:lastRow="0" w:firstColumn="1" w:lastColumn="0" w:oddVBand="0" w:evenVBand="0" w:oddHBand="0" w:evenHBand="0" w:firstRowFirstColumn="0" w:firstRowLastColumn="0" w:lastRowFirstColumn="0" w:lastRowLastColumn="0"/>
-            <w:tcW w:w="1085" w:type="dxa"/>
-            <w:vMerge/>
-          </w:tcPr>
-          <w:p/>
-        </w:tc>
-        <w:tc>
-          <w:tcPr>
-            <w:tcW w:w="1556" w:type="dxa"/>
-          </w:tcPr>
-          <w:p>
-            <w:pPr>
-              <w:cnfStyle w:val="000000000000" w:firstRow="0" w:lastRow="0" w:firstColumn="0" w:lastColumn="0" w:oddVBand="0" w:evenVBand="0" w:oddHBand="0" w:evenHBand="0" w:firstRowFirstColumn="0" w:firstRowLastColumn="0" w:lastRowFirstColumn="0" w:lastRowLastColumn="0"/>
-            </w:pPr>
-            <w:r>
-              <w:t>Programming Languages</w:t>
-            </w:r>
-          </w:p>
-        </w:tc>
-        <w:tc>
-          <w:tcPr>
-            <w:tcW w:w="6084" w:type="dxa"/>
-          </w:tcPr>
-          <w:p>
-            <w:pPr>
-              <w:pStyle w:val="ListBullet"/>
-              <w:cnfStyle w:val="000000000000" w:firstRow="0" w:lastRow="0" w:firstColumn="0" w:lastColumn="0" w:oddVBand="0" w:evenVBand="0" w:oddHBand="0" w:evenHBand="0" w:firstRowFirstColumn="0" w:firstRowLastColumn="0" w:lastRowFirstColumn="0" w:lastRowLastColumn="0"/>
-              <w:rPr>
-                <w:sz w:val="20"/>
-              </w:rPr>
-            </w:pPr>
-            <w:r>
-              <w:rPr>
-                <w:sz w:val="20"/>
-              </w:rPr>
-              <w:t xml:space="preserve">Java, </w:t>
-            </w:r>
-            <w:proofErr w:type="spellStart"/>
-            <w:r>
-              <w:rPr>
-                <w:sz w:val="20"/>
-              </w:rPr>
-              <w:t>Javascript</w:t>
-            </w:r>
-            <w:proofErr w:type="spellEnd"/>
-            <w:r>
-              <w:rPr>
-                <w:sz w:val="20"/>
-              </w:rPr>
-              <w:t>, Python, R</w:t>
-            </w:r>
-          </w:p>
-          <w:p>
-            <w:pPr>
-              <w:pStyle w:val="ListBullet"/>
-              <w:cnfStyle w:val="000000000000" w:firstRow="0" w:lastRow="0" w:firstColumn="0" w:lastColumn="0" w:oddVBand="0" w:evenVBand="0" w:oddHBand="0" w:evenHBand="0" w:firstRowFirstColumn="0" w:firstRowLastColumn="0" w:lastRowFirstColumn="0" w:lastRowLastColumn="0"/>
-              <w:rPr>
-                <w:sz w:val="20"/>
-              </w:rPr>
-            </w:pPr>
-            <w:r>
-              <w:rPr>
-                <w:sz w:val="20"/>
-              </w:rPr>
-              <w:t>Work</w:t>
-            </w:r>
-            <w:r>
-              <w:rPr>
-                <w:sz w:val="20"/>
-              </w:rPr>
-              <w:t>ed with Spoken Dialogue Systems and helped create amBrOISEa</w:t>
-            </w:r>
-          </w:p>
-        </w:tc>
-        <w:tc>
-          <w:tcPr>
-            <w:tcW w:w="1201" w:type="dxa"/>
-          </w:tcPr>
-          <w:p>
-            <w:pPr>
-              <w:cnfStyle w:val="000000000000" w:firstRow="0" w:lastRow="0" w:firstColumn="0" w:lastColumn="0" w:oddVBand="0" w:evenVBand="0" w:oddHBand="0" w:evenHBand="0" w:firstRowFirstColumn="0" w:firstRowLastColumn="0" w:lastRowFirstColumn="0" w:lastRowLastColumn="0"/>
-            </w:pPr>
-            <w:r>
-              <w:t>Aug-2016 to Oct-2017</w:t>
-            </w:r>
-          </w:p>
-        </w:tc>
-      </w:tr>
-      <w:tr>
-        <w:tc>
-          <w:tcPr>
-            <w:cnfStyle w:val="001000000000" w:firstRow="0" w:lastRow="0" w:firstColumn="1" w:lastColumn="0" w:oddVBand="0" w:evenVBand="0" w:oddHBand="0" w:evenHBand="0" w:firstRowFirstColumn="0" w:firstRowLastColumn="0" w:lastRowFirstColumn="0" w:lastRowLastColumn="0"/>
-            <w:tcW w:w="1085" w:type="dxa"/>
-            <w:vMerge/>
-          </w:tcPr>
-          <w:p/>
-        </w:tc>
-        <w:tc>
-          <w:tcPr>
-            <w:tcW w:w="1556" w:type="dxa"/>
-          </w:tcPr>
-          <w:p>
-            <w:pPr>
-              <w:cnfStyle w:val="000000000000" w:firstRow="0" w:lastRow="0" w:firstColumn="0" w:lastColumn="0" w:oddVBand="0" w:evenVBand="0" w:oddHBand="0" w:evenHBand="0" w:firstRowFirstColumn="0" w:firstRowLastColumn="0" w:lastRowFirstColumn="0" w:lastRowLastColumn="0"/>
-            </w:pPr>
-            <w:r>
-              <w:t>Posters</w:t>
-            </w:r>
-          </w:p>
-        </w:tc>
-        <w:tc>
-          <w:tcPr>
-            <w:tcW w:w="6084" w:type="dxa"/>
-          </w:tcPr>
-          <w:p>
-            <w:pPr>
-              <w:pStyle w:val="ListBullet"/>
-              <w:cnfStyle w:val="000000000000" w:firstRow="0" w:lastRow="0" w:firstColumn="0" w:lastColumn="0" w:oddVBand="0" w:evenVBand="0" w:oddHBand="0" w:evenHBand="0" w:firstRowFirstColumn="0" w:firstRowLastColumn="0" w:lastRowFirstColumn="0" w:lastRowLastColumn="0"/>
-              <w:rPr>
-                <w:sz w:val="20"/>
-              </w:rPr>
-            </w:pPr>
-            <w:r>
-              <w:rPr>
-                <w:sz w:val="20"/>
-              </w:rPr>
-              <w:t>Supporting Spoken Assistant Systems with a Graphical User Interface</w:t>
-            </w:r>
-            <w:r>
-              <w:rPr>
-                <w:sz w:val="20"/>
-              </w:rPr>
-              <w:t xml:space="preserve"> (GUI)</w:t>
-            </w:r>
-            <w:r>
-              <w:rPr>
-                <w:sz w:val="20"/>
-              </w:rPr>
-              <w:t xml:space="preserve"> that Signals </w:t>
+              <w:t xml:space="preserve">Supporting Spoken Assistant Systems with a Graphical User Interface (GUI) that Signals </w:t>
             </w:r>
             <w:r>
               <w:rPr>
@@ -1079,23 +1011,18 @@
               </w:rPr>
               <w:t>Flexibility in providing clarification requests in personal assistants. Presented at the Grace Hopper Conference (GHC)</w:t>
             </w:r>
-            <w:bookmarkStart w:id="0" w:name="_GoBack"/>
-            <w:bookmarkEnd w:id="0"/>
           </w:p>
         </w:tc>
         <w:tc>
           <w:tcPr>
-            <w:tcW w:w="1201" w:type="dxa"/>
+            <w:tcW w:w="1199" w:type="dxa"/>
           </w:tcPr>
           <w:p>
             <w:pPr>
               <w:cnfStyle w:val="000000000000" w:firstRow="0" w:lastRow="0" w:firstColumn="0" w:lastColumn="0" w:oddVBand="0" w:evenVBand="0" w:oddHBand="0" w:evenHBand="0" w:firstRowFirstColumn="0" w:firstRowLastColumn="0" w:lastRowFirstColumn="0" w:lastRowLastColumn="0"/>
             </w:pPr>
             <w:r>
-              <w:t>Aug-2017</w:t>
-            </w:r>
-            <w:r>
-              <w:t xml:space="preserve"> </w:t>
+              <w:t xml:space="preserve">Aug-2017 </w:t>
             </w:r>
           </w:p>
           <w:p>
@@ -1119,37 +1046,29 @@
         </w:tc>
       </w:tr>
       <w:tr>
+        <w:trPr>
+          <w:trHeight w:val="63"/>
+        </w:trPr>
         <w:tc>
           <w:tcPr>
             <w:cnfStyle w:val="001000000000" w:firstRow="0" w:lastRow="0" w:firstColumn="1" w:lastColumn="0" w:oddVBand="0" w:evenVBand="0" w:oddHBand="0" w:evenHBand="0" w:firstRowFirstColumn="0" w:firstRowLastColumn="0" w:lastRowFirstColumn="0" w:lastRowLastColumn="0"/>
-            <w:tcW w:w="1085" w:type="dxa"/>
+            <w:tcW w:w="1083" w:type="dxa"/>
           </w:tcPr>
-          <w:p>
-            <w:proofErr w:type="spellStart"/>
-            <w:proofErr w:type="gramStart"/>
-            <w:r>
-              <w:t>B.Tech</w:t>
-            </w:r>
-            <w:proofErr w:type="spellEnd"/>
-            <w:proofErr w:type="gramEnd"/>
-          </w:p>
+          <w:p/>
         </w:tc>
         <w:tc>
           <w:tcPr>
-            <w:tcW w:w="1556" w:type="dxa"/>
+            <w:tcW w:w="1553" w:type="dxa"/>
           </w:tcPr>
           <w:p>
             <w:pPr>
               <w:cnfStyle w:val="000000000000" w:firstRow="0" w:lastRow="0" w:firstColumn="0" w:lastColumn="0" w:oddVBand="0" w:evenVBand="0" w:oddHBand="0" w:evenHBand="0" w:firstRowFirstColumn="0" w:firstRowLastColumn="0" w:lastRowFirstColumn="0" w:lastRowLastColumn="0"/>
             </w:pPr>
-            <w:r>
-              <w:t>Project</w:t>
-            </w:r>
           </w:p>
         </w:tc>
         <w:tc>
           <w:tcPr>
-            <w:tcW w:w="6084" w:type="dxa"/>
+            <w:tcW w:w="6075" w:type="dxa"/>
           </w:tcPr>
           <w:p>
             <w:pPr>
@@ -1159,25 +1078,16 @@
                 <w:sz w:val="20"/>
               </w:rPr>
             </w:pPr>
-            <w:r>
-              <w:rPr>
-                <w:sz w:val="20"/>
-              </w:rPr>
-              <w:t>Designed an RFID Tollgate system for controlling traffic congestion and alerting in case of car theft, studied and suggested improvement in LAN system of TCIL Bhawan, India</w:t>
-            </w:r>
           </w:p>
         </w:tc>
         <w:tc>
           <w:tcPr>
-            <w:tcW w:w="1201" w:type="dxa"/>
+            <w:tcW w:w="1199" w:type="dxa"/>
           </w:tcPr>
           <w:p>
             <w:pPr>
               <w:cnfStyle w:val="000000000000" w:firstRow="0" w:lastRow="0" w:firstColumn="0" w:lastColumn="0" w:oddVBand="0" w:evenVBand="0" w:oddHBand="0" w:evenHBand="0" w:firstRowFirstColumn="0" w:firstRowLastColumn="0" w:lastRowFirstColumn="0" w:lastRowLastColumn="0"/>
             </w:pPr>
-            <w:r>
-              <w:t>May-2012</w:t>
-            </w:r>
           </w:p>
         </w:tc>
       </w:tr>
@@ -1204,16 +1114,7 @@
           <w:sz w:val="28"/>
           <w:szCs w:val="32"/>
         </w:rPr>
-        <w:t>Position o</w:t>
-      </w:r>
-      <w:r>
-        <w:rPr>
-          <w:caps w:val="0"/>
-          <w:color w:val="2A7B88" w:themeColor="accent1" w:themeShade="BF"/>
-          <w:sz w:val="28"/>
-          <w:szCs w:val="32"/>
-        </w:rPr>
-        <w:t>f Responsibility</w:t>
+        <w:t>Position of Responsibility</w:t>
       </w:r>
     </w:p>
     <w:tbl>
@@ -1325,10 +1226,7 @@
               <w:cnfStyle w:val="000000000000" w:firstRow="0" w:lastRow="0" w:firstColumn="0" w:lastColumn="0" w:oddVBand="0" w:evenVBand="0" w:oddHBand="0" w:evenHBand="0" w:firstRowFirstColumn="0" w:firstRowLastColumn="0" w:lastRowFirstColumn="0" w:lastRowLastColumn="0"/>
             </w:pPr>
             <w:r>
-              <w:t>Since Aug ‘</w:t>
-            </w:r>
-            <w:r>
-              <w:t>16</w:t>
+              <w:t>Since Aug ‘16</w:t>
             </w:r>
           </w:p>
         </w:tc>
@@ -1378,7 +1276,6 @@
           <w:p>
             <w:proofErr w:type="spellStart"/>
             <w:r>
-              <w:lastRenderedPageBreak/>
               <w:t>B.Tech</w:t>
             </w:r>
             <w:proofErr w:type="spellEnd"/>
@@ -1393,15 +1290,7 @@
               <w:cnfStyle w:val="000000000000" w:firstRow="0" w:lastRow="0" w:firstColumn="0" w:lastColumn="0" w:oddVBand="0" w:evenVBand="0" w:oddHBand="0" w:evenHBand="0" w:firstRowFirstColumn="0" w:firstRowLastColumn="0" w:lastRowFirstColumn="0" w:lastRowLastColumn="0"/>
             </w:pPr>
             <w:r>
-              <w:t xml:space="preserve">Committee Member </w:t>
-            </w:r>
-            <w:proofErr w:type="gramStart"/>
-            <w:r>
-              <w:t>And</w:t>
-            </w:r>
-            <w:proofErr w:type="gramEnd"/>
-            <w:r>
-              <w:t xml:space="preserve"> Organizer For Various Events In University’s Technical And Cultural Fests</w:t>
+              <w:t>Committee Member And Organizer For Various Events In University’s Technical And Cultural Fests</w:t>
             </w:r>
           </w:p>
         </w:tc>
@@ -1429,6 +1318,10 @@
         </w:numPr>
       </w:pPr>
     </w:p>
+    <w:p>
+      <w:bookmarkStart w:id="0" w:name="_GoBack"/>
+      <w:bookmarkEnd w:id="0"/>
+    </w:p>
     <w:sectPr>
       <w:footerReference w:type="default" r:id="rId8"/>
       <w:pgSz w:w="12240" w:h="15840"/>
@@ -1443,7 +1336,7 @@
 </file>
 
 <file path=word/endnotes.xml><?xml version="1.0" encoding="utf-8"?>
-<w:endnotes xmlns:wpc="http://schemas.microsoft.com/office/word/2010/wordprocessingCanvas" xmlns:cx="http://schemas.microsoft.com/office/drawing/2014/chartex" xmlns:cx1="http://schemas.microsoft.com/office/drawing/2015/9/8/chartex" xmlns:cx2="http://schemas.microsoft.com/office/drawing/2015/10/21/chartex" xmlns:cx3="http://schemas.microsoft.com/office/drawing/2016/5/9/chartex" xmlns:cx4="http://schemas.microsoft.com/office/drawing/2016/5/10/chartex" xmlns:cx5="http://schemas.microsoft.com/office/drawing/2016/5/11/chartex" xmlns:cx6="http://schemas.microsoft.com/office/drawing/2016/5/12/chartex" xmlns:cx7="http://schemas.microsoft.com/office/drawing/2016/5/13/chartex" xmlns:cx8="http://schemas.microsoft.com/office/drawing/2016/5/14/chartex" xmlns:mc="http://schemas.openxmlformats.org/markup-compatibility/2006" xmlns:aink="http://schemas.microsoft.com/office/drawing/2016/ink" xmlns:am3d="http://schemas.microsoft.com/office/drawing/2017/model3d" xmlns:o="urn:schemas-microsoft-com:office:office" xmlns:r="http://schemas.openxmlformats.org/officeDocument/2006/relationships" xmlns:m="http://schemas.openxmlformats.org/officeDocument/2006/math" xmlns:v="urn:schemas-microsoft-com:vml" xmlns:wp14="http://schemas.microsoft.com/office/word/2010/wordprocessingDrawing" xmlns:wp="http://schemas.openxmlformats.org/drawingml/2006/wordprocessingDrawing" xmlns:w10="urn:schemas-microsoft-com:office:word" xmlns:w="http://schemas.openxmlformats.org/wordprocessingml/2006/main" xmlns:w14="http://schemas.microsoft.com/office/word/2010/wordml" xmlns:w15="http://schemas.microsoft.com/office/word/2012/wordml" xmlns:w16cid="http://schemas.microsoft.com/office/word/2016/wordml/cid" xmlns:w16se="http://schemas.microsoft.com/office/word/2015/wordml/symex" xmlns:wpg="http://schemas.microsoft.com/office/word/2010/wordprocessingGroup" xmlns:wpi="http://schemas.microsoft.com/office/word/2010/wordprocessingInk" xmlns:wne="http://schemas.microsoft.com/office/word/2006/wordml" xmlns:wps="http://schemas.microsoft.com/office/word/2010/wordprocessingShape" mc:Ignorable="w14 w15 w16se w16cid wp14">
+<w:endnotes xmlns:wpc="http://schemas.microsoft.com/office/word/2010/wordprocessingCanvas" xmlns:cx="http://schemas.microsoft.com/office/drawing/2014/chartex" xmlns:cx1="http://schemas.microsoft.com/office/drawing/2015/9/8/chartex" xmlns:mc="http://schemas.openxmlformats.org/markup-compatibility/2006" xmlns:o="urn:schemas-microsoft-com:office:office" xmlns:r="http://schemas.openxmlformats.org/officeDocument/2006/relationships" xmlns:m="http://schemas.openxmlformats.org/officeDocument/2006/math" xmlns:v="urn:schemas-microsoft-com:vml" xmlns:wp14="http://schemas.microsoft.com/office/word/2010/wordprocessingDrawing" xmlns:wp="http://schemas.openxmlformats.org/drawingml/2006/wordprocessingDrawing" xmlns:w10="urn:schemas-microsoft-com:office:word" xmlns:w="http://schemas.openxmlformats.org/wordprocessingml/2006/main" xmlns:w14="http://schemas.microsoft.com/office/word/2010/wordml" xmlns:w15="http://schemas.microsoft.com/office/word/2012/wordml" xmlns:w16se="http://schemas.microsoft.com/office/word/2015/wordml/symex" xmlns:wpg="http://schemas.microsoft.com/office/word/2010/wordprocessingGroup" xmlns:wpi="http://schemas.microsoft.com/office/word/2010/wordprocessingInk" xmlns:wne="http://schemas.microsoft.com/office/word/2006/wordml" xmlns:wps="http://schemas.microsoft.com/office/word/2010/wordprocessingShape" mc:Ignorable="w14 w15 w16se wp14">
   <w:endnote w:type="separator" w:id="-1">
     <w:p>
       <w:pPr>
@@ -1468,7 +1361,7 @@
 </file>
 
 <file path=word/footer1.xml><?xml version="1.0" encoding="utf-8"?>
-<w:ftr xmlns:wpc="http://schemas.microsoft.com/office/word/2010/wordprocessingCanvas" xmlns:cx="http://schemas.microsoft.com/office/drawing/2014/chartex" xmlns:cx1="http://schemas.microsoft.com/office/drawing/2015/9/8/chartex" xmlns:cx2="http://schemas.microsoft.com/office/drawing/2015/10/21/chartex" xmlns:cx3="http://schemas.microsoft.com/office/drawing/2016/5/9/chartex" xmlns:cx4="http://schemas.microsoft.com/office/drawing/2016/5/10/chartex" xmlns:cx5="http://schemas.microsoft.com/office/drawing/2016/5/11/chartex" xmlns:cx6="http://schemas.microsoft.com/office/drawing/2016/5/12/chartex" xmlns:cx7="http://schemas.microsoft.com/office/drawing/2016/5/13/chartex" xmlns:cx8="http://schemas.microsoft.com/office/drawing/2016/5/14/chartex" xmlns:mc="http://schemas.openxmlformats.org/markup-compatibility/2006" xmlns:aink="http://schemas.microsoft.com/office/drawing/2016/ink" xmlns:am3d="http://schemas.microsoft.com/office/drawing/2017/model3d" xmlns:o="urn:schemas-microsoft-com:office:office" xmlns:r="http://schemas.openxmlformats.org/officeDocument/2006/relationships" xmlns:m="http://schemas.openxmlformats.org/officeDocument/2006/math" xmlns:v="urn:schemas-microsoft-com:vml" xmlns:wp14="http://schemas.microsoft.com/office/word/2010/wordprocessingDrawing" xmlns:wp="http://schemas.openxmlformats.org/drawingml/2006/wordprocessingDrawing" xmlns:w10="urn:schemas-microsoft-com:office:word" xmlns:w="http://schemas.openxmlformats.org/wordprocessingml/2006/main" xmlns:w14="http://schemas.microsoft.com/office/word/2010/wordml" xmlns:w15="http://schemas.microsoft.com/office/word/2012/wordml" xmlns:w16cid="http://schemas.microsoft.com/office/word/2016/wordml/cid" xmlns:w16se="http://schemas.microsoft.com/office/word/2015/wordml/symex" xmlns:wpg="http://schemas.microsoft.com/office/word/2010/wordprocessingGroup" xmlns:wpi="http://schemas.microsoft.com/office/word/2010/wordprocessingInk" xmlns:wne="http://schemas.microsoft.com/office/word/2006/wordml" xmlns:wps="http://schemas.microsoft.com/office/word/2010/wordprocessingShape" mc:Ignorable="w14 w15 w16se w16cid wp14">
+<w:ftr xmlns:wpc="http://schemas.microsoft.com/office/word/2010/wordprocessingCanvas" xmlns:cx="http://schemas.microsoft.com/office/drawing/2014/chartex" xmlns:cx1="http://schemas.microsoft.com/office/drawing/2015/9/8/chartex" xmlns:mc="http://schemas.openxmlformats.org/markup-compatibility/2006" xmlns:o="urn:schemas-microsoft-com:office:office" xmlns:r="http://schemas.openxmlformats.org/officeDocument/2006/relationships" xmlns:m="http://schemas.openxmlformats.org/officeDocument/2006/math" xmlns:v="urn:schemas-microsoft-com:vml" xmlns:wp14="http://schemas.microsoft.com/office/word/2010/wordprocessingDrawing" xmlns:wp="http://schemas.openxmlformats.org/drawingml/2006/wordprocessingDrawing" xmlns:w10="urn:schemas-microsoft-com:office:word" xmlns:w="http://schemas.openxmlformats.org/wordprocessingml/2006/main" xmlns:w14="http://schemas.microsoft.com/office/word/2010/wordml" xmlns:w15="http://schemas.microsoft.com/office/word/2012/wordml" xmlns:w16se="http://schemas.microsoft.com/office/word/2015/wordml/symex" xmlns:wpg="http://schemas.microsoft.com/office/word/2010/wordprocessingGroup" xmlns:wpi="http://schemas.microsoft.com/office/word/2010/wordprocessingInk" xmlns:wne="http://schemas.microsoft.com/office/word/2006/wordml" xmlns:wps="http://schemas.microsoft.com/office/word/2010/wordprocessingShape" mc:Ignorable="w14 w15 w16se wp14">
   <w:p>
     <w:pPr>
       <w:pStyle w:val="Footer"/>
@@ -1502,7 +1395,7 @@
 </file>
 
 <file path=word/footnotes.xml><?xml version="1.0" encoding="utf-8"?>
-<w:footnotes xmlns:wpc="http://schemas.microsoft.com/office/word/2010/wordprocessingCanvas" xmlns:cx="http://schemas.microsoft.com/office/drawing/2014/chartex" xmlns:cx1="http://schemas.microsoft.com/office/drawing/2015/9/8/chartex" xmlns:cx2="http://schemas.microsoft.com/office/drawing/2015/10/21/chartex" xmlns:cx3="http://schemas.microsoft.com/office/drawing/2016/5/9/chartex" xmlns:cx4="http://schemas.microsoft.com/office/drawing/2016/5/10/chartex" xmlns:cx5="http://schemas.microsoft.com/office/drawing/2016/5/11/chartex" xmlns:cx6="http://schemas.microsoft.com/office/drawing/2016/5/12/chartex" xmlns:cx7="http://schemas.microsoft.com/office/drawing/2016/5/13/chartex" xmlns:cx8="http://schemas.microsoft.com/office/drawing/2016/5/14/chartex" xmlns:mc="http://schemas.openxmlformats.org/markup-compatibility/2006" xmlns:aink="http://schemas.microsoft.com/office/drawing/2016/ink" xmlns:am3d="http://schemas.microsoft.com/office/drawing/2017/model3d" xmlns:o="urn:schemas-microsoft-com:office:office" xmlns:r="http://schemas.openxmlformats.org/officeDocument/2006/relationships" xmlns:m="http://schemas.openxmlformats.org/officeDocument/2006/math" xmlns:v="urn:schemas-microsoft-com:vml" xmlns:wp14="http://schemas.microsoft.com/office/word/2010/wordprocessingDrawing" xmlns:wp="http://schemas.openxmlformats.org/drawingml/2006/wordprocessingDrawing" xmlns:w10="urn:schemas-microsoft-com:office:word" xmlns:w="http://schemas.openxmlformats.org/wordprocessingml/2006/main" xmlns:w14="http://schemas.microsoft.com/office/word/2010/wordml" xmlns:w15="http://schemas.microsoft.com/office/word/2012/wordml" xmlns:w16cid="http://schemas.microsoft.com/office/word/2016/wordml/cid" xmlns:w16se="http://schemas.microsoft.com/office/word/2015/wordml/symex" xmlns:wpg="http://schemas.microsoft.com/office/word/2010/wordprocessingGroup" xmlns:wpi="http://schemas.microsoft.com/office/word/2010/wordprocessingInk" xmlns:wne="http://schemas.microsoft.com/office/word/2006/wordml" xmlns:wps="http://schemas.microsoft.com/office/word/2010/wordprocessingShape" mc:Ignorable="w14 w15 w16se w16cid wp14">
+<w:footnotes xmlns:wpc="http://schemas.microsoft.com/office/word/2010/wordprocessingCanvas" xmlns:cx="http://schemas.microsoft.com/office/drawing/2014/chartex" xmlns:cx1="http://schemas.microsoft.com/office/drawing/2015/9/8/chartex" xmlns:mc="http://schemas.openxmlformats.org/markup-compatibility/2006" xmlns:o="urn:schemas-microsoft-com:office:office" xmlns:r="http://schemas.openxmlformats.org/officeDocument/2006/relationships" xmlns:m="http://schemas.openxmlformats.org/officeDocument/2006/math" xmlns:v="urn:schemas-microsoft-com:vml" xmlns:wp14="http://schemas.microsoft.com/office/word/2010/wordprocessingDrawing" xmlns:wp="http://schemas.openxmlformats.org/drawingml/2006/wordprocessingDrawing" xmlns:w10="urn:schemas-microsoft-com:office:word" xmlns:w="http://schemas.openxmlformats.org/wordprocessingml/2006/main" xmlns:w14="http://schemas.microsoft.com/office/word/2010/wordml" xmlns:w15="http://schemas.microsoft.com/office/word/2012/wordml" xmlns:w16se="http://schemas.microsoft.com/office/word/2015/wordml/symex" xmlns:wpg="http://schemas.microsoft.com/office/word/2010/wordprocessingGroup" xmlns:wpi="http://schemas.microsoft.com/office/word/2010/wordprocessingInk" xmlns:wne="http://schemas.microsoft.com/office/word/2006/wordml" xmlns:wps="http://schemas.microsoft.com/office/word/2010/wordprocessingShape" mc:Ignorable="w14 w15 w16se wp14">
   <w:footnote w:type="separator" w:id="-1">
     <w:p>
       <w:pPr>
@@ -1527,7 +1420,7 @@
 </file>
 
 <file path=word/numbering.xml><?xml version="1.0" encoding="utf-8"?>
-<w:numbering xmlns:wpc="http://schemas.microsoft.com/office/word/2010/wordprocessingCanvas" xmlns:cx="http://schemas.microsoft.com/office/drawing/2014/chartex" xmlns:cx1="http://schemas.microsoft.com/office/drawing/2015/9/8/chartex" xmlns:cx2="http://schemas.microsoft.com/office/drawing/2015/10/21/chartex" xmlns:cx3="http://schemas.microsoft.com/office/drawing/2016/5/9/chartex" xmlns:cx4="http://schemas.microsoft.com/office/drawing/2016/5/10/chartex" xmlns:cx5="http://schemas.microsoft.com/office/drawing/2016/5/11/chartex" xmlns:cx6="http://schemas.microsoft.com/office/drawing/2016/5/12/chartex" xmlns:cx7="http://schemas.microsoft.com/office/drawing/2016/5/13/chartex" xmlns:cx8="http://schemas.microsoft.com/office/drawing/2016/5/14/chartex" xmlns:mc="http://schemas.openxmlformats.org/markup-compatibility/2006" xmlns:aink="http://schemas.microsoft.com/office/drawing/2016/ink" xmlns:am3d="http://schemas.microsoft.com/office/drawing/2017/model3d" xmlns:o="urn:schemas-microsoft-com:office:office" xmlns:r="http://schemas.openxmlformats.org/officeDocument/2006/relationships" xmlns:m="http://schemas.openxmlformats.org/officeDocument/2006/math" xmlns:v="urn:schemas-microsoft-com:vml" xmlns:wp14="http://schemas.microsoft.com/office/word/2010/wordprocessingDrawing" xmlns:wp="http://schemas.openxmlformats.org/drawingml/2006/wordprocessingDrawing" xmlns:w10="urn:schemas-microsoft-com:office:word" xmlns:w="http://schemas.openxmlformats.org/wordprocessingml/2006/main" xmlns:w14="http://schemas.microsoft.com/office/word/2010/wordml" xmlns:w15="http://schemas.microsoft.com/office/word/2012/wordml" xmlns:w16cid="http://schemas.microsoft.com/office/word/2016/wordml/cid" xmlns:w16se="http://schemas.microsoft.com/office/word/2015/wordml/symex" xmlns:wpg="http://schemas.microsoft.com/office/word/2010/wordprocessingGroup" xmlns:wpi="http://schemas.microsoft.com/office/word/2010/wordprocessingInk" xmlns:wne="http://schemas.microsoft.com/office/word/2006/wordml" xmlns:wps="http://schemas.microsoft.com/office/word/2010/wordprocessingShape" mc:Ignorable="w14 w15 w16se w16cid wp14">
+<w:numbering xmlns:wpc="http://schemas.microsoft.com/office/word/2010/wordprocessingCanvas" xmlns:cx="http://schemas.microsoft.com/office/drawing/2014/chartex" xmlns:cx1="http://schemas.microsoft.com/office/drawing/2015/9/8/chartex" xmlns:mc="http://schemas.openxmlformats.org/markup-compatibility/2006" xmlns:o="urn:schemas-microsoft-com:office:office" xmlns:r="http://schemas.openxmlformats.org/officeDocument/2006/relationships" xmlns:m="http://schemas.openxmlformats.org/officeDocument/2006/math" xmlns:v="urn:schemas-microsoft-com:vml" xmlns:wp14="http://schemas.microsoft.com/office/word/2010/wordprocessingDrawing" xmlns:wp="http://schemas.openxmlformats.org/drawingml/2006/wordprocessingDrawing" xmlns:w10="urn:schemas-microsoft-com:office:word" xmlns:w="http://schemas.openxmlformats.org/wordprocessingml/2006/main" xmlns:w14="http://schemas.microsoft.com/office/word/2010/wordml" xmlns:w15="http://schemas.microsoft.com/office/word/2012/wordml" xmlns:w16se="http://schemas.microsoft.com/office/word/2015/wordml/symex" xmlns:wpg="http://schemas.microsoft.com/office/word/2010/wordprocessingGroup" xmlns:wpi="http://schemas.microsoft.com/office/word/2010/wordprocessingInk" xmlns:wne="http://schemas.microsoft.com/office/word/2006/wordml" xmlns:wps="http://schemas.microsoft.com/office/word/2010/wordprocessingShape" mc:Ignorable="w14 w15 w16se wp14">
   <w:abstractNum w:abstractNumId="0" w15:restartNumberingAfterBreak="0">
     <w:nsid w:val="FFFFFF7C"/>
     <w:multiLevelType w:val="singleLevel"/>
@@ -1941,6 +1834,119 @@
     </w:lvl>
   </w:abstractNum>
   <w:abstractNum w:abstractNumId="12" w15:restartNumberingAfterBreak="0">
+    <w:nsid w:val="0D1A4A59"/>
+    <w:multiLevelType w:val="hybridMultilevel"/>
+    <w:tmpl w:val="0B900E94"/>
+    <w:lvl w:ilvl="0" w:tplc="04090001">
+      <w:start w:val="1"/>
+      <w:numFmt w:val="bullet"/>
+      <w:lvlText w:val=""/>
+      <w:lvlJc w:val="left"/>
+      <w:pPr>
+        <w:ind w:left="720" w:hanging="360"/>
+      </w:pPr>
+      <w:rPr>
+        <w:rFonts w:ascii="Symbol" w:hAnsi="Symbol" w:hint="default"/>
+      </w:rPr>
+    </w:lvl>
+    <w:lvl w:ilvl="1" w:tplc="04090003" w:tentative="1">
+      <w:start w:val="1"/>
+      <w:numFmt w:val="bullet"/>
+      <w:lvlText w:val="o"/>
+      <w:lvlJc w:val="left"/>
+      <w:pPr>
+        <w:ind w:left="1440" w:hanging="360"/>
+      </w:pPr>
+      <w:rPr>
+        <w:rFonts w:ascii="Courier New" w:hAnsi="Courier New" w:cs="Courier New" w:hint="default"/>
+      </w:rPr>
+    </w:lvl>
+    <w:lvl w:ilvl="2" w:tplc="04090005" w:tentative="1">
+      <w:start w:val="1"/>
+      <w:numFmt w:val="bullet"/>
+      <w:lvlText w:val=""/>
+      <w:lvlJc w:val="left"/>
+      <w:pPr>
+        <w:ind w:left="2160" w:hanging="360"/>
+      </w:pPr>
+      <w:rPr>
+        <w:rFonts w:ascii="Wingdings" w:hAnsi="Wingdings" w:hint="default"/>
+      </w:rPr>
+    </w:lvl>
+    <w:lvl w:ilvl="3" w:tplc="04090001" w:tentative="1">
+      <w:start w:val="1"/>
+      <w:numFmt w:val="bullet"/>
+      <w:lvlText w:val=""/>
+      <w:lvlJc w:val="left"/>
+      <w:pPr>
+        <w:ind w:left="2880" w:hanging="360"/>
+      </w:pPr>
+      <w:rPr>
+        <w:rFonts w:ascii="Symbol" w:hAnsi="Symbol" w:hint="default"/>
+      </w:rPr>
+    </w:lvl>
+    <w:lvl w:ilvl="4" w:tplc="04090003" w:tentative="1">
+      <w:start w:val="1"/>
+      <w:numFmt w:val="bullet"/>
+      <w:lvlText w:val="o"/>
+      <w:lvlJc w:val="left"/>
+      <w:pPr>
+        <w:ind w:left="3600" w:hanging="360"/>
+      </w:pPr>
+      <w:rPr>
+        <w:rFonts w:ascii="Courier New" w:hAnsi="Courier New" w:cs="Courier New" w:hint="default"/>
+      </w:rPr>
+    </w:lvl>
+    <w:lvl w:ilvl="5" w:tplc="04090005" w:tentative="1">
+      <w:start w:val="1"/>
+      <w:numFmt w:val="bullet"/>
+      <w:lvlText w:val=""/>
+      <w:lvlJc w:val="left"/>
+      <w:pPr>
+        <w:ind w:left="4320" w:hanging="360"/>
+      </w:pPr>
+      <w:rPr>
+        <w:rFonts w:ascii="Wingdings" w:hAnsi="Wingdings" w:hint="default"/>
+      </w:rPr>
+    </w:lvl>
+    <w:lvl w:ilvl="6" w:tplc="04090001" w:tentative="1">
+      <w:start w:val="1"/>
+      <w:numFmt w:val="bullet"/>
+      <w:lvlText w:val=""/>
+      <w:lvlJc w:val="left"/>
+      <w:pPr>
+        <w:ind w:left="5040" w:hanging="360"/>
+      </w:pPr>
+      <w:rPr>
+        <w:rFonts w:ascii="Symbol" w:hAnsi="Symbol" w:hint="default"/>
+      </w:rPr>
+    </w:lvl>
+    <w:lvl w:ilvl="7" w:tplc="04090003" w:tentative="1">
+      <w:start w:val="1"/>
+      <w:numFmt w:val="bullet"/>
+      <w:lvlText w:val="o"/>
+      <w:lvlJc w:val="left"/>
+      <w:pPr>
+        <w:ind w:left="5760" w:hanging="360"/>
+      </w:pPr>
+      <w:rPr>
+        <w:rFonts w:ascii="Courier New" w:hAnsi="Courier New" w:cs="Courier New" w:hint="default"/>
+      </w:rPr>
+    </w:lvl>
+    <w:lvl w:ilvl="8" w:tplc="04090005" w:tentative="1">
+      <w:start w:val="1"/>
+      <w:numFmt w:val="bullet"/>
+      <w:lvlText w:val=""/>
+      <w:lvlJc w:val="left"/>
+      <w:pPr>
+        <w:ind w:left="6480" w:hanging="360"/>
+      </w:pPr>
+      <w:rPr>
+        <w:rFonts w:ascii="Wingdings" w:hAnsi="Wingdings" w:hint="default"/>
+      </w:rPr>
+    </w:lvl>
+  </w:abstractNum>
+  <w:abstractNum w:abstractNumId="13" w15:restartNumberingAfterBreak="0">
     <w:nsid w:val="0E1D32BF"/>
     <w:multiLevelType w:val="multilevel"/>
     <w:tmpl w:val="0409001F"/>
@@ -2026,7 +2032,7 @@
       </w:pPr>
     </w:lvl>
   </w:abstractNum>
-  <w:abstractNum w:abstractNumId="13" w15:restartNumberingAfterBreak="0">
+  <w:abstractNum w:abstractNumId="14" w15:restartNumberingAfterBreak="0">
     <w:nsid w:val="27C864A0"/>
     <w:multiLevelType w:val="multilevel"/>
     <w:tmpl w:val="F42A8A2A"/>
@@ -2113,7 +2119,7 @@
       </w:pPr>
     </w:lvl>
   </w:abstractNum>
-  <w:abstractNum w:abstractNumId="14" w15:restartNumberingAfterBreak="0">
+  <w:abstractNum w:abstractNumId="15" w15:restartNumberingAfterBreak="0">
     <w:nsid w:val="32AD436E"/>
     <w:multiLevelType w:val="multilevel"/>
     <w:tmpl w:val="72A0CD52"/>
@@ -2202,7 +2208,120 @@
       </w:pPr>
     </w:lvl>
   </w:abstractNum>
-  <w:abstractNum w:abstractNumId="15" w15:restartNumberingAfterBreak="0">
+  <w:abstractNum w:abstractNumId="16" w15:restartNumberingAfterBreak="0">
+    <w:nsid w:val="33714021"/>
+    <w:multiLevelType w:val="hybridMultilevel"/>
+    <w:tmpl w:val="4E6E37B6"/>
+    <w:lvl w:ilvl="0" w:tplc="04090001">
+      <w:start w:val="1"/>
+      <w:numFmt w:val="bullet"/>
+      <w:lvlText w:val=""/>
+      <w:lvlJc w:val="left"/>
+      <w:pPr>
+        <w:ind w:left="720" w:hanging="360"/>
+      </w:pPr>
+      <w:rPr>
+        <w:rFonts w:ascii="Symbol" w:hAnsi="Symbol" w:hint="default"/>
+      </w:rPr>
+    </w:lvl>
+    <w:lvl w:ilvl="1" w:tplc="04090003" w:tentative="1">
+      <w:start w:val="1"/>
+      <w:numFmt w:val="bullet"/>
+      <w:lvlText w:val="o"/>
+      <w:lvlJc w:val="left"/>
+      <w:pPr>
+        <w:ind w:left="1440" w:hanging="360"/>
+      </w:pPr>
+      <w:rPr>
+        <w:rFonts w:ascii="Courier New" w:hAnsi="Courier New" w:cs="Courier New" w:hint="default"/>
+      </w:rPr>
+    </w:lvl>
+    <w:lvl w:ilvl="2" w:tplc="04090005" w:tentative="1">
+      <w:start w:val="1"/>
+      <w:numFmt w:val="bullet"/>
+      <w:lvlText w:val=""/>
+      <w:lvlJc w:val="left"/>
+      <w:pPr>
+        <w:ind w:left="2160" w:hanging="360"/>
+      </w:pPr>
+      <w:rPr>
+        <w:rFonts w:ascii="Wingdings" w:hAnsi="Wingdings" w:hint="default"/>
+      </w:rPr>
+    </w:lvl>
+    <w:lvl w:ilvl="3" w:tplc="04090001" w:tentative="1">
+      <w:start w:val="1"/>
+      <w:numFmt w:val="bullet"/>
+      <w:lvlText w:val=""/>
+      <w:lvlJc w:val="left"/>
+      <w:pPr>
+        <w:ind w:left="2880" w:hanging="360"/>
+      </w:pPr>
+      <w:rPr>
+        <w:rFonts w:ascii="Symbol" w:hAnsi="Symbol" w:hint="default"/>
+      </w:rPr>
+    </w:lvl>
+    <w:lvl w:ilvl="4" w:tplc="04090003" w:tentative="1">
+      <w:start w:val="1"/>
+      <w:numFmt w:val="bullet"/>
+      <w:lvlText w:val="o"/>
+      <w:lvlJc w:val="left"/>
+      <w:pPr>
+        <w:ind w:left="3600" w:hanging="360"/>
+      </w:pPr>
+      <w:rPr>
+        <w:rFonts w:ascii="Courier New" w:hAnsi="Courier New" w:cs="Courier New" w:hint="default"/>
+      </w:rPr>
+    </w:lvl>
+    <w:lvl w:ilvl="5" w:tplc="04090005" w:tentative="1">
+      <w:start w:val="1"/>
+      <w:numFmt w:val="bullet"/>
+      <w:lvlText w:val=""/>
+      <w:lvlJc w:val="left"/>
+      <w:pPr>
+        <w:ind w:left="4320" w:hanging="360"/>
+      </w:pPr>
+      <w:rPr>
+        <w:rFonts w:ascii="Wingdings" w:hAnsi="Wingdings" w:hint="default"/>
+      </w:rPr>
+    </w:lvl>
+    <w:lvl w:ilvl="6" w:tplc="04090001" w:tentative="1">
+      <w:start w:val="1"/>
+      <w:numFmt w:val="bullet"/>
+      <w:lvlText w:val=""/>
+      <w:lvlJc w:val="left"/>
+      <w:pPr>
+        <w:ind w:left="5040" w:hanging="360"/>
+      </w:pPr>
+      <w:rPr>
+        <w:rFonts w:ascii="Symbol" w:hAnsi="Symbol" w:hint="default"/>
+      </w:rPr>
+    </w:lvl>
+    <w:lvl w:ilvl="7" w:tplc="04090003" w:tentative="1">
+      <w:start w:val="1"/>
+      <w:numFmt w:val="bullet"/>
+      <w:lvlText w:val="o"/>
+      <w:lvlJc w:val="left"/>
+      <w:pPr>
+        <w:ind w:left="5760" w:hanging="360"/>
+      </w:pPr>
+      <w:rPr>
+        <w:rFonts w:ascii="Courier New" w:hAnsi="Courier New" w:cs="Courier New" w:hint="default"/>
+      </w:rPr>
+    </w:lvl>
+    <w:lvl w:ilvl="8" w:tplc="04090005" w:tentative="1">
+      <w:start w:val="1"/>
+      <w:numFmt w:val="bullet"/>
+      <w:lvlText w:val=""/>
+      <w:lvlJc w:val="left"/>
+      <w:pPr>
+        <w:ind w:left="6480" w:hanging="360"/>
+      </w:pPr>
+      <w:rPr>
+        <w:rFonts w:ascii="Wingdings" w:hAnsi="Wingdings" w:hint="default"/>
+      </w:rPr>
+    </w:lvl>
+  </w:abstractNum>
+  <w:abstractNum w:abstractNumId="17" w15:restartNumberingAfterBreak="0">
     <w:nsid w:val="3B683A1C"/>
     <w:multiLevelType w:val="multilevel"/>
     <w:tmpl w:val="0409001F"/>
@@ -2288,7 +2407,7 @@
       </w:pPr>
     </w:lvl>
   </w:abstractNum>
-  <w:abstractNum w:abstractNumId="16" w15:restartNumberingAfterBreak="0">
+  <w:abstractNum w:abstractNumId="18" w15:restartNumberingAfterBreak="0">
     <w:nsid w:val="52D80155"/>
     <w:multiLevelType w:val="multilevel"/>
     <w:tmpl w:val="0409001D"/>
@@ -2374,7 +2493,7 @@
       </w:pPr>
     </w:lvl>
   </w:abstractNum>
-  <w:abstractNum w:abstractNumId="17" w15:restartNumberingAfterBreak="0">
+  <w:abstractNum w:abstractNumId="19" w15:restartNumberingAfterBreak="0">
     <w:nsid w:val="52FC5048"/>
     <w:multiLevelType w:val="multilevel"/>
     <w:tmpl w:val="04090023"/>
@@ -2461,7 +2580,7 @@
       </w:pPr>
     </w:lvl>
   </w:abstractNum>
-  <w:abstractNum w:abstractNumId="18" w15:restartNumberingAfterBreak="0">
+  <w:abstractNum w:abstractNumId="20" w15:restartNumberingAfterBreak="0">
     <w:nsid w:val="6D9D5ECA"/>
     <w:multiLevelType w:val="multilevel"/>
     <w:tmpl w:val="2DB03242"/>
@@ -2602,7 +2721,7 @@
       </w:rPr>
     </w:lvl>
   </w:abstractNum>
-  <w:abstractNum w:abstractNumId="19" w15:restartNumberingAfterBreak="0">
+  <w:abstractNum w:abstractNumId="21" w15:restartNumberingAfterBreak="0">
     <w:nsid w:val="71866955"/>
     <w:multiLevelType w:val="multilevel"/>
     <w:tmpl w:val="01684A10"/>
@@ -2738,43 +2857,49 @@
     <w:abstractNumId w:val="0"/>
   </w:num>
   <w:num w:numId="14">
+    <w:abstractNumId w:val="14"/>
+  </w:num>
+  <w:num w:numId="15">
+    <w:abstractNumId w:val="18"/>
+  </w:num>
+  <w:num w:numId="16">
     <w:abstractNumId w:val="13"/>
   </w:num>
-  <w:num w:numId="15">
-    <w:abstractNumId w:val="16"/>
-  </w:num>
-  <w:num w:numId="16">
-    <w:abstractNumId w:val="12"/>
-  </w:num>
   <w:num w:numId="17">
-    <w:abstractNumId w:val="15"/>
+    <w:abstractNumId w:val="17"/>
   </w:num>
   <w:num w:numId="18">
     <w:abstractNumId w:val="10"/>
   </w:num>
   <w:num w:numId="19">
-    <w:abstractNumId w:val="19"/>
+    <w:abstractNumId w:val="21"/>
   </w:num>
   <w:num w:numId="20">
-    <w:abstractNumId w:val="17"/>
+    <w:abstractNumId w:val="19"/>
   </w:num>
   <w:num w:numId="21">
     <w:abstractNumId w:val="11"/>
   </w:num>
   <w:num w:numId="22">
-    <w:abstractNumId w:val="14"/>
+    <w:abstractNumId w:val="15"/>
   </w:num>
   <w:num w:numId="23">
-    <w:abstractNumId w:val="18"/>
+    <w:abstractNumId w:val="20"/>
   </w:num>
   <w:num w:numId="24">
     <w:abstractNumId w:val="11"/>
+  </w:num>
+  <w:num w:numId="25">
+    <w:abstractNumId w:val="16"/>
+  </w:num>
+  <w:num w:numId="26">
+    <w:abstractNumId w:val="12"/>
   </w:num>
 </w:numbering>
 </file>
 
 <file path=word/styles.xml><?xml version="1.0" encoding="utf-8"?>
-<w:styles xmlns:mc="http://schemas.openxmlformats.org/markup-compatibility/2006" xmlns:r="http://schemas.openxmlformats.org/officeDocument/2006/relationships" xmlns:w="http://schemas.openxmlformats.org/wordprocessingml/2006/main" xmlns:w14="http://schemas.microsoft.com/office/word/2010/wordml" xmlns:w15="http://schemas.microsoft.com/office/word/2012/wordml" xmlns:w16cid="http://schemas.microsoft.com/office/word/2016/wordml/cid" xmlns:w16se="http://schemas.microsoft.com/office/word/2015/wordml/symex" mc:Ignorable="w14 w15 w16se w16cid">
+<w:styles xmlns:mc="http://schemas.openxmlformats.org/markup-compatibility/2006" xmlns:r="http://schemas.openxmlformats.org/officeDocument/2006/relationships" xmlns:w="http://schemas.openxmlformats.org/wordprocessingml/2006/main" xmlns:w14="http://schemas.microsoft.com/office/word/2010/wordml" xmlns:w15="http://schemas.microsoft.com/office/word/2012/wordml" xmlns:w16se="http://schemas.microsoft.com/office/word/2015/wordml/symex" mc:Ignorable="w14 w15 w16se">
   <w:docDefaults>
     <w:rPrDefault>
       <w:rPr>
@@ -2791,7 +2916,7 @@
       </w:pPr>
     </w:pPrDefault>
   </w:docDefaults>
-  <w:latentStyles w:defLockedState="0" w:defUIPriority="99" w:defSemiHidden="0" w:defUnhideWhenUsed="0" w:defQFormat="0" w:count="375">
+  <w:latentStyles w:defLockedState="0" w:defUIPriority="99" w:defSemiHidden="0" w:defUnhideWhenUsed="0" w:defQFormat="0" w:count="371">
     <w:lsdException w:name="Normal" w:uiPriority="0" w:qFormat="1"/>
     <w:lsdException w:name="heading 1" w:uiPriority="9" w:qFormat="1"/>
     <w:lsdException w:name="heading 2" w:semiHidden="1" w:uiPriority="9" w:unhideWhenUsed="1" w:qFormat="1"/>
@@ -2854,7 +2979,7 @@
     <w:lsdException w:name="List Number 3" w:semiHidden="1" w:unhideWhenUsed="1"/>
     <w:lsdException w:name="List Number 4" w:semiHidden="1" w:unhideWhenUsed="1"/>
     <w:lsdException w:name="List Number 5" w:semiHidden="1" w:unhideWhenUsed="1"/>
-    <w:lsdException w:name="Title" w:uiPriority="2" w:qFormat="1"/>
+    <w:lsdException w:name="Title" w:uiPriority="1" w:qFormat="1"/>
     <w:lsdException w:name="Closing" w:semiHidden="1" w:uiPriority="2" w:unhideWhenUsed="1" w:qFormat="1"/>
     <w:lsdException w:name="Signature" w:semiHidden="1" w:uiPriority="2" w:unhideWhenUsed="1" w:qFormat="1"/>
     <w:lsdException w:name="Default Paragraph Font" w:semiHidden="1" w:uiPriority="1" w:unhideWhenUsed="1"/>
@@ -3163,15 +3288,11 @@
     <w:lsdException w:name="List Table 5 Dark Accent 6" w:uiPriority="50"/>
     <w:lsdException w:name="List Table 6 Colorful Accent 6" w:uiPriority="51"/>
     <w:lsdException w:name="List Table 7 Colorful Accent 6" w:uiPriority="52"/>
-    <w:lsdException w:name="Mention" w:semiHidden="1" w:unhideWhenUsed="1"/>
-    <w:lsdException w:name="Smart Hyperlink" w:semiHidden="1" w:unhideWhenUsed="1"/>
-    <w:lsdException w:name="Hashtag" w:semiHidden="1" w:unhideWhenUsed="1"/>
-    <w:lsdException w:name="Unresolved Mention" w:semiHidden="1" w:unhideWhenUsed="1"/>
   </w:latentStyles>
   <w:style w:type="paragraph" w:default="1" w:styleId="Normal">
     <w:name w:val="Normal"/>
     <w:qFormat/>
-    <w:rsid w:val="001B29CF"/>
+    <w:rsid w:val="0010537F"/>
   </w:style>
   <w:style w:type="paragraph" w:styleId="Heading1">
     <w:name w:val="heading 1"/>
@@ -4067,695 +4188,6 @@
     </w:pPr>
   </w:style>
 </w:styles>
-</file>
-
-<file path=word/glossary/document.xml><?xml version="1.0" encoding="utf-8"?>
-<w:glossaryDocument xmlns:wpc="http://schemas.microsoft.com/office/word/2010/wordprocessingCanvas" xmlns:cx="http://schemas.microsoft.com/office/drawing/2014/chartex" xmlns:cx1="http://schemas.microsoft.com/office/drawing/2015/9/8/chartex" xmlns:cx2="http://schemas.microsoft.com/office/drawing/2015/10/21/chartex" xmlns:cx3="http://schemas.microsoft.com/office/drawing/2016/5/9/chartex" xmlns:cx4="http://schemas.microsoft.com/office/drawing/2016/5/10/chartex" xmlns:cx5="http://schemas.microsoft.com/office/drawing/2016/5/11/chartex" xmlns:cx6="http://schemas.microsoft.com/office/drawing/2016/5/12/chartex" xmlns:cx7="http://schemas.microsoft.com/office/drawing/2016/5/13/chartex" xmlns:cx8="http://schemas.microsoft.com/office/drawing/2016/5/14/chartex" xmlns:mc="http://schemas.openxmlformats.org/markup-compatibility/2006" xmlns:aink="http://schemas.microsoft.com/office/drawing/2016/ink" xmlns:am3d="http://schemas.microsoft.com/office/drawing/2017/model3d" xmlns:o="urn:schemas-microsoft-com:office:office" xmlns:r="http://schemas.openxmlformats.org/officeDocument/2006/relationships" xmlns:m="http://schemas.openxmlformats.org/officeDocument/2006/math" xmlns:v="urn:schemas-microsoft-com:vml" xmlns:wp14="http://schemas.microsoft.com/office/word/2010/wordprocessingDrawing" xmlns:wp="http://schemas.openxmlformats.org/drawingml/2006/wordprocessingDrawing" xmlns:w10="urn:schemas-microsoft-com:office:word" xmlns:w="http://schemas.openxmlformats.org/wordprocessingml/2006/main" xmlns:w14="http://schemas.microsoft.com/office/word/2010/wordml" xmlns:w15="http://schemas.microsoft.com/office/word/2012/wordml" xmlns:w16cid="http://schemas.microsoft.com/office/word/2016/wordml/cid" xmlns:w16se="http://schemas.microsoft.com/office/word/2015/wordml/symex" xmlns:wpg="http://schemas.microsoft.com/office/word/2010/wordprocessingGroup" xmlns:wpi="http://schemas.microsoft.com/office/word/2010/wordprocessingInk" xmlns:wne="http://schemas.microsoft.com/office/word/2006/wordml" xmlns:wps="http://schemas.microsoft.com/office/word/2010/wordprocessingShape" mc:Ignorable="w14 w15 w16se w16cid wp14">
-  <w:docParts>
-    <w:docPart>
-      <w:docPartPr>
-        <w:name w:val="413651013270487D9A42AF45CE2D10AD"/>
-        <w:category>
-          <w:name w:val="General"/>
-          <w:gallery w:val="placeholder"/>
-        </w:category>
-        <w:types>
-          <w:type w:val="bbPlcHdr"/>
-        </w:types>
-        <w:behaviors>
-          <w:behavior w:val="content"/>
-        </w:behaviors>
-        <w:guid w:val="{7FB26991-E101-4B5F-B0D8-098016FE5730}"/>
-      </w:docPartPr>
-      <w:docPartBody>
-        <w:p>
-          <w:pPr>
-            <w:pStyle w:val="413651013270487D9A42AF45CE2D10AD"/>
-          </w:pPr>
-          <w:r>
-            <w:t>Objective</w:t>
-          </w:r>
-        </w:p>
-      </w:docPartBody>
-    </w:docPart>
-  </w:docParts>
-</w:glossaryDocument>
-</file>
-
-<file path=word/glossary/fontTable.xml><?xml version="1.0" encoding="utf-8"?>
-<w:fonts xmlns:mc="http://schemas.openxmlformats.org/markup-compatibility/2006" xmlns:r="http://schemas.openxmlformats.org/officeDocument/2006/relationships" xmlns:w="http://schemas.openxmlformats.org/wordprocessingml/2006/main" xmlns:w14="http://schemas.microsoft.com/office/word/2010/wordml" xmlns:w15="http://schemas.microsoft.com/office/word/2012/wordml" xmlns:w16cid="http://schemas.microsoft.com/office/word/2016/wordml/cid" xmlns:w16se="http://schemas.microsoft.com/office/word/2015/wordml/symex" mc:Ignorable="w14 w15 w16se w16cid">
-  <w:font w:name="Symbol">
-    <w:panose1 w:val="05050102010706020507"/>
-    <w:charset w:val="02"/>
-    <w:family w:val="roman"/>
-    <w:pitch w:val="variable"/>
-    <w:sig w:usb0="00000000" w:usb1="10000000" w:usb2="00000000" w:usb3="00000000" w:csb0="80000000" w:csb1="00000000"/>
-  </w:font>
-  <w:font w:name="Times New Roman">
-    <w:panose1 w:val="02020603050405020304"/>
-    <w:charset w:val="00"/>
-    <w:family w:val="roman"/>
-    <w:pitch w:val="variable"/>
-    <w:sig w:usb0="E0002EFF" w:usb1="C000785B" w:usb2="00000009" w:usb3="00000000" w:csb0="000001FF" w:csb1="00000000"/>
-  </w:font>
-  <w:font w:name="Cambria">
-    <w:panose1 w:val="02040503050406030204"/>
-    <w:charset w:val="00"/>
-    <w:family w:val="roman"/>
-    <w:pitch w:val="variable"/>
-    <w:sig w:usb0="E00006FF" w:usb1="400004FF" w:usb2="00000000" w:usb3="00000000" w:csb0="0000019F" w:csb1="00000000"/>
-  </w:font>
-  <w:font w:name="Courier New">
-    <w:panose1 w:val="02070309020205020404"/>
-    <w:charset w:val="00"/>
-    <w:family w:val="modern"/>
-    <w:pitch w:val="fixed"/>
-    <w:sig w:usb0="E0002EFF" w:usb1="C0007843" w:usb2="00000009" w:usb3="00000000" w:csb0="000001FF" w:csb1="00000000"/>
-  </w:font>
-  <w:font w:name="Wingdings">
-    <w:panose1 w:val="05000000000000000000"/>
-    <w:charset w:val="02"/>
-    <w:family w:val="auto"/>
-    <w:pitch w:val="variable"/>
-    <w:sig w:usb0="00000000" w:usb1="10000000" w:usb2="00000000" w:usb3="00000000" w:csb0="80000000" w:csb1="00000000"/>
-  </w:font>
-  <w:font w:name="HGMinchoB">
-    <w:altName w:val="MS Gothic"/>
-    <w:panose1 w:val="00000000000000000000"/>
-    <w:charset w:val="80"/>
-    <w:family w:val="roman"/>
-    <w:notTrueType/>
-    <w:pitch w:val="default"/>
-  </w:font>
-  <w:font w:name="Segoe UI">
-    <w:panose1 w:val="020B0502040204020203"/>
-    <w:charset w:val="00"/>
-    <w:family w:val="swiss"/>
-    <w:pitch w:val="variable"/>
-    <w:sig w:usb0="E4002EFF" w:usb1="C000E47F" w:usb2="00000009" w:usb3="00000000" w:csb0="000001FF" w:csb1="00000000"/>
-  </w:font>
-  <w:font w:name="Consolas">
-    <w:panose1 w:val="020B0609020204030204"/>
-    <w:charset w:val="00"/>
-    <w:family w:val="modern"/>
-    <w:pitch w:val="fixed"/>
-    <w:sig w:usb0="E00006FF" w:usb1="0000FCFF" w:usb2="00000001" w:usb3="00000000" w:csb0="0000019F" w:csb1="00000000"/>
-  </w:font>
-  <w:font w:name="Calibri">
-    <w:panose1 w:val="020F0502020204030204"/>
-    <w:charset w:val="00"/>
-    <w:family w:val="swiss"/>
-    <w:pitch w:val="variable"/>
-    <w:sig w:usb0="E0002AFF" w:usb1="C000247B" w:usb2="00000009" w:usb3="00000000" w:csb0="000001FF" w:csb1="00000000"/>
-  </w:font>
-  <w:font w:name="Calibri Light">
-    <w:panose1 w:val="020F0302020204030204"/>
-    <w:charset w:val="00"/>
-    <w:family w:val="swiss"/>
-    <w:pitch w:val="variable"/>
-    <w:sig w:usb0="E0002AFF" w:usb1="C000247B" w:usb2="00000009" w:usb3="00000000" w:csb0="000001FF" w:csb1="00000000"/>
-  </w:font>
-</w:fonts>
-</file>
-
-<file path=word/glossary/settings.xml><?xml version="1.0" encoding="utf-8"?>
-<w:settings xmlns:mc="http://schemas.openxmlformats.org/markup-compatibility/2006" xmlns:o="urn:schemas-microsoft-com:office:office" xmlns:r="http://schemas.openxmlformats.org/officeDocument/2006/relationships" xmlns:m="http://schemas.openxmlformats.org/officeDocument/2006/math" xmlns:v="urn:schemas-microsoft-com:vml" xmlns:w10="urn:schemas-microsoft-com:office:word" xmlns:w="http://schemas.openxmlformats.org/wordprocessingml/2006/main" xmlns:w14="http://schemas.microsoft.com/office/word/2010/wordml" xmlns:w15="http://schemas.microsoft.com/office/word/2012/wordml" xmlns:w16cid="http://schemas.microsoft.com/office/word/2016/wordml/cid" xmlns:w16se="http://schemas.microsoft.com/office/word/2015/wordml/symex" xmlns:sl="http://schemas.openxmlformats.org/schemaLibrary/2006/main" mc:Ignorable="w14 w15 w16se w16cid">
-  <w:view w:val="normal"/>
-  <w:defaultTabStop w:val="720"/>
-  <w:characterSpacingControl w:val="doNotCompress"/>
-  <w:compat>
-    <w:useFELayout/>
-    <w:compatSetting w:name="compatibilityMode" w:uri="http://schemas.microsoft.com/office/word" w:val="15"/>
-    <w:compatSetting w:name="overrideTableStyleFontSizeAndJustification" w:uri="http://schemas.microsoft.com/office/word" w:val="1"/>
-    <w:compatSetting w:name="enableOpenTypeFeatures" w:uri="http://schemas.microsoft.com/office/word" w:val="1"/>
-    <w:compatSetting w:name="doNotFlipMirrorIndents" w:uri="http://schemas.microsoft.com/office/word" w:val="1"/>
-    <w:compatSetting w:name="differentiateMultirowTableHeaders" w:uri="http://schemas.microsoft.com/office/word" w:val="1"/>
-    <w:compatSetting w:name="useWord2013TrackBottomHyphenation" w:uri="http://schemas.microsoft.com/office/word" w:val="1"/>
-  </w:compat>
-  <w:rsids>
-    <w:rsidRoot w:val="005A5FA6"/>
-    <w:rsid w:val="001E0676"/>
-    <w:rsid w:val="005A5FA6"/>
-    <w:rsid w:val="005A714D"/>
-    <w:rsid w:val="007F44B2"/>
-    <w:rsid w:val="00A035A8"/>
-    <w:rsid w:val="00B53A12"/>
-    <w:rsid w:val="00C2319F"/>
-    <w:rsid w:val="00FB306E"/>
-  </w:rsids>
-  <m:mathPr>
-    <m:mathFont m:val="Cambria Math"/>
-    <m:brkBin m:val="before"/>
-    <m:brkBinSub m:val="--"/>
-    <m:smallFrac m:val="0"/>
-    <m:dispDef/>
-    <m:lMargin m:val="0"/>
-    <m:rMargin m:val="0"/>
-    <m:defJc m:val="centerGroup"/>
-    <m:wrapIndent m:val="1440"/>
-    <m:intLim m:val="subSup"/>
-    <m:naryLim m:val="undOvr"/>
-  </m:mathPr>
-  <w:themeFontLang w:val="en-US"/>
-  <w:clrSchemeMapping w:bg1="light1" w:t1="dark1" w:bg2="light2" w:t2="dark2" w:accent1="accent1" w:accent2="accent2" w:accent3="accent3" w:accent4="accent4" w:accent5="accent5" w:accent6="accent6" w:hyperlink="hyperlink" w:followedHyperlink="followedHyperlink"/>
-  <w:decimalSymbol w:val="."/>
-  <w:listSeparator w:val=","/>
-  <w15:chartTrackingRefBased/>
-</w:settings>
-</file>
-
-<file path=word/glossary/styles.xml><?xml version="1.0" encoding="utf-8"?>
-<w:styles xmlns:mc="http://schemas.openxmlformats.org/markup-compatibility/2006" xmlns:r="http://schemas.openxmlformats.org/officeDocument/2006/relationships" xmlns:w="http://schemas.openxmlformats.org/wordprocessingml/2006/main" xmlns:w14="http://schemas.microsoft.com/office/word/2010/wordml" xmlns:w15="http://schemas.microsoft.com/office/word/2012/wordml" xmlns:w16cid="http://schemas.microsoft.com/office/word/2016/wordml/cid" xmlns:w16se="http://schemas.microsoft.com/office/word/2015/wordml/symex" mc:Ignorable="w14 w15 w16se w16cid">
-  <w:docDefaults>
-    <w:rPrDefault>
-      <w:rPr>
-        <w:rFonts w:asciiTheme="minorHAnsi" w:eastAsiaTheme="minorEastAsia" w:hAnsiTheme="minorHAnsi" w:cstheme="minorBidi"/>
-        <w:sz w:val="22"/>
-        <w:szCs w:val="22"/>
-        <w:lang w:val="en-US" w:eastAsia="en-US" w:bidi="ar-SA"/>
-      </w:rPr>
-    </w:rPrDefault>
-    <w:pPrDefault>
-      <w:pPr>
-        <w:spacing w:after="160" w:line="259" w:lineRule="auto"/>
-      </w:pPr>
-    </w:pPrDefault>
-  </w:docDefaults>
-  <w:latentStyles w:defLockedState="0" w:defUIPriority="99" w:defSemiHidden="0" w:defUnhideWhenUsed="0" w:defQFormat="0" w:count="375">
-    <w:lsdException w:name="Normal" w:uiPriority="0" w:qFormat="1"/>
-    <w:lsdException w:name="heading 1" w:uiPriority="9" w:qFormat="1"/>
-    <w:lsdException w:name="heading 2" w:semiHidden="1" w:uiPriority="9" w:unhideWhenUsed="1" w:qFormat="1"/>
-    <w:lsdException w:name="heading 3" w:semiHidden="1" w:uiPriority="9" w:unhideWhenUsed="1" w:qFormat="1"/>
-    <w:lsdException w:name="heading 4" w:semiHidden="1" w:uiPriority="9" w:unhideWhenUsed="1" w:qFormat="1"/>
-    <w:lsdException w:name="heading 5" w:semiHidden="1" w:uiPriority="9" w:unhideWhenUsed="1" w:qFormat="1"/>
-    <w:lsdException w:name="heading 6" w:semiHidden="1" w:uiPriority="9" w:unhideWhenUsed="1" w:qFormat="1"/>
-    <w:lsdException w:name="heading 7" w:semiHidden="1" w:uiPriority="9" w:unhideWhenUsed="1" w:qFormat="1"/>
-    <w:lsdException w:name="heading 8" w:semiHidden="1" w:uiPriority="9" w:unhideWhenUsed="1" w:qFormat="1"/>
-    <w:lsdException w:name="heading 9" w:semiHidden="1" w:uiPriority="9" w:unhideWhenUsed="1" w:qFormat="1"/>
-    <w:lsdException w:name="index 1" w:semiHidden="1" w:unhideWhenUsed="1"/>
-    <w:lsdException w:name="index 2" w:semiHidden="1" w:unhideWhenUsed="1"/>
-    <w:lsdException w:name="index 3" w:semiHidden="1" w:unhideWhenUsed="1"/>
-    <w:lsdException w:name="index 4" w:semiHidden="1" w:unhideWhenUsed="1"/>
-    <w:lsdException w:name="index 5" w:semiHidden="1" w:unhideWhenUsed="1"/>
-    <w:lsdException w:name="index 6" w:semiHidden="1" w:unhideWhenUsed="1"/>
-    <w:lsdException w:name="index 7" w:semiHidden="1" w:unhideWhenUsed="1"/>
-    <w:lsdException w:name="index 8" w:semiHidden="1" w:unhideWhenUsed="1"/>
-    <w:lsdException w:name="index 9" w:semiHidden="1" w:unhideWhenUsed="1"/>
-    <w:lsdException w:name="toc 1" w:semiHidden="1" w:uiPriority="39" w:unhideWhenUsed="1"/>
-    <w:lsdException w:name="toc 2" w:semiHidden="1" w:uiPriority="39" w:unhideWhenUsed="1"/>
-    <w:lsdException w:name="toc 3" w:semiHidden="1" w:uiPriority="39" w:unhideWhenUsed="1"/>
-    <w:lsdException w:name="toc 4" w:semiHidden="1" w:uiPriority="39" w:unhideWhenUsed="1"/>
-    <w:lsdException w:name="toc 5" w:semiHidden="1" w:uiPriority="39" w:unhideWhenUsed="1"/>
-    <w:lsdException w:name="toc 6" w:semiHidden="1" w:uiPriority="39" w:unhideWhenUsed="1"/>
-    <w:lsdException w:name="toc 7" w:semiHidden="1" w:uiPriority="39" w:unhideWhenUsed="1"/>
-    <w:lsdException w:name="toc 8" w:semiHidden="1" w:uiPriority="39" w:unhideWhenUsed="1"/>
-    <w:lsdException w:name="toc 9" w:semiHidden="1" w:uiPriority="39" w:unhideWhenUsed="1"/>
-    <w:lsdException w:name="Normal Indent" w:semiHidden="1" w:unhideWhenUsed="1"/>
-    <w:lsdException w:name="footnote text" w:semiHidden="1" w:unhideWhenUsed="1"/>
-    <w:lsdException w:name="annotation text" w:semiHidden="1" w:unhideWhenUsed="1"/>
-    <w:lsdException w:name="header" w:semiHidden="1" w:unhideWhenUsed="1"/>
-    <w:lsdException w:name="footer" w:semiHidden="1" w:unhideWhenUsed="1"/>
-    <w:lsdException w:name="index heading" w:semiHidden="1" w:unhideWhenUsed="1"/>
-    <w:lsdException w:name="caption" w:semiHidden="1" w:uiPriority="35" w:unhideWhenUsed="1" w:qFormat="1"/>
-    <w:lsdException w:name="table of figures" w:semiHidden="1" w:unhideWhenUsed="1"/>
-    <w:lsdException w:name="envelope address" w:semiHidden="1" w:unhideWhenUsed="1"/>
-    <w:lsdException w:name="envelope return" w:semiHidden="1" w:unhideWhenUsed="1"/>
-    <w:lsdException w:name="footnote reference" w:semiHidden="1" w:unhideWhenUsed="1"/>
-    <w:lsdException w:name="annotation reference" w:semiHidden="1" w:unhideWhenUsed="1"/>
-    <w:lsdException w:name="line number" w:semiHidden="1" w:unhideWhenUsed="1"/>
-    <w:lsdException w:name="page number" w:semiHidden="1" w:unhideWhenUsed="1"/>
-    <w:lsdException w:name="endnote reference" w:semiHidden="1" w:unhideWhenUsed="1"/>
-    <w:lsdException w:name="endnote text" w:semiHidden="1" w:unhideWhenUsed="1"/>
-    <w:lsdException w:name="table of authorities" w:semiHidden="1" w:unhideWhenUsed="1"/>
-    <w:lsdException w:name="macro" w:semiHidden="1" w:unhideWhenUsed="1"/>
-    <w:lsdException w:name="toa heading" w:semiHidden="1" w:unhideWhenUsed="1"/>
-    <w:lsdException w:name="List" w:semiHidden="1" w:unhideWhenUsed="1"/>
-    <w:lsdException w:name="List Bullet" w:semiHidden="1" w:unhideWhenUsed="1"/>
-    <w:lsdException w:name="List Number" w:semiHidden="1" w:unhideWhenUsed="1"/>
-    <w:lsdException w:name="List 2" w:semiHidden="1" w:unhideWhenUsed="1"/>
-    <w:lsdException w:name="List 3" w:semiHidden="1" w:unhideWhenUsed="1"/>
-    <w:lsdException w:name="List 4" w:semiHidden="1" w:unhideWhenUsed="1"/>
-    <w:lsdException w:name="List 5" w:semiHidden="1" w:unhideWhenUsed="1"/>
-    <w:lsdException w:name="List Bullet 2" w:semiHidden="1" w:unhideWhenUsed="1"/>
-    <w:lsdException w:name="List Bullet 3" w:semiHidden="1" w:unhideWhenUsed="1"/>
-    <w:lsdException w:name="List Bullet 4" w:semiHidden="1" w:unhideWhenUsed="1"/>
-    <w:lsdException w:name="List Bullet 5" w:semiHidden="1" w:unhideWhenUsed="1"/>
-    <w:lsdException w:name="List Number 2" w:semiHidden="1" w:unhideWhenUsed="1"/>
-    <w:lsdException w:name="List Number 3" w:semiHidden="1" w:unhideWhenUsed="1"/>
-    <w:lsdException w:name="List Number 4" w:semiHidden="1" w:unhideWhenUsed="1"/>
-    <w:lsdException w:name="List Number 5" w:semiHidden="1" w:unhideWhenUsed="1"/>
-    <w:lsdException w:name="Title" w:uiPriority="10" w:qFormat="1"/>
-    <w:lsdException w:name="Closing" w:semiHidden="1" w:unhideWhenUsed="1"/>
-    <w:lsdException w:name="Signature" w:semiHidden="1" w:unhideWhenUsed="1"/>
-    <w:lsdException w:name="Default Paragraph Font" w:semiHidden="1" w:uiPriority="1" w:unhideWhenUsed="1"/>
-    <w:lsdException w:name="Body Text" w:semiHidden="1" w:unhideWhenUsed="1"/>
-    <w:lsdException w:name="Body Text Indent" w:semiHidden="1" w:unhideWhenUsed="1"/>
-    <w:lsdException w:name="List Continue" w:semiHidden="1" w:unhideWhenUsed="1"/>
-    <w:lsdException w:name="List Continue 2" w:semiHidden="1" w:unhideWhenUsed="1"/>
-    <w:lsdException w:name="List Continue 3" w:semiHidden="1" w:unhideWhenUsed="1"/>
-    <w:lsdException w:name="List Continue 4" w:semiHidden="1" w:unhideWhenUsed="1"/>
-    <w:lsdException w:name="List Continue 5" w:semiHidden="1" w:unhideWhenUsed="1"/>
-    <w:lsdException w:name="Message Header" w:semiHidden="1" w:unhideWhenUsed="1"/>
-    <w:lsdException w:name="Subtitle" w:uiPriority="11" w:qFormat="1"/>
-    <w:lsdException w:name="Salutation" w:semiHidden="1" w:unhideWhenUsed="1"/>
-    <w:lsdException w:name="Date" w:semiHidden="1" w:unhideWhenUsed="1"/>
-    <w:lsdException w:name="Body Text First Indent" w:semiHidden="1" w:unhideWhenUsed="1"/>
-    <w:lsdException w:name="Body Text First Indent 2" w:semiHidden="1" w:unhideWhenUsed="1"/>
-    <w:lsdException w:name="Note Heading" w:semiHidden="1" w:unhideWhenUsed="1"/>
-    <w:lsdException w:name="Body Text 2" w:semiHidden="1" w:unhideWhenUsed="1"/>
-    <w:lsdException w:name="Body Text 3" w:semiHidden="1" w:unhideWhenUsed="1"/>
-    <w:lsdException w:name="Body Text Indent 2" w:semiHidden="1" w:unhideWhenUsed="1"/>
-    <w:lsdException w:name="Body Text Indent 3" w:semiHidden="1" w:unhideWhenUsed="1"/>
-    <w:lsdException w:name="Block Text" w:semiHidden="1" w:unhideWhenUsed="1"/>
-    <w:lsdException w:name="Hyperlink" w:semiHidden="1" w:unhideWhenUsed="1"/>
-    <w:lsdException w:name="FollowedHyperlink" w:semiHidden="1" w:unhideWhenUsed="1"/>
-    <w:lsdException w:name="Strong" w:uiPriority="22" w:qFormat="1"/>
-    <w:lsdException w:name="Emphasis" w:uiPriority="20" w:qFormat="1"/>
-    <w:lsdException w:name="Document Map" w:semiHidden="1" w:unhideWhenUsed="1"/>
-    <w:lsdException w:name="Plain Text" w:semiHidden="1" w:unhideWhenUsed="1"/>
-    <w:lsdException w:name="E-mail Signature" w:semiHidden="1" w:unhideWhenUsed="1"/>
-    <w:lsdException w:name="HTML Top of Form" w:semiHidden="1" w:unhideWhenUsed="1"/>
-    <w:lsdException w:name="HTML Bottom of Form" w:semiHidden="1" w:unhideWhenUsed="1"/>
-    <w:lsdException w:name="Normal (Web)" w:semiHidden="1" w:unhideWhenUsed="1"/>
-    <w:lsdException w:name="HTML Acronym" w:semiHidden="1" w:unhideWhenUsed="1"/>
-    <w:lsdException w:name="HTML Address" w:semiHidden="1" w:unhideWhenUsed="1"/>
-    <w:lsdException w:name="HTML Cite" w:semiHidden="1" w:unhideWhenUsed="1"/>
-    <w:lsdException w:name="HTML Code" w:semiHidden="1" w:unhideWhenUsed="1"/>
-    <w:lsdException w:name="HTML Definition" w:semiHidden="1" w:unhideWhenUsed="1"/>
-    <w:lsdException w:name="HTML Keyboard" w:semiHidden="1" w:unhideWhenUsed="1"/>
-    <w:lsdException w:name="HTML Preformatted" w:semiHidden="1" w:unhideWhenUsed="1"/>
-    <w:lsdException w:name="HTML Sample" w:semiHidden="1" w:unhideWhenUsed="1"/>
-    <w:lsdException w:name="HTML Typewriter" w:semiHidden="1" w:unhideWhenUsed="1"/>
-    <w:lsdException w:name="HTML Variable" w:semiHidden="1" w:unhideWhenUsed="1"/>
-    <w:lsdException w:name="Normal Table" w:semiHidden="1" w:unhideWhenUsed="1"/>
-    <w:lsdException w:name="annotation subject" w:semiHidden="1" w:unhideWhenUsed="1"/>
-    <w:lsdException w:name="No List" w:semiHidden="1" w:unhideWhenUsed="1"/>
-    <w:lsdException w:name="Outline List 1" w:semiHidden="1" w:unhideWhenUsed="1"/>
-    <w:lsdException w:name="Outline List 2" w:semiHidden="1" w:unhideWhenUsed="1"/>
-    <w:lsdException w:name="Outline List 3" w:semiHidden="1" w:unhideWhenUsed="1"/>
-    <w:lsdException w:name="Table Simple 1" w:semiHidden="1" w:unhideWhenUsed="1"/>
-    <w:lsdException w:name="Table Simple 2" w:semiHidden="1" w:unhideWhenUsed="1"/>
-    <w:lsdException w:name="Table Simple 3" w:semiHidden="1" w:unhideWhenUsed="1"/>
-    <w:lsdException w:name="Table Classic 1" w:semiHidden="1" w:unhideWhenUsed="1"/>
-    <w:lsdException w:name="Table Classic 2" w:semiHidden="1" w:unhideWhenUsed="1"/>
-    <w:lsdException w:name="Table Classic 3" w:semiHidden="1" w:unhideWhenUsed="1"/>
-    <w:lsdException w:name="Table Classic 4" w:semiHidden="1" w:unhideWhenUsed="1"/>
-    <w:lsdException w:name="Table Colorful 1" w:semiHidden="1" w:unhideWhenUsed="1"/>
-    <w:lsdException w:name="Table Colorful 2" w:semiHidden="1" w:unhideWhenUsed="1"/>
-    <w:lsdException w:name="Table Colorful 3" w:semiHidden="1" w:unhideWhenUsed="1"/>
-    <w:lsdException w:name="Table Columns 1" w:semiHidden="1" w:unhideWhenUsed="1"/>
-    <w:lsdException w:name="Table Columns 2" w:semiHidden="1" w:unhideWhenUsed="1"/>
-    <w:lsdException w:name="Table Columns 3" w:semiHidden="1" w:unhideWhenUsed="1"/>
-    <w:lsdException w:name="Table Columns 4" w:semiHidden="1" w:unhideWhenUsed="1"/>
-    <w:lsdException w:name="Table Columns 5" w:semiHidden="1" w:unhideWhenUsed="1"/>
-    <w:lsdException w:name="Table Grid 1" w:semiHidden="1" w:unhideWhenUsed="1"/>
-    <w:lsdException w:name="Table Grid 2" w:semiHidden="1" w:unhideWhenUsed="1"/>
-    <w:lsdException w:name="Table Grid 3" w:semiHidden="1" w:unhideWhenUsed="1"/>
-    <w:lsdException w:name="Table Grid 4" w:semiHidden="1" w:unhideWhenUsed="1"/>
-    <w:lsdException w:name="Table Grid 5" w:semiHidden="1" w:unhideWhenUsed="1"/>
-    <w:lsdException w:name="Table Grid 6" w:semiHidden="1" w:unhideWhenUsed="1"/>
-    <w:lsdException w:name="Table Grid 7" w:semiHidden="1" w:unhideWhenUsed="1"/>
-    <w:lsdException w:name="Table Grid 8" w:semiHidden="1" w:unhideWhenUsed="1"/>
-    <w:lsdException w:name="Table List 1" w:semiHidden="1" w:unhideWhenUsed="1"/>
-    <w:lsdException w:name="Table List 2" w:semiHidden="1" w:unhideWhenUsed="1"/>
-    <w:lsdException w:name="Table List 3" w:semiHidden="1" w:unhideWhenUsed="1"/>
-    <w:lsdException w:name="Table List 4" w:semiHidden="1" w:unhideWhenUsed="1"/>
-    <w:lsdException w:name="Table List 5" w:semiHidden="1" w:unhideWhenUsed="1"/>
-    <w:lsdException w:name="Table List 6" w:semiHidden="1" w:unhideWhenUsed="1"/>
-    <w:lsdException w:name="Table List 7" w:semiHidden="1" w:unhideWhenUsed="1"/>
-    <w:lsdException w:name="Table List 8" w:semiHidden="1" w:unhideWhenUsed="1"/>
-    <w:lsdException w:name="Table 3D effects 1" w:semiHidden="1" w:unhideWhenUsed="1"/>
-    <w:lsdException w:name="Table 3D effects 2" w:semiHidden="1" w:unhideWhenUsed="1"/>
-    <w:lsdException w:name="Table 3D effects 3" w:semiHidden="1" w:unhideWhenUsed="1"/>
-    <w:lsdException w:name="Table Contemporary" w:semiHidden="1" w:unhideWhenUsed="1"/>
-    <w:lsdException w:name="Table Elegant" w:semiHidden="1" w:unhideWhenUsed="1"/>
-    <w:lsdException w:name="Table Professional" w:semiHidden="1" w:unhideWhenUsed="1"/>
-    <w:lsdException w:name="Table Subtle 1" w:semiHidden="1" w:unhideWhenUsed="1"/>
-    <w:lsdException w:name="Table Subtle 2" w:semiHidden="1" w:unhideWhenUsed="1"/>
-    <w:lsdException w:name="Table Web 1" w:semiHidden="1" w:unhideWhenUsed="1"/>
-    <w:lsdException w:name="Table Web 2" w:semiHidden="1" w:unhideWhenUsed="1"/>
-    <w:lsdException w:name="Table Web 3" w:semiHidden="1" w:unhideWhenUsed="1"/>
-    <w:lsdException w:name="Balloon Text" w:semiHidden="1" w:unhideWhenUsed="1"/>
-    <w:lsdException w:name="Table Grid" w:uiPriority="39"/>
-    <w:lsdException w:name="Table Theme" w:semiHidden="1" w:unhideWhenUsed="1"/>
-    <w:lsdException w:name="Placeholder Text" w:semiHidden="1"/>
-    <w:lsdException w:name="No Spacing" w:uiPriority="1" w:qFormat="1"/>
-    <w:lsdException w:name="Light Shading" w:uiPriority="60"/>
-    <w:lsdException w:name="Light List" w:uiPriority="61"/>
-    <w:lsdException w:name="Light Grid" w:uiPriority="62"/>
-    <w:lsdException w:name="Medium Shading 1" w:uiPriority="63"/>
-    <w:lsdException w:name="Medium Shading 2" w:uiPriority="64"/>
-    <w:lsdException w:name="Medium List 1" w:uiPriority="65"/>
-    <w:lsdException w:name="Medium List 2" w:uiPriority="66"/>
-    <w:lsdException w:name="Medium Grid 1" w:uiPriority="67"/>
-    <w:lsdException w:name="Medium Grid 2" w:uiPriority="68"/>
-    <w:lsdException w:name="Medium Grid 3" w:uiPriority="69"/>
-    <w:lsdException w:name="Dark List" w:uiPriority="70"/>
-    <w:lsdException w:name="Colorful Shading" w:uiPriority="71"/>
-    <w:lsdException w:name="Colorful List" w:uiPriority="72"/>
-    <w:lsdException w:name="Colorful Grid" w:uiPriority="73"/>
-    <w:lsdException w:name="Light Shading Accent 1" w:uiPriority="60"/>
-    <w:lsdException w:name="Light List Accent 1" w:uiPriority="61"/>
-    <w:lsdException w:name="Light Grid Accent 1" w:uiPriority="62"/>
-    <w:lsdException w:name="Medium Shading 1 Accent 1" w:uiPriority="63"/>
-    <w:lsdException w:name="Medium Shading 2 Accent 1" w:uiPriority="64"/>
-    <w:lsdException w:name="Medium List 1 Accent 1" w:uiPriority="65"/>
-    <w:lsdException w:name="Revision" w:semiHidden="1"/>
-    <w:lsdException w:name="List Paragraph" w:uiPriority="34" w:qFormat="1"/>
-    <w:lsdException w:name="Quote" w:uiPriority="29" w:qFormat="1"/>
-    <w:lsdException w:name="Intense Quote" w:uiPriority="30" w:qFormat="1"/>
-    <w:lsdException w:name="Medium List 2 Accent 1" w:uiPriority="66"/>
-    <w:lsdException w:name="Medium Grid 1 Accent 1" w:uiPriority="67"/>
-    <w:lsdException w:name="Medium Grid 2 Accent 1" w:uiPriority="68"/>
-    <w:lsdException w:name="Medium Grid 3 Accent 1" w:uiPriority="69"/>
-    <w:lsdException w:name="Dark List Accent 1" w:uiPriority="70"/>
-    <w:lsdException w:name="Colorful Shading Accent 1" w:uiPriority="71"/>
-    <w:lsdException w:name="Colorful List Accent 1" w:uiPriority="72"/>
-    <w:lsdException w:name="Colorful Grid Accent 1" w:uiPriority="73"/>
-    <w:lsdException w:name="Light Shading Accent 2" w:uiPriority="60"/>
-    <w:lsdException w:name="Light List Accent 2" w:uiPriority="61"/>
-    <w:lsdException w:name="Light Grid Accent 2" w:uiPriority="62"/>
-    <w:lsdException w:name="Medium Shading 1 Accent 2" w:uiPriority="63"/>
-    <w:lsdException w:name="Medium Shading 2 Accent 2" w:uiPriority="64"/>
-    <w:lsdException w:name="Medium List 1 Accent 2" w:uiPriority="65"/>
-    <w:lsdException w:name="Medium List 2 Accent 2" w:uiPriority="66"/>
-    <w:lsdException w:name="Medium Grid 1 Accent 2" w:uiPriority="67"/>
-    <w:lsdException w:name="Medium Grid 2 Accent 2" w:uiPriority="68"/>
-    <w:lsdException w:name="Medium Grid 3 Accent 2" w:uiPriority="69"/>
-    <w:lsdException w:name="Dark List Accent 2" w:uiPriority="70"/>
-    <w:lsdException w:name="Colorful Shading Accent 2" w:uiPriority="71"/>
-    <w:lsdException w:name="Colorful List Accent 2" w:uiPriority="72"/>
-    <w:lsdException w:name="Colorful Grid Accent 2" w:uiPriority="73"/>
-    <w:lsdException w:name="Light Shading Accent 3" w:uiPriority="60"/>
-    <w:lsdException w:name="Light List Accent 3" w:uiPriority="61"/>
-    <w:lsdException w:name="Light Grid Accent 3" w:uiPriority="62"/>
-    <w:lsdException w:name="Medium Shading 1 Accent 3" w:uiPriority="63"/>
-    <w:lsdException w:name="Medium Shading 2 Accent 3" w:uiPriority="64"/>
-    <w:lsdException w:name="Medium List 1 Accent 3" w:uiPriority="65"/>
-    <w:lsdException w:name="Medium List 2 Accent 3" w:uiPriority="66"/>
-    <w:lsdException w:name="Medium Grid 1 Accent 3" w:uiPriority="67"/>
-    <w:lsdException w:name="Medium Grid 2 Accent 3" w:uiPriority="68"/>
-    <w:lsdException w:name="Medium Grid 3 Accent 3" w:uiPriority="69"/>
-    <w:lsdException w:name="Dark List Accent 3" w:uiPriority="70"/>
-    <w:lsdException w:name="Colorful Shading Accent 3" w:uiPriority="71"/>
-    <w:lsdException w:name="Colorful List Accent 3" w:uiPriority="72"/>
-    <w:lsdException w:name="Colorful Grid Accent 3" w:uiPriority="73"/>
-    <w:lsdException w:name="Light Shading Accent 4" w:uiPriority="60"/>
-    <w:lsdException w:name="Light List Accent 4" w:uiPriority="61"/>
-    <w:lsdException w:name="Light Grid Accent 4" w:uiPriority="62"/>
-    <w:lsdException w:name="Medium Shading 1 Accent 4" w:uiPriority="63"/>
-    <w:lsdException w:name="Medium Shading 2 Accent 4" w:uiPriority="64"/>
-    <w:lsdException w:name="Medium List 1 Accent 4" w:uiPriority="65"/>
-    <w:lsdException w:name="Medium List 2 Accent 4" w:uiPriority="66"/>
-    <w:lsdException w:name="Medium Grid 1 Accent 4" w:uiPriority="67"/>
-    <w:lsdException w:name="Medium Grid 2 Accent 4" w:uiPriority="68"/>
-    <w:lsdException w:name="Medium Grid 3 Accent 4" w:uiPriority="69"/>
-    <w:lsdException w:name="Dark List Accent 4" w:uiPriority="70"/>
-    <w:lsdException w:name="Colorful Shading Accent 4" w:uiPriority="71"/>
-    <w:lsdException w:name="Colorful List Accent 4" w:uiPriority="72"/>
-    <w:lsdException w:name="Colorful Grid Accent 4" w:uiPriority="73"/>
-    <w:lsdException w:name="Light Shading Accent 5" w:uiPriority="60"/>
-    <w:lsdException w:name="Light List Accent 5" w:uiPriority="61"/>
-    <w:lsdException w:name="Light Grid Accent 5" w:uiPriority="62"/>
-    <w:lsdException w:name="Medium Shading 1 Accent 5" w:uiPriority="63"/>
-    <w:lsdException w:name="Medium Shading 2 Accent 5" w:uiPriority="64"/>
-    <w:lsdException w:name="Medium List 1 Accent 5" w:uiPriority="65"/>
-    <w:lsdException w:name="Medium List 2 Accent 5" w:uiPriority="66"/>
-    <w:lsdException w:name="Medium Grid 1 Accent 5" w:uiPriority="67"/>
-    <w:lsdException w:name="Medium Grid 2 Accent 5" w:uiPriority="68"/>
-    <w:lsdException w:name="Medium Grid 3 Accent 5" w:uiPriority="69"/>
-    <w:lsdException w:name="Dark List Accent 5" w:uiPriority="70"/>
-    <w:lsdException w:name="Colorful Shading Accent 5" w:uiPriority="71"/>
-    <w:lsdException w:name="Colorful List Accent 5" w:uiPriority="72"/>
-    <w:lsdException w:name="Colorful Grid Accent 5" w:uiPriority="73"/>
-    <w:lsdException w:name="Light Shading Accent 6" w:uiPriority="60"/>
-    <w:lsdException w:name="Light List Accent 6" w:uiPriority="61"/>
-    <w:lsdException w:name="Light Grid Accent 6" w:uiPriority="62"/>
-    <w:lsdException w:name="Medium Shading 1 Accent 6" w:uiPriority="63"/>
-    <w:lsdException w:name="Medium Shading 2 Accent 6" w:uiPriority="64"/>
-    <w:lsdException w:name="Medium List 1 Accent 6" w:uiPriority="65"/>
-    <w:lsdException w:name="Medium List 2 Accent 6" w:uiPriority="66"/>
-    <w:lsdException w:name="Medium Grid 1 Accent 6" w:uiPriority="67"/>
-    <w:lsdException w:name="Medium Grid 2 Accent 6" w:uiPriority="68"/>
-    <w:lsdException w:name="Medium Grid 3 Accent 6" w:uiPriority="69"/>
-    <w:lsdException w:name="Dark List Accent 6" w:uiPriority="70"/>
-    <w:lsdException w:name="Colorful Shading Accent 6" w:uiPriority="71"/>
-    <w:lsdException w:name="Colorful List Accent 6" w:uiPriority="72"/>
-    <w:lsdException w:name="Colorful Grid Accent 6" w:uiPriority="73"/>
-    <w:lsdException w:name="Subtle Emphasis" w:uiPriority="19" w:qFormat="1"/>
-    <w:lsdException w:name="Intense Emphasis" w:uiPriority="21" w:qFormat="1"/>
-    <w:lsdException w:name="Subtle Reference" w:uiPriority="31" w:qFormat="1"/>
-    <w:lsdException w:name="Intense Reference" w:uiPriority="32" w:qFormat="1"/>
-    <w:lsdException w:name="Book Title" w:uiPriority="33" w:qFormat="1"/>
-    <w:lsdException w:name="Bibliography" w:semiHidden="1" w:uiPriority="37" w:unhideWhenUsed="1"/>
-    <w:lsdException w:name="TOC Heading" w:semiHidden="1" w:uiPriority="39" w:unhideWhenUsed="1" w:qFormat="1"/>
-    <w:lsdException w:name="Plain Table 1" w:uiPriority="41"/>
-    <w:lsdException w:name="Plain Table 2" w:uiPriority="42"/>
-    <w:lsdException w:name="Plain Table 3" w:uiPriority="43"/>
-    <w:lsdException w:name="Plain Table 4" w:uiPriority="44"/>
-    <w:lsdException w:name="Plain Table 5" w:uiPriority="45"/>
-    <w:lsdException w:name="Grid Table Light" w:uiPriority="40"/>
-    <w:lsdException w:name="Grid Table 1 Light" w:uiPriority="46"/>
-    <w:lsdException w:name="Grid Table 2" w:uiPriority="47"/>
-    <w:lsdException w:name="Grid Table 3" w:uiPriority="48"/>
-    <w:lsdException w:name="Grid Table 4" w:uiPriority="49"/>
-    <w:lsdException w:name="Grid Table 5 Dark" w:uiPriority="50"/>
-    <w:lsdException w:name="Grid Table 6 Colorful" w:uiPriority="51"/>
-    <w:lsdException w:name="Grid Table 7 Colorful" w:uiPriority="52"/>
-    <w:lsdException w:name="Grid Table 1 Light Accent 1" w:uiPriority="46"/>
-    <w:lsdException w:name="Grid Table 2 Accent 1" w:uiPriority="47"/>
-    <w:lsdException w:name="Grid Table 3 Accent 1" w:uiPriority="48"/>
-    <w:lsdException w:name="Grid Table 4 Accent 1" w:uiPriority="49"/>
-    <w:lsdException w:name="Grid Table 5 Dark Accent 1" w:uiPriority="50"/>
-    <w:lsdException w:name="Grid Table 6 Colorful Accent 1" w:uiPriority="51"/>
-    <w:lsdException w:name="Grid Table 7 Colorful Accent 1" w:uiPriority="52"/>
-    <w:lsdException w:name="Grid Table 1 Light Accent 2" w:uiPriority="46"/>
-    <w:lsdException w:name="Grid Table 2 Accent 2" w:uiPriority="47"/>
-    <w:lsdException w:name="Grid Table 3 Accent 2" w:uiPriority="48"/>
-    <w:lsdException w:name="Grid Table 4 Accent 2" w:uiPriority="49"/>
-    <w:lsdException w:name="Grid Table 5 Dark Accent 2" w:uiPriority="50"/>
-    <w:lsdException w:name="Grid Table 6 Colorful Accent 2" w:uiPriority="51"/>
-    <w:lsdException w:name="Grid Table 7 Colorful Accent 2" w:uiPriority="52"/>
-    <w:lsdException w:name="Grid Table 1 Light Accent 3" w:uiPriority="46"/>
-    <w:lsdException w:name="Grid Table 2 Accent 3" w:uiPriority="47"/>
-    <w:lsdException w:name="Grid Table 3 Accent 3" w:uiPriority="48"/>
-    <w:lsdException w:name="Grid Table 4 Accent 3" w:uiPriority="49"/>
-    <w:lsdException w:name="Grid Table 5 Dark Accent 3" w:uiPriority="50"/>
-    <w:lsdException w:name="Grid Table 6 Colorful Accent 3" w:uiPriority="51"/>
-    <w:lsdException w:name="Grid Table 7 Colorful Accent 3" w:uiPriority="52"/>
-    <w:lsdException w:name="Grid Table 1 Light Accent 4" w:uiPriority="46"/>
-    <w:lsdException w:name="Grid Table 2 Accent 4" w:uiPriority="47"/>
-    <w:lsdException w:name="Grid Table 3 Accent 4" w:uiPriority="48"/>
-    <w:lsdException w:name="Grid Table 4 Accent 4" w:uiPriority="49"/>
-    <w:lsdException w:name="Grid Table 5 Dark Accent 4" w:uiPriority="50"/>
-    <w:lsdException w:name="Grid Table 6 Colorful Accent 4" w:uiPriority="51"/>
-    <w:lsdException w:name="Grid Table 7 Colorful Accent 4" w:uiPriority="52"/>
-    <w:lsdException w:name="Grid Table 1 Light Accent 5" w:uiPriority="46"/>
-    <w:lsdException w:name="Grid Table 2 Accent 5" w:uiPriority="47"/>
-    <w:lsdException w:name="Grid Table 3 Accent 5" w:uiPriority="48"/>
-    <w:lsdException w:name="Grid Table 4 Accent 5" w:uiPriority="49"/>
-    <w:lsdException w:name="Grid Table 5 Dark Accent 5" w:uiPriority="50"/>
-    <w:lsdException w:name="Grid Table 6 Colorful Accent 5" w:uiPriority="51"/>
-    <w:lsdException w:name="Grid Table 7 Colorful Accent 5" w:uiPriority="52"/>
-    <w:lsdException w:name="Grid Table 1 Light Accent 6" w:uiPriority="46"/>
-    <w:lsdException w:name="Grid Table 2 Accent 6" w:uiPriority="47"/>
-    <w:lsdException w:name="Grid Table 3 Accent 6" w:uiPriority="48"/>
-    <w:lsdException w:name="Grid Table 4 Accent 6" w:uiPriority="49"/>
-    <w:lsdException w:name="Grid Table 5 Dark Accent 6" w:uiPriority="50"/>
-    <w:lsdException w:name="Grid Table 6 Colorful Accent 6" w:uiPriority="51"/>
-    <w:lsdException w:name="Grid Table 7 Colorful Accent 6" w:uiPriority="52"/>
-    <w:lsdException w:name="List Table 1 Light" w:uiPriority="46"/>
-    <w:lsdException w:name="List Table 2" w:uiPriority="47"/>
-    <w:lsdException w:name="List Table 3" w:uiPriority="48"/>
-    <w:lsdException w:name="List Table 4" w:uiPriority="49"/>
-    <w:lsdException w:name="List Table 5 Dark" w:uiPriority="50"/>
-    <w:lsdException w:name="List Table 6 Colorful" w:uiPriority="51"/>
-    <w:lsdException w:name="List Table 7 Colorful" w:uiPriority="52"/>
-    <w:lsdException w:name="List Table 1 Light Accent 1" w:uiPriority="46"/>
-    <w:lsdException w:name="List Table 2 Accent 1" w:uiPriority="47"/>
-    <w:lsdException w:name="List Table 3 Accent 1" w:uiPriority="48"/>
-    <w:lsdException w:name="List Table 4 Accent 1" w:uiPriority="49"/>
-    <w:lsdException w:name="List Table 5 Dark Accent 1" w:uiPriority="50"/>
-    <w:lsdException w:name="List Table 6 Colorful Accent 1" w:uiPriority="51"/>
-    <w:lsdException w:name="List Table 7 Colorful Accent 1" w:uiPriority="52"/>
-    <w:lsdException w:name="List Table 1 Light Accent 2" w:uiPriority="46"/>
-    <w:lsdException w:name="List Table 2 Accent 2" w:uiPriority="47"/>
-    <w:lsdException w:name="List Table 3 Accent 2" w:uiPriority="48"/>
-    <w:lsdException w:name="List Table 4 Accent 2" w:uiPriority="49"/>
-    <w:lsdException w:name="List Table 5 Dark Accent 2" w:uiPriority="50"/>
-    <w:lsdException w:name="List Table 6 Colorful Accent 2" w:uiPriority="51"/>
-    <w:lsdException w:name="List Table 7 Colorful Accent 2" w:uiPriority="52"/>
-    <w:lsdException w:name="List Table 1 Light Accent 3" w:uiPriority="46"/>
-    <w:lsdException w:name="List Table 2 Accent 3" w:uiPriority="47"/>
-    <w:lsdException w:name="List Table 3 Accent 3" w:uiPriority="48"/>
-    <w:lsdException w:name="List Table 4 Accent 3" w:uiPriority="49"/>
-    <w:lsdException w:name="List Table 5 Dark Accent 3" w:uiPriority="50"/>
-    <w:lsdException w:name="List Table 6 Colorful Accent 3" w:uiPriority="51"/>
-    <w:lsdException w:name="List Table 7 Colorful Accent 3" w:uiPriority="52"/>
-    <w:lsdException w:name="List Table 1 Light Accent 4" w:uiPriority="46"/>
-    <w:lsdException w:name="List Table 2 Accent 4" w:uiPriority="47"/>
-    <w:lsdException w:name="List Table 3 Accent 4" w:uiPriority="48"/>
-    <w:lsdException w:name="List Table 4 Accent 4" w:uiPriority="49"/>
-    <w:lsdException w:name="List Table 5 Dark Accent 4" w:uiPriority="50"/>
-    <w:lsdException w:name="List Table 6 Colorful Accent 4" w:uiPriority="51"/>
-    <w:lsdException w:name="List Table 7 Colorful Accent 4" w:uiPriority="52"/>
-    <w:lsdException w:name="List Table 1 Light Accent 5" w:uiPriority="46"/>
-    <w:lsdException w:name="List Table 2 Accent 5" w:uiPriority="47"/>
-    <w:lsdException w:name="List Table 3 Accent 5" w:uiPriority="48"/>
-    <w:lsdException w:name="List Table 4 Accent 5" w:uiPriority="49"/>
-    <w:lsdException w:name="List Table 5 Dark Accent 5" w:uiPriority="50"/>
-    <w:lsdException w:name="List Table 6 Colorful Accent 5" w:uiPriority="51"/>
-    <w:lsdException w:name="List Table 7 Colorful Accent 5" w:uiPriority="52"/>
-    <w:lsdException w:name="List Table 1 Light Accent 6" w:uiPriority="46"/>
-    <w:lsdException w:name="List Table 2 Accent 6" w:uiPriority="47"/>
-    <w:lsdException w:name="List Table 3 Accent 6" w:uiPriority="48"/>
-    <w:lsdException w:name="List Table 4 Accent 6" w:uiPriority="49"/>
-    <w:lsdException w:name="List Table 5 Dark Accent 6" w:uiPriority="50"/>
-    <w:lsdException w:name="List Table 6 Colorful Accent 6" w:uiPriority="51"/>
-    <w:lsdException w:name="List Table 7 Colorful Accent 6" w:uiPriority="52"/>
-    <w:lsdException w:name="Mention" w:semiHidden="1" w:unhideWhenUsed="1"/>
-    <w:lsdException w:name="Smart Hyperlink" w:semiHidden="1" w:unhideWhenUsed="1"/>
-    <w:lsdException w:name="Hashtag" w:semiHidden="1" w:unhideWhenUsed="1"/>
-    <w:lsdException w:name="Unresolved Mention" w:semiHidden="1" w:unhideWhenUsed="1"/>
-  </w:latentStyles>
-  <w:style w:type="paragraph" w:default="1" w:styleId="Normal">
-    <w:name w:val="Normal"/>
-    <w:qFormat/>
-  </w:style>
-  <w:style w:type="character" w:default="1" w:styleId="DefaultParagraphFont">
-    <w:name w:val="Default Paragraph Font"/>
-    <w:uiPriority w:val="1"/>
-    <w:semiHidden/>
-    <w:unhideWhenUsed/>
-  </w:style>
-  <w:style w:type="table" w:default="1" w:styleId="TableNormal">
-    <w:name w:val="Normal Table"/>
-    <w:uiPriority w:val="99"/>
-    <w:semiHidden/>
-    <w:unhideWhenUsed/>
-    <w:tblPr>
-      <w:tblInd w:w="0" w:type="dxa"/>
-      <w:tblCellMar>
-        <w:top w:w="0" w:type="dxa"/>
-        <w:left w:w="108" w:type="dxa"/>
-        <w:bottom w:w="0" w:type="dxa"/>
-        <w:right w:w="108" w:type="dxa"/>
-      </w:tblCellMar>
-    </w:tblPr>
-  </w:style>
-  <w:style w:type="numbering" w:default="1" w:styleId="NoList">
-    <w:name w:val="No List"/>
-    <w:uiPriority w:val="99"/>
-    <w:semiHidden/>
-    <w:unhideWhenUsed/>
-  </w:style>
-  <w:style w:type="paragraph" w:customStyle="1" w:styleId="EEE7057C8AF741C0BC53651FE626F2A9">
-    <w:name w:val="EEE7057C8AF741C0BC53651FE626F2A9"/>
-  </w:style>
-  <w:style w:type="paragraph" w:customStyle="1" w:styleId="3D040EFDC1744476BD7617CE78D86612">
-    <w:name w:val="3D040EFDC1744476BD7617CE78D86612"/>
-  </w:style>
-  <w:style w:type="paragraph" w:customStyle="1" w:styleId="8D027901848543B8AA5226F2B89B8CDD">
-    <w:name w:val="8D027901848543B8AA5226F2B89B8CDD"/>
-  </w:style>
-  <w:style w:type="paragraph" w:customStyle="1" w:styleId="822EFC7B38CC4451AAE148BEE350F3F6">
-    <w:name w:val="822EFC7B38CC4451AAE148BEE350F3F6"/>
-  </w:style>
-  <w:style w:type="paragraph" w:customStyle="1" w:styleId="413651013270487D9A42AF45CE2D10AD">
-    <w:name w:val="413651013270487D9A42AF45CE2D10AD"/>
-  </w:style>
-  <w:style w:type="paragraph" w:customStyle="1" w:styleId="356EC62706A2464BB95E5D073C13DB94">
-    <w:name w:val="356EC62706A2464BB95E5D073C13DB94"/>
-  </w:style>
-  <w:style w:type="paragraph" w:customStyle="1" w:styleId="ABFB077484DB4572959F684D726D80E9">
-    <w:name w:val="ABFB077484DB4572959F684D726D80E9"/>
-  </w:style>
-  <w:style w:type="paragraph" w:customStyle="1" w:styleId="EF7A77A045E146FDA7D2A1C59DD63C51">
-    <w:name w:val="EF7A77A045E146FDA7D2A1C59DD63C51"/>
-  </w:style>
-  <w:style w:type="paragraph" w:customStyle="1" w:styleId="E593A00D21F6496A935AF3162881E3CF">
-    <w:name w:val="E593A00D21F6496A935AF3162881E3CF"/>
-  </w:style>
-  <w:style w:type="paragraph" w:customStyle="1" w:styleId="0E9E0556C0B6466496D02AC8571D284A">
-    <w:name w:val="0E9E0556C0B6466496D02AC8571D284A"/>
-  </w:style>
-  <w:style w:type="paragraph" w:customStyle="1" w:styleId="7E1068E717B24022A58878683FA4D421">
-    <w:name w:val="7E1068E717B24022A58878683FA4D421"/>
-  </w:style>
-  <w:style w:type="paragraph" w:customStyle="1" w:styleId="C6AED67B194746E1AC4C83AC27BB327E">
-    <w:name w:val="C6AED67B194746E1AC4C83AC27BB327E"/>
-  </w:style>
-  <w:style w:type="paragraph" w:customStyle="1" w:styleId="3BA7134CBBF846E8BA9A890DF8211066">
-    <w:name w:val="3BA7134CBBF846E8BA9A890DF8211066"/>
-  </w:style>
-  <w:style w:type="paragraph" w:customStyle="1" w:styleId="740265AA1BD04BE2A54FD627C77B26F2">
-    <w:name w:val="740265AA1BD04BE2A54FD627C77B26F2"/>
-  </w:style>
-  <w:style w:type="paragraph" w:customStyle="1" w:styleId="80D1C19A20434D3C861702C79FECF217">
-    <w:name w:val="80D1C19A20434D3C861702C79FECF217"/>
-  </w:style>
-  <w:style w:type="paragraph" w:customStyle="1" w:styleId="049F5143E3144727B0B5E165B2D64463">
-    <w:name w:val="049F5143E3144727B0B5E165B2D64463"/>
-  </w:style>
-  <w:style w:type="paragraph" w:customStyle="1" w:styleId="D7945CD1A4DF4120A3AD305DA672ABF9">
-    <w:name w:val="D7945CD1A4DF4120A3AD305DA672ABF9"/>
-  </w:style>
-  <w:style w:type="paragraph" w:customStyle="1" w:styleId="4CEB668AEB2F48ECAFB11093CA33077B">
-    <w:name w:val="4CEB668AEB2F48ECAFB11093CA33077B"/>
-  </w:style>
-  <w:style w:type="paragraph" w:customStyle="1" w:styleId="1B92D33A4FE84B6FA70ECD0950FBFF3C">
-    <w:name w:val="1B92D33A4FE84B6FA70ECD0950FBFF3C"/>
-  </w:style>
-  <w:style w:type="paragraph" w:customStyle="1" w:styleId="A966A0AC266A43B19134E18EB2735F77">
-    <w:name w:val="A966A0AC266A43B19134E18EB2735F77"/>
-  </w:style>
-  <w:style w:type="paragraph" w:customStyle="1" w:styleId="38DEA1A2E356468BA412F207ED37E216">
-    <w:name w:val="38DEA1A2E356468BA412F207ED37E216"/>
-  </w:style>
-  <w:style w:type="paragraph" w:customStyle="1" w:styleId="2E033250AA5544D195E07D8F36F917FA">
-    <w:name w:val="2E033250AA5544D195E07D8F36F917FA"/>
-  </w:style>
-  <w:style w:type="paragraph" w:customStyle="1" w:styleId="8609135B247B49539738922C721C3E31">
-    <w:name w:val="8609135B247B49539738922C721C3E31"/>
-  </w:style>
-  <w:style w:type="paragraph" w:customStyle="1" w:styleId="2945AAC6823B4718B929FD2B248BC90A">
-    <w:name w:val="2945AAC6823B4718B929FD2B248BC90A"/>
-  </w:style>
-  <w:style w:type="paragraph" w:customStyle="1" w:styleId="C524D2D119A746BAA5DF67892E299E8A">
-    <w:name w:val="C524D2D119A746BAA5DF67892E299E8A"/>
-  </w:style>
-  <w:style w:type="paragraph" w:customStyle="1" w:styleId="9830F559E1E04E68B335458E4D834B1C">
-    <w:name w:val="9830F559E1E04E68B335458E4D834B1C"/>
-  </w:style>
-  <w:style w:type="paragraph" w:customStyle="1" w:styleId="87DAC91A8BD54FF0BED1FC951659F467">
-    <w:name w:val="87DAC91A8BD54FF0BED1FC951659F467"/>
-  </w:style>
-  <w:style w:type="paragraph" w:customStyle="1" w:styleId="E4123FCA633F4EAFBA5020F4BC32E381">
-    <w:name w:val="E4123FCA633F4EAFBA5020F4BC32E381"/>
-  </w:style>
-  <w:style w:type="paragraph" w:customStyle="1" w:styleId="5C5E1677020E471BAC7A5D52C7732AC2">
-    <w:name w:val="5C5E1677020E471BAC7A5D52C7732AC2"/>
-  </w:style>
-  <w:style w:type="paragraph" w:customStyle="1" w:styleId="46B413663D5F41508E744770B0C40B46">
-    <w:name w:val="46B413663D5F41508E744770B0C40B46"/>
-  </w:style>
-  <w:style w:type="paragraph" w:customStyle="1" w:styleId="8F746D894F8B47C087CD4D4EBEC13803">
-    <w:name w:val="8F746D894F8B47C087CD4D4EBEC13803"/>
-  </w:style>
-  <w:style w:type="paragraph" w:customStyle="1" w:styleId="7B34F31AD21C4ED98EC4C22F34AAC8DB">
-    <w:name w:val="7B34F31AD21C4ED98EC4C22F34AAC8DB"/>
-  </w:style>
-  <w:style w:type="paragraph" w:customStyle="1" w:styleId="65E2DF84B30C40929524A67E92FB10B9">
-    <w:name w:val="65E2DF84B30C40929524A67E92FB10B9"/>
-  </w:style>
-</w:styles>
-</file>
-
-<file path=word/glossary/webSettings.xml><?xml version="1.0" encoding="utf-8"?>
-<w:webSettings xmlns:mc="http://schemas.openxmlformats.org/markup-compatibility/2006" xmlns:r="http://schemas.openxmlformats.org/officeDocument/2006/relationships" xmlns:w="http://schemas.openxmlformats.org/wordprocessingml/2006/main" xmlns:w14="http://schemas.microsoft.com/office/word/2010/wordml" xmlns:w15="http://schemas.microsoft.com/office/word/2012/wordml" xmlns:w16cid="http://schemas.microsoft.com/office/word/2016/wordml/cid" xmlns:w16se="http://schemas.microsoft.com/office/word/2015/wordml/symex" mc:Ignorable="w14 w15 w16se w16cid">
-  <w:optimizeForBrowser/>
-  <w:allowPNG/>
-</w:webSettings>
 </file>
 
 <file path=word/theme/theme1.xml><?xml version="1.0" encoding="utf-8"?>
@@ -5024,7 +4456,7 @@
 </file>
 
 <file path=customXml/itemProps1.xml><?xml version="1.0" encoding="utf-8"?>
-<ds:datastoreItem xmlns:ds="http://schemas.openxmlformats.org/officeDocument/2006/customXml" ds:itemID="{4C61675F-812A-48AE-BA23-5C916A9C572F}">
+<ds:datastoreItem xmlns:ds="http://schemas.openxmlformats.org/officeDocument/2006/customXml" ds:itemID="{26DAF2DE-E54D-43BE-80F9-0E0B43CD6F1E}">
   <ds:schemaRefs>
     <ds:schemaRef ds:uri="http://schemas.openxmlformats.org/officeDocument/2006/bibliography"/>
   </ds:schemaRefs>

</xml_diff>

<commit_message>
Complete wrt content only. Yet to format.
</commit_message>
<xml_diff>
--- a/Aprajita CV.docx
+++ b/Aprajita CV.docx
@@ -140,7 +140,13 @@
         <w:t>Relevant Coursework</w:t>
       </w:r>
       <w:r>
-        <w:t xml:space="preserve"> – Introduction to Data Science with R, Natural Language Processing, Information Retrieval, Human Computer Interaction, Computer Architecture, Databases, Networks</w:t>
+        <w:t xml:space="preserve"> – Introduction to Data Science with R, Natural Language Processing, Information Retrieval, Human Computer Interaction, Computer Architecture, Databases, </w:t>
+      </w:r>
+      <w:r>
+        <w:t xml:space="preserve">Computer </w:t>
+      </w:r>
+      <w:r>
+        <w:t>Networks</w:t>
       </w:r>
     </w:p>
     <w:p>
@@ -347,29 +353,17 @@
         <w:pStyle w:val="ListParagraph"/>
       </w:pPr>
       <w:r>
-        <w:t xml:space="preserve">Familiar: C, Python, R, JavaScript, HTML, CSS, NLTK, </w:t>
-      </w:r>
-      <w:proofErr w:type="spellStart"/>
-      <w:r>
-        <w:t>GraphLab</w:t>
-      </w:r>
-      <w:proofErr w:type="spellEnd"/>
-      <w:r>
-        <w:t xml:space="preserve">, </w:t>
-      </w:r>
-      <w:proofErr w:type="spellStart"/>
-      <w:r>
-        <w:t>Tidytext</w:t>
-      </w:r>
-      <w:proofErr w:type="spellEnd"/>
-      <w:r>
-        <w:t xml:space="preserve">, </w:t>
-      </w:r>
-      <w:proofErr w:type="spellStart"/>
-      <w:r>
-        <w:t>dplyr</w:t>
-      </w:r>
-      <w:proofErr w:type="spellEnd"/>
+        <w:t>Familiar: R, Python,</w:t>
+      </w:r>
+      <w:r>
+        <w:t xml:space="preserve"> JavaScript, HTML, CSS,</w:t>
+      </w:r>
+      <w:r>
+        <w:t xml:space="preserve"> C,</w:t>
+      </w:r>
+      <w:r>
+        <w:t xml:space="preserve"> NLTK, GraphLab, Tidytext, dplyr</w:t>
+      </w:r>
     </w:p>
     <w:p>
       <w:pPr>
@@ -382,29 +376,11 @@
       <w:r>
         <w:t>Software Tools:</w:t>
       </w:r>
-    </w:p>
-    <w:p>
-      <w:pPr>
-        <w:pStyle w:val="ListParagraph"/>
-      </w:pPr>
-      <w:r>
-        <w:t xml:space="preserve">Eclipse, IntelliJ, Latex, </w:t>
-      </w:r>
-      <w:proofErr w:type="spellStart"/>
-      <w:r>
-        <w:t>Git</w:t>
-      </w:r>
-      <w:proofErr w:type="spellEnd"/>
-      <w:r>
-        <w:t xml:space="preserve">, </w:t>
-      </w:r>
-      <w:proofErr w:type="spellStart"/>
-      <w:r>
-        <w:t>Jupyter</w:t>
-      </w:r>
-      <w:proofErr w:type="spellEnd"/>
-      <w:r>
-        <w:t xml:space="preserve"> Notebook, Android Studio, MS Office.</w:t>
+      <w:r>
+        <w:t xml:space="preserve"> </w:t>
+      </w:r>
+      <w:r>
+        <w:t>Eclipse, IntelliJ, Latex, Git, Jupyter Notebook, Android Studio, MS Office.</w:t>
       </w:r>
     </w:p>
     <w:p>
@@ -437,13 +413,11 @@
       <w:r>
         <w:t xml:space="preserve">Predicting Sarcasm in Amazon Reviews using Python, R and </w:t>
       </w:r>
-      <w:proofErr w:type="spellStart"/>
-      <w:r>
-        <w:t>GraphLabs</w:t>
-      </w:r>
-      <w:proofErr w:type="spellEnd"/>
-      <w:r>
-        <w:t xml:space="preserve"> library</w:t>
+      <w:r>
+        <w:t xml:space="preserve">the </w:t>
+      </w:r>
+      <w:r>
+        <w:t>GraphLabs library</w:t>
       </w:r>
     </w:p>
     <w:p>
@@ -455,7 +429,22 @@
         </w:numPr>
       </w:pPr>
       <w:r>
-        <w:t>Predicting the Stock market Trends in the future by analyzing past data</w:t>
+        <w:t xml:space="preserve">Predicting </w:t>
+      </w:r>
+      <w:r>
+        <w:t>the stock market t</w:t>
+      </w:r>
+      <w:r>
+        <w:t>rends</w:t>
+      </w:r>
+      <w:r>
+        <w:t xml:space="preserve"> in the future by analyzing</w:t>
+      </w:r>
+      <w:r>
+        <w:t xml:space="preserve"> data</w:t>
+      </w:r>
+      <w:r>
+        <w:t xml:space="preserve"> from past three years</w:t>
       </w:r>
     </w:p>
     <w:p>
@@ -466,13 +455,20 @@
           <w:numId w:val="25"/>
         </w:numPr>
       </w:pPr>
-      <w:proofErr w:type="spellStart"/>
-      <w:r>
-        <w:t>UltaFit</w:t>
-      </w:r>
-      <w:proofErr w:type="spellEnd"/>
-      <w:r>
-        <w:t xml:space="preserve"> Fitbit gaming App for kids, in which kids exercise and make friends in order to win</w:t>
+      <w:r>
+        <w:t xml:space="preserve">UltaFit Fitbit gaming App for kids, </w:t>
+      </w:r>
+      <w:r>
+        <w:t>where</w:t>
+      </w:r>
+      <w:r>
+        <w:t xml:space="preserve"> kids</w:t>
+      </w:r>
+      <w:r>
+        <w:t xml:space="preserve"> have to</w:t>
+      </w:r>
+      <w:r>
+        <w:t xml:space="preserve"> exercise and make friends in order to win</w:t>
       </w:r>
     </w:p>
     <w:p>
@@ -484,7 +480,22 @@
         </w:numPr>
       </w:pPr>
       <w:r>
-        <w:t>Improved a digital personal assistant used to help find restaurants in Boise</w:t>
+        <w:t>Used machine learning to i</w:t>
+      </w:r>
+      <w:r>
+        <w:t xml:space="preserve">mprove a digital personal assistant </w:t>
+      </w:r>
+      <w:r>
+        <w:t>that</w:t>
+      </w:r>
+      <w:r>
+        <w:t xml:space="preserve"> help</w:t>
+      </w:r>
+      <w:r>
+        <w:t>s</w:t>
+      </w:r>
+      <w:r>
+        <w:t xml:space="preserve"> find restaurants in Boise</w:t>
       </w:r>
     </w:p>
     <w:p>
@@ -496,7 +507,13 @@
         </w:numPr>
       </w:pPr>
       <w:r>
-        <w:t>Designed RFID tollgate system for controlling traffic congestion and sending car theft alerts</w:t>
+        <w:t xml:space="preserve">Designed </w:t>
+      </w:r>
+      <w:r>
+        <w:t xml:space="preserve">an </w:t>
+      </w:r>
+      <w:r>
+        <w:t>RFID tollgate system for controlling traffic congestion and sending car theft alerts</w:t>
       </w:r>
     </w:p>
     <w:p>
@@ -530,7 +547,31 @@
         </w:rPr>
       </w:pPr>
       <w:r>
-        <w:t>“A Graphical Digital Personal Assistant that Grounds and Learns Autonomously” - Dr. Casey Kennington &amp; Aprajita Shukla” has been accepted at the Human-Agent Interaction (HAI) Conference held in Oct 2017</w:t>
+        <w:t xml:space="preserve">“A Graphical Digital Personal Assistant that </w:t>
+      </w:r>
+      <w:r>
+        <w:t>Grounds and Learns Autonomously</w:t>
+      </w:r>
+      <w:r>
+        <w:t xml:space="preserve"> - Dr. Casey Kennin</w:t>
+      </w:r>
+      <w:r>
+        <w:t>gton &amp; Aprajita Shukla”</w:t>
+      </w:r>
+      <w:r>
+        <w:t xml:space="preserve"> </w:t>
+      </w:r>
+      <w:r>
+        <w:t>In 5th</w:t>
+      </w:r>
+      <w:r>
+        <w:t xml:space="preserve"> Human-Age</w:t>
+      </w:r>
+      <w:r>
+        <w:t>nt Interaction (HAI) Conference,</w:t>
+      </w:r>
+      <w:r>
+        <w:t xml:space="preserve"> Oct 2017</w:t>
       </w:r>
     </w:p>
     <w:p>
@@ -542,10 +583,37 @@
         </w:numPr>
       </w:pPr>
       <w:r>
-        <w:t>Supporting Spoken Assistant Systems with a Graphical User Interface (GUI) that Signals Incremental Understanding and Prediction State. Presented at Boise St</w:t>
-      </w:r>
-      <w:r>
-        <w:t>ate University Grad Showcase 2017</w:t>
+        <w:t>Poster on “</w:t>
+      </w:r>
+      <w:r>
+        <w:t>Supporting Spoken Assistant Systems with a Graphical User Interface that Signals Incremental Understanding and Prediction State</w:t>
+      </w:r>
+      <w:r>
+        <w:t>”</w:t>
+      </w:r>
+      <w:r>
+        <w:t xml:space="preserve"> BS</w:t>
+      </w:r>
+      <w:r>
+        <w:t>U Grad</w:t>
+      </w:r>
+      <w:r>
+        <w:t>uate</w:t>
+      </w:r>
+      <w:r>
+        <w:t xml:space="preserve"> Showcase</w:t>
+      </w:r>
+      <w:r>
+        <w:t>,</w:t>
+      </w:r>
+      <w:r>
+        <w:t xml:space="preserve"> </w:t>
+      </w:r>
+      <w:r>
+        <w:t xml:space="preserve">Aug </w:t>
+      </w:r>
+      <w:r>
+        <w:t>2017</w:t>
       </w:r>
     </w:p>
     <w:p>
@@ -560,7 +628,40 @@
         </w:rPr>
       </w:pPr>
       <w:r>
-        <w:t>Flexibility in providing clarification requests in personal assistants. Presented at the Grace Hopper Conference (GHC)</w:t>
+        <w:t>Poster on “</w:t>
+      </w:r>
+      <w:r>
+        <w:t>Flexibility i</w:t>
+      </w:r>
+      <w:r>
+        <w:t>n Providing C</w:t>
+      </w:r>
+      <w:r>
+        <w:t xml:space="preserve">larification </w:t>
+      </w:r>
+      <w:r>
+        <w:t>R</w:t>
+      </w:r>
+      <w:r>
+        <w:t xml:space="preserve">equests in </w:t>
+      </w:r>
+      <w:r>
+        <w:t>P</w:t>
+      </w:r>
+      <w:r>
+        <w:t xml:space="preserve">ersonal </w:t>
+      </w:r>
+      <w:r>
+        <w:t>A</w:t>
+      </w:r>
+      <w:r>
+        <w:t>ssistants</w:t>
+      </w:r>
+      <w:r>
+        <w:t>”</w:t>
+      </w:r>
+      <w:r>
+        <w:t xml:space="preserve"> Presented at the Grace Hopper Conference (GHC)</w:t>
       </w:r>
       <w:r>
         <w:t xml:space="preserve"> held in October 2017</w:t>
@@ -568,759 +669,105 @@
     </w:p>
     <w:p>
       <w:pPr>
-        <w:pStyle w:val="Heading2"/>
+        <w:pStyle w:val="Title"/>
+        <w:pBdr>
+          <w:bottom w:val="single" w:sz="12" w:space="0" w:color="39A5B7" w:themeColor="accent1"/>
+        </w:pBdr>
         <w:rPr>
-          <w:caps w:val="0"/>
-          <w:color w:val="2A7B88" w:themeColor="accent1" w:themeShade="BF"/>
-          <w:sz w:val="28"/>
-          <w:szCs w:val="32"/>
+          <w:sz w:val="24"/>
+          <w:szCs w:val="24"/>
         </w:rPr>
       </w:pPr>
       <w:r>
         <w:rPr>
-          <w:caps w:val="0"/>
-          <w:color w:val="2A7B88" w:themeColor="accent1" w:themeShade="BF"/>
-          <w:sz w:val="28"/>
-          <w:szCs w:val="32"/>
+          <w:sz w:val="24"/>
+          <w:szCs w:val="24"/>
         </w:rPr>
-        <w:t>Related projects</w:t>
-      </w:r>
-    </w:p>
-    <w:tbl>
-      <w:tblPr>
-        <w:tblStyle w:val="GridTable1Light-Accent1"/>
-        <w:tblW w:w="0" w:type="auto"/>
-        <w:tblLook w:val="04A0" w:firstRow="1" w:lastRow="0" w:firstColumn="1" w:lastColumn="0" w:noHBand="0" w:noVBand="1"/>
-      </w:tblPr>
-      <w:tblGrid>
-        <w:gridCol w:w="1085"/>
-        <w:gridCol w:w="1556"/>
-        <w:gridCol w:w="6075"/>
-        <w:gridCol w:w="1199"/>
-      </w:tblGrid>
-      <w:tr>
-        <w:trPr>
-          <w:cnfStyle w:val="100000000000" w:firstRow="1" w:lastRow="0" w:firstColumn="0" w:lastColumn="0" w:oddVBand="0" w:evenVBand="0" w:oddHBand="0" w:evenHBand="0" w:firstRowFirstColumn="0" w:firstRowLastColumn="0" w:lastRowFirstColumn="0" w:lastRowLastColumn="0"/>
-          <w:trHeight w:val="63"/>
-        </w:trPr>
-        <w:tc>
-          <w:tcPr>
-            <w:cnfStyle w:val="001000000000" w:firstRow="0" w:lastRow="0" w:firstColumn="1" w:lastColumn="0" w:oddVBand="0" w:evenVBand="0" w:oddHBand="0" w:evenHBand="0" w:firstRowFirstColumn="0" w:firstRowLastColumn="0" w:lastRowFirstColumn="0" w:lastRowLastColumn="0"/>
-            <w:tcW w:w="1083" w:type="dxa"/>
-          </w:tcPr>
-          <w:p>
-            <w:pPr>
-              <w:jc w:val="center"/>
-              <w:rPr>
-                <w:rFonts w:asciiTheme="majorHAnsi" w:eastAsiaTheme="majorEastAsia" w:hAnsiTheme="majorHAnsi" w:cstheme="majorBidi"/>
-                <w:b w:val="0"/>
-                <w:bCs w:val="0"/>
-                <w:caps/>
-                <w:color w:val="262626" w:themeColor="text1" w:themeTint="D9"/>
-                <w:sz w:val="24"/>
-                <w:szCs w:val="26"/>
-              </w:rPr>
-            </w:pPr>
-            <w:r>
-              <w:rPr>
-                <w:rFonts w:asciiTheme="majorHAnsi" w:eastAsiaTheme="majorEastAsia" w:hAnsiTheme="majorHAnsi" w:cstheme="majorBidi"/>
-                <w:b w:val="0"/>
-                <w:bCs w:val="0"/>
-                <w:caps/>
-                <w:color w:val="262626" w:themeColor="text1" w:themeTint="D9"/>
-                <w:sz w:val="24"/>
-                <w:szCs w:val="26"/>
-              </w:rPr>
-              <w:t>Degree</w:t>
-            </w:r>
-          </w:p>
-        </w:tc>
-        <w:tc>
-          <w:tcPr>
-            <w:tcW w:w="1553" w:type="dxa"/>
-          </w:tcPr>
-          <w:p>
-            <w:pPr>
-              <w:jc w:val="center"/>
-              <w:cnfStyle w:val="100000000000" w:firstRow="1" w:lastRow="0" w:firstColumn="0" w:lastColumn="0" w:oddVBand="0" w:evenVBand="0" w:oddHBand="0" w:evenHBand="0" w:firstRowFirstColumn="0" w:firstRowLastColumn="0" w:lastRowFirstColumn="0" w:lastRowLastColumn="0"/>
-              <w:rPr>
-                <w:rFonts w:asciiTheme="majorHAnsi" w:eastAsiaTheme="majorEastAsia" w:hAnsiTheme="majorHAnsi" w:cstheme="majorBidi"/>
-                <w:b w:val="0"/>
-                <w:bCs w:val="0"/>
-                <w:caps/>
-                <w:color w:val="262626" w:themeColor="text1" w:themeTint="D9"/>
-                <w:sz w:val="24"/>
-                <w:szCs w:val="26"/>
-              </w:rPr>
-            </w:pPr>
-            <w:r>
-              <w:rPr>
-                <w:rFonts w:asciiTheme="majorHAnsi" w:eastAsiaTheme="majorEastAsia" w:hAnsiTheme="majorHAnsi" w:cstheme="majorBidi"/>
-                <w:b w:val="0"/>
-                <w:bCs w:val="0"/>
-                <w:caps/>
-                <w:color w:val="262626" w:themeColor="text1" w:themeTint="D9"/>
-                <w:sz w:val="24"/>
-                <w:szCs w:val="26"/>
-              </w:rPr>
-              <w:t>Projects</w:t>
-            </w:r>
-          </w:p>
-        </w:tc>
-        <w:tc>
-          <w:tcPr>
-            <w:tcW w:w="6075" w:type="dxa"/>
-          </w:tcPr>
-          <w:p>
-            <w:pPr>
-              <w:jc w:val="center"/>
-              <w:cnfStyle w:val="100000000000" w:firstRow="1" w:lastRow="0" w:firstColumn="0" w:lastColumn="0" w:oddVBand="0" w:evenVBand="0" w:oddHBand="0" w:evenHBand="0" w:firstRowFirstColumn="0" w:firstRowLastColumn="0" w:lastRowFirstColumn="0" w:lastRowLastColumn="0"/>
-              <w:rPr>
-                <w:rFonts w:asciiTheme="majorHAnsi" w:eastAsiaTheme="majorEastAsia" w:hAnsiTheme="majorHAnsi" w:cstheme="majorBidi"/>
-                <w:b w:val="0"/>
-                <w:bCs w:val="0"/>
-                <w:caps/>
-                <w:color w:val="262626" w:themeColor="text1" w:themeTint="D9"/>
-                <w:sz w:val="24"/>
-                <w:szCs w:val="26"/>
-              </w:rPr>
-            </w:pPr>
-            <w:r>
-              <w:rPr>
-                <w:rFonts w:asciiTheme="majorHAnsi" w:eastAsiaTheme="majorEastAsia" w:hAnsiTheme="majorHAnsi" w:cstheme="majorBidi"/>
-                <w:b w:val="0"/>
-                <w:bCs w:val="0"/>
-                <w:caps/>
-                <w:color w:val="262626" w:themeColor="text1" w:themeTint="D9"/>
-                <w:sz w:val="24"/>
-                <w:szCs w:val="26"/>
-              </w:rPr>
-              <w:t>Description</w:t>
-            </w:r>
-          </w:p>
-        </w:tc>
-        <w:tc>
-          <w:tcPr>
-            <w:tcW w:w="1199" w:type="dxa"/>
-          </w:tcPr>
-          <w:p>
-            <w:pPr>
-              <w:jc w:val="center"/>
-              <w:cnfStyle w:val="100000000000" w:firstRow="1" w:lastRow="0" w:firstColumn="0" w:lastColumn="0" w:oddVBand="0" w:evenVBand="0" w:oddHBand="0" w:evenHBand="0" w:firstRowFirstColumn="0" w:firstRowLastColumn="0" w:lastRowFirstColumn="0" w:lastRowLastColumn="0"/>
-              <w:rPr>
-                <w:rFonts w:asciiTheme="majorHAnsi" w:eastAsiaTheme="majorEastAsia" w:hAnsiTheme="majorHAnsi" w:cstheme="majorBidi"/>
-                <w:b w:val="0"/>
-                <w:bCs w:val="0"/>
-                <w:caps/>
-                <w:color w:val="262626" w:themeColor="text1" w:themeTint="D9"/>
-                <w:sz w:val="24"/>
-                <w:szCs w:val="26"/>
-              </w:rPr>
-            </w:pPr>
-            <w:r>
-              <w:rPr>
-                <w:rFonts w:asciiTheme="majorHAnsi" w:eastAsiaTheme="majorEastAsia" w:hAnsiTheme="majorHAnsi" w:cstheme="majorBidi"/>
-                <w:b w:val="0"/>
-                <w:bCs w:val="0"/>
-                <w:caps/>
-                <w:color w:val="262626" w:themeColor="text1" w:themeTint="D9"/>
-                <w:sz w:val="24"/>
-                <w:szCs w:val="26"/>
-              </w:rPr>
-              <w:t>Period</w:t>
-            </w:r>
-          </w:p>
-        </w:tc>
-      </w:tr>
-      <w:tr>
-        <w:trPr>
-          <w:trHeight w:val="197"/>
-        </w:trPr>
-        <w:tc>
-          <w:tcPr>
-            <w:cnfStyle w:val="001000000000" w:firstRow="0" w:lastRow="0" w:firstColumn="1" w:lastColumn="0" w:oddVBand="0" w:evenVBand="0" w:oddHBand="0" w:evenHBand="0" w:firstRowFirstColumn="0" w:firstRowLastColumn="0" w:lastRowFirstColumn="0" w:lastRowLastColumn="0"/>
-            <w:tcW w:w="1083" w:type="dxa"/>
-            <w:vMerge w:val="restart"/>
-            <w:vAlign w:val="center"/>
-          </w:tcPr>
-          <w:p>
-            <w:r>
-              <w:t>Masters</w:t>
-            </w:r>
-          </w:p>
-        </w:tc>
-        <w:tc>
-          <w:tcPr>
-            <w:tcW w:w="1553" w:type="dxa"/>
-          </w:tcPr>
-          <w:p>
-            <w:pPr>
-              <w:cnfStyle w:val="000000000000" w:firstRow="0" w:lastRow="0" w:firstColumn="0" w:lastColumn="0" w:oddVBand="0" w:evenVBand="0" w:oddHBand="0" w:evenHBand="0" w:firstRowFirstColumn="0" w:firstRowLastColumn="0" w:lastRowFirstColumn="0" w:lastRowLastColumn="0"/>
-            </w:pPr>
-            <w:r>
-              <w:t>Appointments</w:t>
-            </w:r>
-          </w:p>
-        </w:tc>
-        <w:tc>
-          <w:tcPr>
-            <w:tcW w:w="6075" w:type="dxa"/>
-          </w:tcPr>
-          <w:p>
-            <w:pPr>
-              <w:pStyle w:val="ListBullet"/>
-              <w:cnfStyle w:val="000000000000" w:firstRow="0" w:lastRow="0" w:firstColumn="0" w:lastColumn="0" w:oddVBand="0" w:evenVBand="0" w:oddHBand="0" w:evenHBand="0" w:firstRowFirstColumn="0" w:firstRowLastColumn="0" w:lastRowFirstColumn="0" w:lastRowLastColumn="0"/>
-              <w:rPr>
-                <w:sz w:val="20"/>
-              </w:rPr>
-            </w:pPr>
-            <w:r>
-              <w:rPr>
-                <w:b/>
-                <w:sz w:val="20"/>
-              </w:rPr>
-              <w:t>Graduate Research Assistant, Boise State University</w:t>
-            </w:r>
-            <w:r>
-              <w:rPr>
-                <w:sz w:val="20"/>
-              </w:rPr>
-              <w:t xml:space="preserve">: Developed a conversational grounding mechanism in a personal assistant -  </w:t>
-            </w:r>
-            <w:proofErr w:type="spellStart"/>
-            <w:r>
-              <w:rPr>
-                <w:sz w:val="20"/>
-              </w:rPr>
-              <w:t>amBrOISEa</w:t>
-            </w:r>
-            <w:proofErr w:type="spellEnd"/>
-            <w:r>
-              <w:rPr>
-                <w:sz w:val="20"/>
-              </w:rPr>
-              <w:t xml:space="preserve"> </w:t>
-            </w:r>
-            <w:r>
-              <w:rPr>
-                <w:sz w:val="20"/>
-              </w:rPr>
-              <w:br/>
-            </w:r>
-            <w:r>
-              <w:rPr>
-                <w:sz w:val="20"/>
-              </w:rPr>
-              <w:lastRenderedPageBreak/>
-              <w:t>The mechanism supports in finding places of significance like restaurants, parks and bus station in a particular area</w:t>
-            </w:r>
-          </w:p>
-          <w:p>
-            <w:pPr>
-              <w:pStyle w:val="ListBullet"/>
-              <w:cnfStyle w:val="000000000000" w:firstRow="0" w:lastRow="0" w:firstColumn="0" w:lastColumn="0" w:oddVBand="0" w:evenVBand="0" w:oddHBand="0" w:evenHBand="0" w:firstRowFirstColumn="0" w:firstRowLastColumn="0" w:lastRowFirstColumn="0" w:lastRowLastColumn="0"/>
-              <w:rPr>
-                <w:sz w:val="20"/>
-              </w:rPr>
-            </w:pPr>
-            <w:r>
-              <w:rPr>
-                <w:sz w:val="20"/>
-              </w:rPr>
-              <w:t>Graduate Teaching Assistant, Boise State University (Java Programming)</w:t>
-            </w:r>
-          </w:p>
-        </w:tc>
-        <w:tc>
-          <w:tcPr>
-            <w:tcW w:w="1199" w:type="dxa"/>
-          </w:tcPr>
-          <w:p>
-            <w:pPr>
-              <w:cnfStyle w:val="000000000000" w:firstRow="0" w:lastRow="0" w:firstColumn="0" w:lastColumn="0" w:oddVBand="0" w:evenVBand="0" w:oddHBand="0" w:evenHBand="0" w:firstRowFirstColumn="0" w:firstRowLastColumn="0" w:lastRowFirstColumn="0" w:lastRowLastColumn="0"/>
-            </w:pPr>
-            <w:r>
-              <w:lastRenderedPageBreak/>
-              <w:t>August-2016</w:t>
-            </w:r>
-          </w:p>
-        </w:tc>
-      </w:tr>
-      <w:tr>
-        <w:trPr>
-          <w:trHeight w:val="197"/>
-        </w:trPr>
-        <w:tc>
-          <w:tcPr>
-            <w:cnfStyle w:val="001000000000" w:firstRow="0" w:lastRow="0" w:firstColumn="1" w:lastColumn="0" w:oddVBand="0" w:evenVBand="0" w:oddHBand="0" w:evenHBand="0" w:firstRowFirstColumn="0" w:firstRowLastColumn="0" w:lastRowFirstColumn="0" w:lastRowLastColumn="0"/>
-            <w:tcW w:w="1083" w:type="dxa"/>
-            <w:vMerge/>
-          </w:tcPr>
-          <w:p/>
-        </w:tc>
-        <w:tc>
-          <w:tcPr>
-            <w:tcW w:w="1553" w:type="dxa"/>
-          </w:tcPr>
-          <w:p>
-            <w:pPr>
-              <w:cnfStyle w:val="000000000000" w:firstRow="0" w:lastRow="0" w:firstColumn="0" w:lastColumn="0" w:oddVBand="0" w:evenVBand="0" w:oddHBand="0" w:evenHBand="0" w:firstRowFirstColumn="0" w:firstRowLastColumn="0" w:lastRowFirstColumn="0" w:lastRowLastColumn="0"/>
-            </w:pPr>
-          </w:p>
-        </w:tc>
-        <w:tc>
-          <w:tcPr>
-            <w:tcW w:w="6075" w:type="dxa"/>
-          </w:tcPr>
-          <w:p>
-            <w:pPr>
-              <w:pStyle w:val="ListBullet"/>
-              <w:cnfStyle w:val="000000000000" w:firstRow="0" w:lastRow="0" w:firstColumn="0" w:lastColumn="0" w:oddVBand="0" w:evenVBand="0" w:oddHBand="0" w:evenHBand="0" w:firstRowFirstColumn="0" w:firstRowLastColumn="0" w:lastRowFirstColumn="0" w:lastRowLastColumn="0"/>
-              <w:rPr>
-                <w:sz w:val="20"/>
-              </w:rPr>
-            </w:pPr>
-          </w:p>
-        </w:tc>
-        <w:tc>
-          <w:tcPr>
-            <w:tcW w:w="1199" w:type="dxa"/>
-          </w:tcPr>
-          <w:p>
-            <w:pPr>
-              <w:cnfStyle w:val="000000000000" w:firstRow="0" w:lastRow="0" w:firstColumn="0" w:lastColumn="0" w:oddVBand="0" w:evenVBand="0" w:oddHBand="0" w:evenHBand="0" w:firstRowFirstColumn="0" w:firstRowLastColumn="0" w:lastRowFirstColumn="0" w:lastRowLastColumn="0"/>
-            </w:pPr>
-            <w:r>
-              <w:t>Oct-2017</w:t>
-            </w:r>
-          </w:p>
-        </w:tc>
-      </w:tr>
-      <w:tr>
-        <w:trPr>
-          <w:trHeight w:val="197"/>
-        </w:trPr>
-        <w:tc>
-          <w:tcPr>
-            <w:cnfStyle w:val="001000000000" w:firstRow="0" w:lastRow="0" w:firstColumn="1" w:lastColumn="0" w:oddVBand="0" w:evenVBand="0" w:oddHBand="0" w:evenHBand="0" w:firstRowFirstColumn="0" w:firstRowLastColumn="0" w:lastRowFirstColumn="0" w:lastRowLastColumn="0"/>
-            <w:tcW w:w="1083" w:type="dxa"/>
-            <w:vMerge/>
-          </w:tcPr>
-          <w:p/>
-        </w:tc>
-        <w:tc>
-          <w:tcPr>
-            <w:tcW w:w="1553" w:type="dxa"/>
-          </w:tcPr>
-          <w:p>
-            <w:pPr>
-              <w:cnfStyle w:val="000000000000" w:firstRow="0" w:lastRow="0" w:firstColumn="0" w:lastColumn="0" w:oddVBand="0" w:evenVBand="0" w:oddHBand="0" w:evenHBand="0" w:firstRowFirstColumn="0" w:firstRowLastColumn="0" w:lastRowFirstColumn="0" w:lastRowLastColumn="0"/>
-            </w:pPr>
-          </w:p>
-        </w:tc>
-        <w:tc>
-          <w:tcPr>
-            <w:tcW w:w="6075" w:type="dxa"/>
-          </w:tcPr>
-          <w:p>
-            <w:pPr>
-              <w:pStyle w:val="ListBullet"/>
-              <w:cnfStyle w:val="000000000000" w:firstRow="0" w:lastRow="0" w:firstColumn="0" w:lastColumn="0" w:oddVBand="0" w:evenVBand="0" w:oddHBand="0" w:evenHBand="0" w:firstRowFirstColumn="0" w:firstRowLastColumn="0" w:lastRowFirstColumn="0" w:lastRowLastColumn="0"/>
-              <w:rPr>
-                <w:sz w:val="20"/>
-              </w:rPr>
-            </w:pPr>
-          </w:p>
-        </w:tc>
-        <w:tc>
-          <w:tcPr>
-            <w:tcW w:w="1199" w:type="dxa"/>
-          </w:tcPr>
-          <w:p>
-            <w:pPr>
-              <w:cnfStyle w:val="000000000000" w:firstRow="0" w:lastRow="0" w:firstColumn="0" w:lastColumn="0" w:oddVBand="0" w:evenVBand="0" w:oddHBand="0" w:evenHBand="0" w:firstRowFirstColumn="0" w:firstRowLastColumn="0" w:lastRowFirstColumn="0" w:lastRowLastColumn="0"/>
-            </w:pPr>
-            <w:r>
-              <w:t>Aug-2016 to Oct-2017</w:t>
-            </w:r>
-          </w:p>
-        </w:tc>
-      </w:tr>
-      <w:tr>
-        <w:trPr>
-          <w:trHeight w:val="197"/>
-        </w:trPr>
-        <w:tc>
-          <w:tcPr>
-            <w:cnfStyle w:val="001000000000" w:firstRow="0" w:lastRow="0" w:firstColumn="1" w:lastColumn="0" w:oddVBand="0" w:evenVBand="0" w:oddHBand="0" w:evenHBand="0" w:firstRowFirstColumn="0" w:firstRowLastColumn="0" w:lastRowFirstColumn="0" w:lastRowLastColumn="0"/>
-            <w:tcW w:w="1083" w:type="dxa"/>
-            <w:vMerge/>
-          </w:tcPr>
-          <w:p/>
-        </w:tc>
-        <w:tc>
-          <w:tcPr>
-            <w:tcW w:w="1553" w:type="dxa"/>
-          </w:tcPr>
-          <w:p>
-            <w:pPr>
-              <w:cnfStyle w:val="000000000000" w:firstRow="0" w:lastRow="0" w:firstColumn="0" w:lastColumn="0" w:oddVBand="0" w:evenVBand="0" w:oddHBand="0" w:evenHBand="0" w:firstRowFirstColumn="0" w:firstRowLastColumn="0" w:lastRowFirstColumn="0" w:lastRowLastColumn="0"/>
-            </w:pPr>
-            <w:r>
-              <w:t>Posters</w:t>
-            </w:r>
-          </w:p>
-        </w:tc>
-        <w:tc>
-          <w:tcPr>
-            <w:tcW w:w="6075" w:type="dxa"/>
-          </w:tcPr>
-          <w:p>
-            <w:pPr>
-              <w:pStyle w:val="ListBullet"/>
-              <w:cnfStyle w:val="000000000000" w:firstRow="0" w:lastRow="0" w:firstColumn="0" w:lastColumn="0" w:oddVBand="0" w:evenVBand="0" w:oddHBand="0" w:evenHBand="0" w:firstRowFirstColumn="0" w:firstRowLastColumn="0" w:lastRowFirstColumn="0" w:lastRowLastColumn="0"/>
-              <w:rPr>
-                <w:sz w:val="20"/>
-              </w:rPr>
-            </w:pPr>
-            <w:r>
-              <w:rPr>
-                <w:sz w:val="20"/>
-              </w:rPr>
-              <w:t xml:space="preserve">Supporting Spoken Assistant Systems with a Graphical User Interface (GUI) that Signals </w:t>
-            </w:r>
-            <w:r>
-              <w:rPr>
-                <w:b/>
-                <w:sz w:val="20"/>
-              </w:rPr>
-              <w:t>Incremental Understanding and Prediction State</w:t>
-            </w:r>
-          </w:p>
-          <w:p>
-            <w:pPr>
-              <w:pStyle w:val="ListBullet"/>
-              <w:cnfStyle w:val="000000000000" w:firstRow="0" w:lastRow="0" w:firstColumn="0" w:lastColumn="0" w:oddVBand="0" w:evenVBand="0" w:oddHBand="0" w:evenHBand="0" w:firstRowFirstColumn="0" w:firstRowLastColumn="0" w:lastRowFirstColumn="0" w:lastRowLastColumn="0"/>
-              <w:rPr>
-                <w:sz w:val="20"/>
-              </w:rPr>
-            </w:pPr>
-            <w:r>
-              <w:rPr>
-                <w:sz w:val="20"/>
-              </w:rPr>
-              <w:t>Flexibility in providing clarification requests in personal assistants. Presented at the Grace Hopper Conference (GHC)</w:t>
-            </w:r>
-          </w:p>
-        </w:tc>
-        <w:tc>
-          <w:tcPr>
-            <w:tcW w:w="1199" w:type="dxa"/>
-          </w:tcPr>
-          <w:p>
-            <w:pPr>
-              <w:cnfStyle w:val="000000000000" w:firstRow="0" w:lastRow="0" w:firstColumn="0" w:lastColumn="0" w:oddVBand="0" w:evenVBand="0" w:oddHBand="0" w:evenHBand="0" w:firstRowFirstColumn="0" w:firstRowLastColumn="0" w:lastRowFirstColumn="0" w:lastRowLastColumn="0"/>
-            </w:pPr>
-            <w:r>
-              <w:t xml:space="preserve">Aug-2017 </w:t>
-            </w:r>
-          </w:p>
-          <w:p>
-            <w:pPr>
-              <w:cnfStyle w:val="000000000000" w:firstRow="0" w:lastRow="0" w:firstColumn="0" w:lastColumn="0" w:oddVBand="0" w:evenVBand="0" w:oddHBand="0" w:evenHBand="0" w:firstRowFirstColumn="0" w:firstRowLastColumn="0" w:lastRowFirstColumn="0" w:lastRowLastColumn="0"/>
-            </w:pPr>
-          </w:p>
-          <w:p>
-            <w:pPr>
-              <w:cnfStyle w:val="000000000000" w:firstRow="0" w:lastRow="0" w:firstColumn="0" w:lastColumn="0" w:oddVBand="0" w:evenVBand="0" w:oddHBand="0" w:evenHBand="0" w:firstRowFirstColumn="0" w:firstRowLastColumn="0" w:lastRowFirstColumn="0" w:lastRowLastColumn="0"/>
-            </w:pPr>
-          </w:p>
-          <w:p>
-            <w:pPr>
-              <w:cnfStyle w:val="000000000000" w:firstRow="0" w:lastRow="0" w:firstColumn="0" w:lastColumn="0" w:oddVBand="0" w:evenVBand="0" w:oddHBand="0" w:evenHBand="0" w:firstRowFirstColumn="0" w:firstRowLastColumn="0" w:lastRowFirstColumn="0" w:lastRowLastColumn="0"/>
-            </w:pPr>
-            <w:r>
-              <w:t>Oct-2017</w:t>
-            </w:r>
-          </w:p>
-        </w:tc>
-      </w:tr>
-      <w:tr>
-        <w:trPr>
-          <w:trHeight w:val="63"/>
-        </w:trPr>
-        <w:tc>
-          <w:tcPr>
-            <w:cnfStyle w:val="001000000000" w:firstRow="0" w:lastRow="0" w:firstColumn="1" w:lastColumn="0" w:oddVBand="0" w:evenVBand="0" w:oddHBand="0" w:evenHBand="0" w:firstRowFirstColumn="0" w:firstRowLastColumn="0" w:lastRowFirstColumn="0" w:lastRowLastColumn="0"/>
-            <w:tcW w:w="1083" w:type="dxa"/>
-          </w:tcPr>
-          <w:p/>
-        </w:tc>
-        <w:tc>
-          <w:tcPr>
-            <w:tcW w:w="1553" w:type="dxa"/>
-          </w:tcPr>
-          <w:p>
-            <w:pPr>
-              <w:cnfStyle w:val="000000000000" w:firstRow="0" w:lastRow="0" w:firstColumn="0" w:lastColumn="0" w:oddVBand="0" w:evenVBand="0" w:oddHBand="0" w:evenHBand="0" w:firstRowFirstColumn="0" w:firstRowLastColumn="0" w:lastRowFirstColumn="0" w:lastRowLastColumn="0"/>
-            </w:pPr>
-          </w:p>
-        </w:tc>
-        <w:tc>
-          <w:tcPr>
-            <w:tcW w:w="6075" w:type="dxa"/>
-          </w:tcPr>
-          <w:p>
-            <w:pPr>
-              <w:pStyle w:val="ListBullet"/>
-              <w:cnfStyle w:val="000000000000" w:firstRow="0" w:lastRow="0" w:firstColumn="0" w:lastColumn="0" w:oddVBand="0" w:evenVBand="0" w:oddHBand="0" w:evenHBand="0" w:firstRowFirstColumn="0" w:firstRowLastColumn="0" w:lastRowFirstColumn="0" w:lastRowLastColumn="0"/>
-              <w:rPr>
-                <w:sz w:val="20"/>
-              </w:rPr>
-            </w:pPr>
-          </w:p>
-        </w:tc>
-        <w:tc>
-          <w:tcPr>
-            <w:tcW w:w="1199" w:type="dxa"/>
-          </w:tcPr>
-          <w:p>
-            <w:pPr>
-              <w:cnfStyle w:val="000000000000" w:firstRow="0" w:lastRow="0" w:firstColumn="0" w:lastColumn="0" w:oddVBand="0" w:evenVBand="0" w:oddHBand="0" w:evenHBand="0" w:firstRowFirstColumn="0" w:firstRowLastColumn="0" w:lastRowFirstColumn="0" w:lastRowLastColumn="0"/>
-            </w:pPr>
-          </w:p>
-        </w:tc>
-      </w:tr>
-    </w:tbl>
-    <w:p>
-      <w:pPr>
-        <w:pStyle w:val="Heading2"/>
-      </w:pPr>
+        <w:t>THESIS</w:t>
+      </w:r>
     </w:p>
     <w:p>
       <w:pPr>
-        <w:pStyle w:val="Heading2"/>
-        <w:rPr>
-          <w:caps w:val="0"/>
-          <w:color w:val="2A7B88" w:themeColor="accent1" w:themeShade="BF"/>
-          <w:sz w:val="28"/>
-          <w:szCs w:val="32"/>
-        </w:rPr>
-      </w:pPr>
-      <w:r>
-        <w:rPr>
-          <w:caps w:val="0"/>
-          <w:color w:val="2A7B88" w:themeColor="accent1" w:themeShade="BF"/>
-          <w:sz w:val="28"/>
-          <w:szCs w:val="32"/>
-        </w:rPr>
-        <w:t>Position of Responsibility</w:t>
-      </w:r>
-    </w:p>
-    <w:tbl>
-      <w:tblPr>
-        <w:tblStyle w:val="GridTable1Light-Accent1"/>
-        <w:tblW w:w="9985" w:type="dxa"/>
-        <w:tblLook w:val="04A0" w:firstRow="1" w:lastRow="0" w:firstColumn="1" w:lastColumn="0" w:noHBand="0" w:noVBand="1"/>
-      </w:tblPr>
-      <w:tblGrid>
-        <w:gridCol w:w="3325"/>
-        <w:gridCol w:w="5400"/>
-        <w:gridCol w:w="1260"/>
-      </w:tblGrid>
-      <w:tr>
-        <w:trPr>
-          <w:cnfStyle w:val="100000000000" w:firstRow="1" w:lastRow="0" w:firstColumn="0" w:lastColumn="0" w:oddVBand="0" w:evenVBand="0" w:oddHBand="0" w:evenHBand="0" w:firstRowFirstColumn="0" w:firstRowLastColumn="0" w:lastRowFirstColumn="0" w:lastRowLastColumn="0"/>
-        </w:trPr>
-        <w:tc>
-          <w:tcPr>
-            <w:cnfStyle w:val="001000000000" w:firstRow="0" w:lastRow="0" w:firstColumn="1" w:lastColumn="0" w:oddVBand="0" w:evenVBand="0" w:oddHBand="0" w:evenHBand="0" w:firstRowFirstColumn="0" w:firstRowLastColumn="0" w:lastRowFirstColumn="0" w:lastRowLastColumn="0"/>
-            <w:tcW w:w="3325" w:type="dxa"/>
-          </w:tcPr>
-          <w:p>
-            <w:pPr>
-              <w:rPr>
-                <w:b w:val="0"/>
-              </w:rPr>
-            </w:pPr>
-            <w:r>
-              <w:rPr>
-                <w:b w:val="0"/>
-              </w:rPr>
-              <w:t>DEGREE</w:t>
-            </w:r>
-          </w:p>
-        </w:tc>
-        <w:tc>
-          <w:tcPr>
-            <w:tcW w:w="5400" w:type="dxa"/>
-          </w:tcPr>
-          <w:p>
-            <w:pPr>
-              <w:cnfStyle w:val="100000000000" w:firstRow="1" w:lastRow="0" w:firstColumn="0" w:lastColumn="0" w:oddVBand="0" w:evenVBand="0" w:oddHBand="0" w:evenHBand="0" w:firstRowFirstColumn="0" w:firstRowLastColumn="0" w:lastRowFirstColumn="0" w:lastRowLastColumn="0"/>
-              <w:rPr>
-                <w:b w:val="0"/>
-              </w:rPr>
-            </w:pPr>
-            <w:r>
-              <w:rPr>
-                <w:b w:val="0"/>
-              </w:rPr>
-              <w:t>POSITION</w:t>
-            </w:r>
-          </w:p>
-        </w:tc>
-        <w:tc>
-          <w:tcPr>
-            <w:tcW w:w="1260" w:type="dxa"/>
-          </w:tcPr>
-          <w:p>
-            <w:pPr>
-              <w:cnfStyle w:val="100000000000" w:firstRow="1" w:lastRow="0" w:firstColumn="0" w:lastColumn="0" w:oddVBand="0" w:evenVBand="0" w:oddHBand="0" w:evenHBand="0" w:firstRowFirstColumn="0" w:firstRowLastColumn="0" w:lastRowFirstColumn="0" w:lastRowLastColumn="0"/>
-              <w:rPr>
-                <w:b w:val="0"/>
-              </w:rPr>
-            </w:pPr>
-            <w:r>
-              <w:rPr>
-                <w:b w:val="0"/>
-              </w:rPr>
-              <w:t>PERIOD</w:t>
-            </w:r>
-          </w:p>
-        </w:tc>
-      </w:tr>
-      <w:tr>
-        <w:tc>
-          <w:tcPr>
-            <w:cnfStyle w:val="001000000000" w:firstRow="0" w:lastRow="0" w:firstColumn="1" w:lastColumn="0" w:oddVBand="0" w:evenVBand="0" w:oddHBand="0" w:evenHBand="0" w:firstRowFirstColumn="0" w:firstRowLastColumn="0" w:lastRowFirstColumn="0" w:lastRowLastColumn="0"/>
-            <w:tcW w:w="3325" w:type="dxa"/>
-            <w:vMerge w:val="restart"/>
-            <w:vAlign w:val="center"/>
-          </w:tcPr>
-          <w:p>
-            <w:r>
-              <w:t>Masters</w:t>
-            </w:r>
-          </w:p>
-        </w:tc>
-        <w:tc>
-          <w:tcPr>
-            <w:tcW w:w="5400" w:type="dxa"/>
-          </w:tcPr>
-          <w:p>
-            <w:pPr>
-              <w:cnfStyle w:val="000000000000" w:firstRow="0" w:lastRow="0" w:firstColumn="0" w:lastColumn="0" w:oddVBand="0" w:evenVBand="0" w:oddHBand="0" w:evenHBand="0" w:firstRowFirstColumn="0" w:firstRowLastColumn="0" w:lastRowFirstColumn="0" w:lastRowLastColumn="0"/>
-            </w:pPr>
-            <w:r>
-              <w:t>Member of the ACM-W Club</w:t>
-            </w:r>
-          </w:p>
-        </w:tc>
-        <w:tc>
-          <w:tcPr>
-            <w:tcW w:w="1260" w:type="dxa"/>
-          </w:tcPr>
-          <w:p>
-            <w:pPr>
-              <w:cnfStyle w:val="000000000000" w:firstRow="0" w:lastRow="0" w:firstColumn="0" w:lastColumn="0" w:oddVBand="0" w:evenVBand="0" w:oddHBand="0" w:evenHBand="0" w:firstRowFirstColumn="0" w:firstRowLastColumn="0" w:lastRowFirstColumn="0" w:lastRowLastColumn="0"/>
-            </w:pPr>
-            <w:r>
-              <w:t>Since Aug ‘16</w:t>
-            </w:r>
-          </w:p>
-        </w:tc>
-      </w:tr>
-      <w:tr>
-        <w:tc>
-          <w:tcPr>
-            <w:cnfStyle w:val="001000000000" w:firstRow="0" w:lastRow="0" w:firstColumn="1" w:lastColumn="0" w:oddVBand="0" w:evenVBand="0" w:oddHBand="0" w:evenHBand="0" w:firstRowFirstColumn="0" w:firstRowLastColumn="0" w:lastRowFirstColumn="0" w:lastRowLastColumn="0"/>
-            <w:tcW w:w="3325" w:type="dxa"/>
-            <w:vMerge/>
-          </w:tcPr>
-          <w:p/>
-        </w:tc>
-        <w:tc>
-          <w:tcPr>
-            <w:tcW w:w="5400" w:type="dxa"/>
-          </w:tcPr>
-          <w:p>
-            <w:pPr>
-              <w:cnfStyle w:val="000000000000" w:firstRow="0" w:lastRow="0" w:firstColumn="0" w:lastColumn="0" w:oddVBand="0" w:evenVBand="0" w:oddHBand="0" w:evenHBand="0" w:firstRowFirstColumn="0" w:firstRowLastColumn="0" w:lastRowFirstColumn="0" w:lastRowLastColumn="0"/>
-            </w:pPr>
-            <w:r>
-              <w:t>Member of the BSU-SLIM team</w:t>
-            </w:r>
-          </w:p>
-        </w:tc>
-        <w:tc>
-          <w:tcPr>
-            <w:tcW w:w="1260" w:type="dxa"/>
-          </w:tcPr>
-          <w:p>
-            <w:pPr>
-              <w:cnfStyle w:val="000000000000" w:firstRow="0" w:lastRow="0" w:firstColumn="0" w:lastColumn="0" w:oddVBand="0" w:evenVBand="0" w:oddHBand="0" w:evenHBand="0" w:firstRowFirstColumn="0" w:firstRowLastColumn="0" w:lastRowFirstColumn="0" w:lastRowLastColumn="0"/>
-            </w:pPr>
-            <w:r>
-              <w:t>Since Aug ‘16</w:t>
-            </w:r>
-          </w:p>
-        </w:tc>
-      </w:tr>
-      <w:tr>
-        <w:tc>
-          <w:tcPr>
-            <w:cnfStyle w:val="001000000000" w:firstRow="0" w:lastRow="0" w:firstColumn="1" w:lastColumn="0" w:oddVBand="0" w:evenVBand="0" w:oddHBand="0" w:evenHBand="0" w:firstRowFirstColumn="0" w:firstRowLastColumn="0" w:lastRowFirstColumn="0" w:lastRowLastColumn="0"/>
-            <w:tcW w:w="3325" w:type="dxa"/>
-          </w:tcPr>
-          <w:p>
-            <w:proofErr w:type="spellStart"/>
-            <w:r>
-              <w:t>B.Tech</w:t>
-            </w:r>
-            <w:proofErr w:type="spellEnd"/>
-          </w:p>
-        </w:tc>
-        <w:tc>
-          <w:tcPr>
-            <w:tcW w:w="5400" w:type="dxa"/>
-          </w:tcPr>
-          <w:p>
-            <w:pPr>
-              <w:cnfStyle w:val="000000000000" w:firstRow="0" w:lastRow="0" w:firstColumn="0" w:lastColumn="0" w:oddVBand="0" w:evenVBand="0" w:oddHBand="0" w:evenHBand="0" w:firstRowFirstColumn="0" w:firstRowLastColumn="0" w:lastRowFirstColumn="0" w:lastRowLastColumn="0"/>
-            </w:pPr>
-            <w:r>
-              <w:t>Committee Member And Organizer For Various Events In University’s Technical And Cultural Fests</w:t>
-            </w:r>
-          </w:p>
-        </w:tc>
-        <w:tc>
-          <w:tcPr>
-            <w:tcW w:w="1260" w:type="dxa"/>
-          </w:tcPr>
-          <w:p>
-            <w:pPr>
-              <w:cnfStyle w:val="000000000000" w:firstRow="0" w:lastRow="0" w:firstColumn="0" w:lastColumn="0" w:oddVBand="0" w:evenVBand="0" w:oddHBand="0" w:evenHBand="0" w:firstRowFirstColumn="0" w:firstRowLastColumn="0" w:lastRowFirstColumn="0" w:lastRowLastColumn="0"/>
-            </w:pPr>
-            <w:r>
-              <w:t>2008-12</w:t>
-            </w:r>
-          </w:p>
-        </w:tc>
-      </w:tr>
-    </w:tbl>
-    <w:p>
-      <w:pPr>
-        <w:pStyle w:val="ListBullet"/>
+        <w:pStyle w:val="ListParagraph"/>
         <w:numPr>
           <w:ilvl w:val="0"/>
-          <w:numId w:val="0"/>
+          <w:numId w:val="25"/>
         </w:numPr>
       </w:pPr>
+      <w:r>
+        <w:t>“Grounding and Memory without Training”</w:t>
+      </w:r>
     </w:p>
     <w:p>
+      <w:pPr>
+        <w:pStyle w:val="ListParagraph"/>
+        <w:rPr>
+          <w:sz w:val="24"/>
+        </w:rPr>
+      </w:pPr>
+      <w:r>
+        <w:t>In this work, we try to implement co</w:t>
+      </w:r>
+      <w:r>
+        <w:t xml:space="preserve">nversational </w:t>
+      </w:r>
+      <w:r>
+        <w:t>g</w:t>
+      </w:r>
+      <w:r>
+        <w:t>rounding</w:t>
+      </w:r>
+      <w:r>
+        <w:t xml:space="preserve"> through self-annotation in a data-driven system having a chatbot interface. Our goal is to find that we get better results</w:t>
+      </w:r>
+      <w:r>
+        <w:t xml:space="preserve"> when</w:t>
+      </w:r>
+      <w:r>
+        <w:t xml:space="preserve"> correct user interactions </w:t>
+      </w:r>
+      <w:r>
+        <w:t>are</w:t>
+      </w:r>
+      <w:r>
+        <w:t xml:space="preserve"> used as train</w:t>
+      </w:r>
+      <w:r>
+        <w:t>ing examples to train the model thereby not requiring initial large amounts of data</w:t>
+      </w:r>
       <w:bookmarkStart w:id="0" w:name="_GoBack"/>
       <w:bookmarkEnd w:id="0"/>
+    </w:p>
+    <w:p>
+      <w:pPr>
+        <w:pStyle w:val="Title"/>
+        <w:pBdr>
+          <w:bottom w:val="single" w:sz="12" w:space="0" w:color="39A5B7" w:themeColor="accent1"/>
+        </w:pBdr>
+        <w:rPr>
+          <w:sz w:val="24"/>
+          <w:szCs w:val="24"/>
+        </w:rPr>
+      </w:pPr>
+      <w:r>
+        <w:rPr>
+          <w:sz w:val="24"/>
+          <w:szCs w:val="24"/>
+        </w:rPr>
+        <w:t>ACHIEVEMENTS</w:t>
+      </w:r>
+    </w:p>
+    <w:p>
+      <w:pPr>
+        <w:pStyle w:val="ListParagraph"/>
+        <w:numPr>
+          <w:ilvl w:val="0"/>
+          <w:numId w:val="25"/>
+        </w:numPr>
+      </w:pPr>
+      <w:r>
+        <w:t xml:space="preserve">Received Graduate Assistantship for the duration of masters program.   </w:t>
+      </w:r>
     </w:p>
     <w:sectPr>
       <w:footerReference w:type="default" r:id="rId8"/>
@@ -4456,7 +3903,7 @@
 </file>
 
 <file path=customXml/itemProps1.xml><?xml version="1.0" encoding="utf-8"?>
-<ds:datastoreItem xmlns:ds="http://schemas.openxmlformats.org/officeDocument/2006/customXml" ds:itemID="{26DAF2DE-E54D-43BE-80F9-0E0B43CD6F1E}">
+<ds:datastoreItem xmlns:ds="http://schemas.openxmlformats.org/officeDocument/2006/customXml" ds:itemID="{78525C12-AA81-4952-85FA-BF117FDEF671}">
   <ds:schemaRefs>
     <ds:schemaRef ds:uri="http://schemas.openxmlformats.org/officeDocument/2006/bibliography"/>
   </ds:schemaRefs>

</xml_diff>